<commit_message>
Nur noch a) fehlt
</commit_message>
<xml_diff>
--- a/Blatt06/Theorie/Blatt06.docx
+++ b/Blatt06/Theorie/Blatt06.docx
@@ -2002,10 +2002,7 @@
     </w:tbl>
     <w:p>
       <w:r>
-        <w:t>Anzahl der Seitenfehler</w:t>
-      </w:r>
-      <w:r>
-        <w:t>:</w:t>
+        <w:t>Anzahl der Seitenfehler:</w:t>
       </w:r>
       <w:r>
         <w:t xml:space="preserve"> 5</w:t>
@@ -3936,11 +3933,4776 @@
       <w:r>
         <w:t>7</w:t>
       </w:r>
+    </w:p>
+    <w:p/>
+    <w:p/>
+    <w:p>
+      <w:pPr>
+        <w:rPr>
+          <w:b/>
+          <w:bCs/>
+          <w:sz w:val="30"/>
+          <w:szCs w:val="30"/>
+          <w:lang w:val="en-US"/>
+        </w:rPr>
+      </w:pPr>
+      <w:r>
+        <w:rPr>
+          <w:b/>
+          <w:bCs/>
+          <w:sz w:val="30"/>
+          <w:szCs w:val="30"/>
+          <w:lang w:val="en-US"/>
+        </w:rPr>
+        <w:lastRenderedPageBreak/>
+        <w:t>6.</w:t>
+      </w:r>
+      <w:r>
+        <w:rPr>
+          <w:b/>
+          <w:bCs/>
+          <w:sz w:val="30"/>
+          <w:szCs w:val="30"/>
+          <w:lang w:val="en-US"/>
+        </w:rPr>
+        <w:t>7</w:t>
+      </w:r>
+      <w:r>
+        <w:rPr>
+          <w:b/>
+          <w:bCs/>
+          <w:sz w:val="30"/>
+          <w:szCs w:val="30"/>
+          <w:lang w:val="en-US"/>
+        </w:rPr>
+        <w:t xml:space="preserve">: </w:t>
+      </w:r>
+      <w:r>
+        <w:rPr>
+          <w:b/>
+          <w:bCs/>
+          <w:sz w:val="30"/>
+          <w:szCs w:val="30"/>
+          <w:lang w:val="en-US"/>
+        </w:rPr>
+        <w:t>Buddy V</w:t>
+      </w:r>
+      <w:r>
+        <w:rPr>
+          <w:b/>
+          <w:bCs/>
+          <w:sz w:val="30"/>
+          <w:szCs w:val="30"/>
+          <w:lang w:val="en-US"/>
+        </w:rPr>
+        <w:t>erfahren</w:t>
+      </w:r>
+    </w:p>
+    <w:p>
+      <w:pPr>
+        <w:spacing w:line="339" w:lineRule="auto"/>
+        <w:ind w:left="-5"/>
+      </w:pPr>
+      <w:r>
+        <w:t>a1 = malloc(57 MB);</w:t>
+      </w:r>
+    </w:p>
+    <w:p>
+      <w:pPr>
+        <w:spacing w:after="127"/>
+      </w:pPr>
+      <w:r>
+        <w:rPr>
+          <w:noProof/>
+        </w:rPr>
+        <mc:AlternateContent>
+          <mc:Choice Requires="wps">
+            <w:drawing>
+              <wp:anchor distT="0" distB="0" distL="114300" distR="114300" simplePos="0" relativeHeight="251660288" behindDoc="0" locked="0" layoutInCell="1" allowOverlap="1" wp14:anchorId="17D7B6BD" wp14:editId="7B5020B4">
+                <wp:simplePos x="0" y="0"/>
+                <wp:positionH relativeFrom="column">
+                  <wp:posOffset>1082675</wp:posOffset>
+                </wp:positionH>
+                <wp:positionV relativeFrom="paragraph">
+                  <wp:posOffset>61595</wp:posOffset>
+                </wp:positionV>
+                <wp:extent cx="830580" cy="274320"/>
+                <wp:effectExtent l="0" t="0" r="7620" b="0"/>
+                <wp:wrapNone/>
+                <wp:docPr id="2" name="Textfeld 2"/>
+                <wp:cNvGraphicFramePr/>
+                <a:graphic xmlns:a="http://schemas.openxmlformats.org/drawingml/2006/main">
+                  <a:graphicData uri="http://schemas.microsoft.com/office/word/2010/wordprocessingShape">
+                    <wps:wsp>
+                      <wps:cNvSpPr txBox="1"/>
+                      <wps:spPr>
+                        <a:xfrm>
+                          <a:off x="0" y="0"/>
+                          <a:ext cx="830580" cy="274320"/>
+                        </a:xfrm>
+                        <a:prstGeom prst="rect">
+                          <a:avLst/>
+                        </a:prstGeom>
+                        <a:solidFill>
+                          <a:schemeClr val="lt1"/>
+                        </a:solidFill>
+                        <a:ln w="6350">
+                          <a:noFill/>
+                        </a:ln>
+                      </wps:spPr>
+                      <wps:txbx>
+                        <w:txbxContent>
+                          <w:p>
+                            <w:pPr>
+                              <w:jc w:val="center"/>
+                            </w:pPr>
+                            <w:r>
+                              <w:t>A1</w:t>
+                            </w:r>
+                            <w:r>
+                              <w:t>(57)</w:t>
+                            </w:r>
+                          </w:p>
+                        </w:txbxContent>
+                      </wps:txbx>
+                      <wps:bodyPr rot="0" spcFirstLastPara="0" vertOverflow="overflow" horzOverflow="overflow" vert="horz" wrap="square" lIns="91440" tIns="45720" rIns="91440" bIns="45720" numCol="1" spcCol="0" rtlCol="0" fromWordArt="0" anchor="t" anchorCtr="0" forceAA="0" compatLnSpc="1">
+                        <a:prstTxWarp prst="textNoShape">
+                          <a:avLst/>
+                        </a:prstTxWarp>
+                        <a:noAutofit/>
+                      </wps:bodyPr>
+                    </wps:wsp>
+                  </a:graphicData>
+                </a:graphic>
+                <wp14:sizeRelH relativeFrom="margin">
+                  <wp14:pctWidth>0</wp14:pctWidth>
+                </wp14:sizeRelH>
+                <wp14:sizeRelV relativeFrom="margin">
+                  <wp14:pctHeight>0</wp14:pctHeight>
+                </wp14:sizeRelV>
+              </wp:anchor>
+            </w:drawing>
+          </mc:Choice>
+          <mc:Fallback>
+            <w:pict>
+              <v:shapetype w14:anchorId="17D7B6BD" id="_x0000_t202" coordsize="21600,21600" o:spt="202" path="m,l,21600r21600,l21600,xe">
+                <v:stroke joinstyle="miter"/>
+                <v:path gradientshapeok="t" o:connecttype="rect"/>
+              </v:shapetype>
+              <v:shape id="Textfeld 2" o:spid="_x0000_s1026" type="#_x0000_t202" style="position:absolute;margin-left:85.25pt;margin-top:4.85pt;width:65.4pt;height:21.6pt;z-index:251660288;visibility:visible;mso-wrap-style:square;mso-width-percent:0;mso-height-percent:0;mso-wrap-distance-left:9pt;mso-wrap-distance-top:0;mso-wrap-distance-right:9pt;mso-wrap-distance-bottom:0;mso-position-horizontal:absolute;mso-position-horizontal-relative:text;mso-position-vertical:absolute;mso-position-vertical-relative:text;mso-width-percent:0;mso-height-percent:0;mso-width-relative:margin;mso-height-relative:margin;v-text-anchor:top" o:gfxdata="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" fillcolor="white [3201]" stroked="f" strokeweight=".5pt">
+                <v:textbox>
+                  <w:txbxContent>
+                    <w:p>
+                      <w:pPr>
+                        <w:jc w:val="center"/>
+                      </w:pPr>
+                      <w:r>
+                        <w:t>A1</w:t>
+                      </w:r>
+                      <w:r>
+                        <w:t>(57)</w:t>
+                      </w:r>
+                    </w:p>
+                  </w:txbxContent>
+                </v:textbox>
+              </v:shape>
+            </w:pict>
+          </mc:Fallback>
+        </mc:AlternateContent>
+      </w:r>
+      <w:r>
+        <w:rPr>
+          <w:noProof/>
+        </w:rPr>
+        <mc:AlternateContent>
+          <mc:Choice Requires="wps">
+            <w:drawing>
+              <wp:anchor distT="0" distB="0" distL="114300" distR="114300" simplePos="0" relativeHeight="251659264" behindDoc="0" locked="0" layoutInCell="1" allowOverlap="1" wp14:anchorId="50C95137" wp14:editId="34656D86">
+                <wp:simplePos x="0" y="0"/>
+                <wp:positionH relativeFrom="column">
+                  <wp:posOffset>3101975</wp:posOffset>
+                </wp:positionH>
+                <wp:positionV relativeFrom="paragraph">
+                  <wp:posOffset>15875</wp:posOffset>
+                </wp:positionV>
+                <wp:extent cx="0" cy="350520"/>
+                <wp:effectExtent l="0" t="0" r="38100" b="30480"/>
+                <wp:wrapNone/>
+                <wp:docPr id="1" name="Gerader Verbinder 1"/>
+                <wp:cNvGraphicFramePr/>
+                <a:graphic xmlns:a="http://schemas.openxmlformats.org/drawingml/2006/main">
+                  <a:graphicData uri="http://schemas.microsoft.com/office/word/2010/wordprocessingShape">
+                    <wps:wsp>
+                      <wps:cNvCnPr/>
+                      <wps:spPr>
+                        <a:xfrm>
+                          <a:off x="0" y="0"/>
+                          <a:ext cx="0" cy="350520"/>
+                        </a:xfrm>
+                        <a:prstGeom prst="line">
+                          <a:avLst/>
+                        </a:prstGeom>
+                        <a:ln w="12700">
+                          <a:solidFill>
+                            <a:schemeClr val="tx1"/>
+                          </a:solidFill>
+                        </a:ln>
+                      </wps:spPr>
+                      <wps:style>
+                        <a:lnRef idx="1">
+                          <a:schemeClr val="accent1"/>
+                        </a:lnRef>
+                        <a:fillRef idx="0">
+                          <a:schemeClr val="accent1"/>
+                        </a:fillRef>
+                        <a:effectRef idx="0">
+                          <a:schemeClr val="accent1"/>
+                        </a:effectRef>
+                        <a:fontRef idx="minor">
+                          <a:schemeClr val="tx1"/>
+                        </a:fontRef>
+                      </wps:style>
+                      <wps:bodyPr/>
+                    </wps:wsp>
+                  </a:graphicData>
+                </a:graphic>
+              </wp:anchor>
+            </w:drawing>
+          </mc:Choice>
+          <mc:Fallback>
+            <w:pict>
+              <v:line w14:anchorId="3CC8F831" id="Gerader Verbinder 1" o:spid="_x0000_s1026" style="position:absolute;z-index:251659264;visibility:visible;mso-wrap-style:square;mso-wrap-distance-left:9pt;mso-wrap-distance-top:0;mso-wrap-distance-right:9pt;mso-wrap-distance-bottom:0;mso-position-horizontal:absolute;mso-position-horizontal-relative:text;mso-position-vertical:absolute;mso-position-vertical-relative:text" from="244.25pt,1.25pt" to="244.25pt,28.85pt" o:gfxdata="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" strokecolor="black [3213]" strokeweight="1pt">
+                <v:stroke joinstyle="miter"/>
+              </v:line>
+            </w:pict>
+          </mc:Fallback>
+        </mc:AlternateContent>
+      </w:r>
+      <w:r>
+        <w:rPr>
+          <w:noProof/>
+        </w:rPr>
+        <mc:AlternateContent>
+          <mc:Choice Requires="wps">
+            <w:drawing>
+              <wp:anchor distT="0" distB="0" distL="114300" distR="114300" simplePos="0" relativeHeight="251662336" behindDoc="0" locked="0" layoutInCell="1" allowOverlap="1" wp14:anchorId="26F6DB6E" wp14:editId="730AD740">
+                <wp:simplePos x="0" y="0"/>
+                <wp:positionH relativeFrom="column">
+                  <wp:posOffset>4412615</wp:posOffset>
+                </wp:positionH>
+                <wp:positionV relativeFrom="paragraph">
+                  <wp:posOffset>76835</wp:posOffset>
+                </wp:positionV>
+                <wp:extent cx="464820" cy="236220"/>
+                <wp:effectExtent l="0" t="0" r="0" b="0"/>
+                <wp:wrapNone/>
+                <wp:docPr id="3" name="Textfeld 3"/>
+                <wp:cNvGraphicFramePr/>
+                <a:graphic xmlns:a="http://schemas.openxmlformats.org/drawingml/2006/main">
+                  <a:graphicData uri="http://schemas.microsoft.com/office/word/2010/wordprocessingShape">
+                    <wps:wsp>
+                      <wps:cNvSpPr txBox="1"/>
+                      <wps:spPr>
+                        <a:xfrm>
+                          <a:off x="0" y="0"/>
+                          <a:ext cx="464820" cy="236220"/>
+                        </a:xfrm>
+                        <a:prstGeom prst="rect">
+                          <a:avLst/>
+                        </a:prstGeom>
+                        <a:solidFill>
+                          <a:schemeClr val="lt1"/>
+                        </a:solidFill>
+                        <a:ln w="6350">
+                          <a:noFill/>
+                        </a:ln>
+                      </wps:spPr>
+                      <wps:txbx>
+                        <w:txbxContent>
+                          <w:p>
+                            <w:pPr>
+                              <w:jc w:val="center"/>
+                            </w:pPr>
+                            <w:r>
+                              <w:t>64</w:t>
+                            </w:r>
+                          </w:p>
+                        </w:txbxContent>
+                      </wps:txbx>
+                      <wps:bodyPr rot="0" spcFirstLastPara="0" vertOverflow="overflow" horzOverflow="overflow" vert="horz" wrap="square" lIns="91440" tIns="45720" rIns="91440" bIns="45720" numCol="1" spcCol="0" rtlCol="0" fromWordArt="0" anchor="t" anchorCtr="0" forceAA="0" compatLnSpc="1">
+                        <a:prstTxWarp prst="textNoShape">
+                          <a:avLst/>
+                        </a:prstTxWarp>
+                        <a:noAutofit/>
+                      </wps:bodyPr>
+                    </wps:wsp>
+                  </a:graphicData>
+                </a:graphic>
+              </wp:anchor>
+            </w:drawing>
+          </mc:Choice>
+          <mc:Fallback>
+            <w:pict>
+              <v:shape w14:anchorId="26F6DB6E" id="Textfeld 3" o:spid="_x0000_s1027" type="#_x0000_t202" style="position:absolute;margin-left:347.45pt;margin-top:6.05pt;width:36.6pt;height:18.6pt;z-index:251662336;visibility:visible;mso-wrap-style:square;mso-wrap-distance-left:9pt;mso-wrap-distance-top:0;mso-wrap-distance-right:9pt;mso-wrap-distance-bottom:0;mso-position-horizontal:absolute;mso-position-horizontal-relative:text;mso-position-vertical:absolute;mso-position-vertical-relative:text;v-text-anchor:top" o:gfxdata="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" fillcolor="white [3201]" stroked="f" strokeweight=".5pt">
+                <v:textbox>
+                  <w:txbxContent>
+                    <w:p>
+                      <w:pPr>
+                        <w:jc w:val="center"/>
+                      </w:pPr>
+                      <w:r>
+                        <w:t>64</w:t>
+                      </w:r>
+                    </w:p>
+                  </w:txbxContent>
+                </v:textbox>
+              </v:shape>
+            </w:pict>
+          </mc:Fallback>
+        </mc:AlternateContent>
+      </w:r>
+      <w:r>
+        <w:rPr>
+          <w:noProof/>
+        </w:rPr>
+        <w:drawing>
+          <wp:inline distT="0" distB="0" distL="0" distR="0" wp14:anchorId="499A73FC" wp14:editId="4560795E">
+            <wp:extent cx="6190107" cy="400939"/>
+            <wp:effectExtent l="0" t="0" r="0" b="0"/>
+            <wp:docPr id="341" name="Picture 341"/>
+            <wp:cNvGraphicFramePr/>
+            <a:graphic xmlns:a="http://schemas.openxmlformats.org/drawingml/2006/main">
+              <a:graphicData uri="http://schemas.openxmlformats.org/drawingml/2006/picture">
+                <pic:pic xmlns:pic="http://schemas.openxmlformats.org/drawingml/2006/picture">
+                  <pic:nvPicPr>
+                    <pic:cNvPr id="341" name="Picture 341"/>
+                    <pic:cNvPicPr/>
+                  </pic:nvPicPr>
+                  <pic:blipFill>
+                    <a:blip r:embed="rId4"/>
+                    <a:stretch>
+                      <a:fillRect/>
+                    </a:stretch>
+                  </pic:blipFill>
+                  <pic:spPr>
+                    <a:xfrm>
+                      <a:off x="0" y="0"/>
+                      <a:ext cx="6190107" cy="400939"/>
+                    </a:xfrm>
+                    <a:prstGeom prst="rect">
+                      <a:avLst/>
+                    </a:prstGeom>
+                  </pic:spPr>
+                </pic:pic>
+              </a:graphicData>
+            </a:graphic>
+          </wp:inline>
+        </w:drawing>
+      </w:r>
+    </w:p>
+    <w:p>
+      <w:pPr>
+        <w:ind w:left="-5" w:right="67"/>
+      </w:pPr>
+      <w:r>
+        <w:t>a2 = malloc(7 MB);</w:t>
+      </w:r>
+    </w:p>
+    <w:p>
+      <w:pPr>
+        <w:spacing w:after="127"/>
+      </w:pPr>
+      <w:r>
+        <w:rPr>
+          <w:noProof/>
+        </w:rPr>
+        <mc:AlternateContent>
+          <mc:Choice Requires="wps">
+            <w:drawing>
+              <wp:anchor distT="0" distB="0" distL="114300" distR="114300" simplePos="0" relativeHeight="251666432" behindDoc="0" locked="0" layoutInCell="1" allowOverlap="1" wp14:anchorId="59CB0D3E" wp14:editId="3EC4CD21">
+                <wp:simplePos x="0" y="0"/>
+                <wp:positionH relativeFrom="column">
+                  <wp:posOffset>3627755</wp:posOffset>
+                </wp:positionH>
+                <wp:positionV relativeFrom="paragraph">
+                  <wp:posOffset>81280</wp:posOffset>
+                </wp:positionV>
+                <wp:extent cx="464820" cy="236220"/>
+                <wp:effectExtent l="0" t="0" r="0" b="0"/>
+                <wp:wrapNone/>
+                <wp:docPr id="5" name="Textfeld 5"/>
+                <wp:cNvGraphicFramePr/>
+                <a:graphic xmlns:a="http://schemas.openxmlformats.org/drawingml/2006/main">
+                  <a:graphicData uri="http://schemas.microsoft.com/office/word/2010/wordprocessingShape">
+                    <wps:wsp>
+                      <wps:cNvSpPr txBox="1"/>
+                      <wps:spPr>
+                        <a:xfrm>
+                          <a:off x="0" y="0"/>
+                          <a:ext cx="464820" cy="236220"/>
+                        </a:xfrm>
+                        <a:prstGeom prst="rect">
+                          <a:avLst/>
+                        </a:prstGeom>
+                        <a:solidFill>
+                          <a:schemeClr val="lt1"/>
+                        </a:solidFill>
+                        <a:ln w="6350">
+                          <a:noFill/>
+                        </a:ln>
+                      </wps:spPr>
+                      <wps:txbx>
+                        <w:txbxContent>
+                          <w:p>
+                            <w:pPr>
+                              <w:jc w:val="center"/>
+                            </w:pPr>
+                            <w:r>
+                              <w:t>32</w:t>
+                            </w:r>
+                          </w:p>
+                        </w:txbxContent>
+                      </wps:txbx>
+                      <wps:bodyPr rot="0" spcFirstLastPara="0" vertOverflow="overflow" horzOverflow="overflow" vert="horz" wrap="square" lIns="91440" tIns="45720" rIns="91440" bIns="45720" numCol="1" spcCol="0" rtlCol="0" fromWordArt="0" anchor="t" anchorCtr="0" forceAA="0" compatLnSpc="1">
+                        <a:prstTxWarp prst="textNoShape">
+                          <a:avLst/>
+                        </a:prstTxWarp>
+                        <a:noAutofit/>
+                      </wps:bodyPr>
+                    </wps:wsp>
+                  </a:graphicData>
+                </a:graphic>
+              </wp:anchor>
+            </w:drawing>
+          </mc:Choice>
+          <mc:Fallback>
+            <w:pict>
+              <v:shape w14:anchorId="59CB0D3E" id="Textfeld 5" o:spid="_x0000_s1028" type="#_x0000_t202" style="position:absolute;margin-left:285.65pt;margin-top:6.4pt;width:36.6pt;height:18.6pt;z-index:251666432;visibility:visible;mso-wrap-style:square;mso-wrap-distance-left:9pt;mso-wrap-distance-top:0;mso-wrap-distance-right:9pt;mso-wrap-distance-bottom:0;mso-position-horizontal:absolute;mso-position-horizontal-relative:text;mso-position-vertical:absolute;mso-position-vertical-relative:text;v-text-anchor:top" o:gfxdata="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" fillcolor="white [3201]" stroked="f" strokeweight=".5pt">
+                <v:textbox>
+                  <w:txbxContent>
+                    <w:p>
+                      <w:pPr>
+                        <w:jc w:val="center"/>
+                      </w:pPr>
+                      <w:r>
+                        <w:t>32</w:t>
+                      </w:r>
+                    </w:p>
+                  </w:txbxContent>
+                </v:textbox>
+              </v:shape>
+            </w:pict>
+          </mc:Fallback>
+        </mc:AlternateContent>
+      </w:r>
+      <w:r>
+        <w:rPr>
+          <w:noProof/>
+        </w:rPr>
+        <mc:AlternateContent>
+          <mc:Choice Requires="wps">
+            <w:drawing>
+              <wp:anchor distT="0" distB="0" distL="114300" distR="114300" simplePos="0" relativeHeight="251695104" behindDoc="0" locked="0" layoutInCell="1" allowOverlap="1" wp14:anchorId="1442FC49" wp14:editId="731F2058">
+                <wp:simplePos x="0" y="0"/>
+                <wp:positionH relativeFrom="margin">
+                  <wp:align>center</wp:align>
+                </wp:positionH>
+                <wp:positionV relativeFrom="paragraph">
+                  <wp:posOffset>88900</wp:posOffset>
+                </wp:positionV>
+                <wp:extent cx="525780" cy="236220"/>
+                <wp:effectExtent l="0" t="0" r="7620" b="0"/>
+                <wp:wrapNone/>
+                <wp:docPr id="17" name="Textfeld 17"/>
+                <wp:cNvGraphicFramePr/>
+                <a:graphic xmlns:a="http://schemas.openxmlformats.org/drawingml/2006/main">
+                  <a:graphicData uri="http://schemas.microsoft.com/office/word/2010/wordprocessingShape">
+                    <wps:wsp>
+                      <wps:cNvSpPr txBox="1"/>
+                      <wps:spPr>
+                        <a:xfrm>
+                          <a:off x="0" y="0"/>
+                          <a:ext cx="525780" cy="236220"/>
+                        </a:xfrm>
+                        <a:prstGeom prst="rect">
+                          <a:avLst/>
+                        </a:prstGeom>
+                        <a:solidFill>
+                          <a:schemeClr val="lt1"/>
+                        </a:solidFill>
+                        <a:ln w="6350">
+                          <a:noFill/>
+                        </a:ln>
+                      </wps:spPr>
+                      <wps:txbx>
+                        <w:txbxContent>
+                          <w:p>
+                            <w:pPr>
+                              <w:jc w:val="center"/>
+                            </w:pPr>
+                            <w:r>
+                              <w:t>A2(7)</w:t>
+                            </w:r>
+                          </w:p>
+                        </w:txbxContent>
+                      </wps:txbx>
+                      <wps:bodyPr rot="0" spcFirstLastPara="0" vertOverflow="overflow" horzOverflow="overflow" vert="horz" wrap="square" lIns="91440" tIns="45720" rIns="91440" bIns="45720" numCol="1" spcCol="0" rtlCol="0" fromWordArt="0" anchor="t" anchorCtr="0" forceAA="0" compatLnSpc="1">
+                        <a:prstTxWarp prst="textNoShape">
+                          <a:avLst/>
+                        </a:prstTxWarp>
+                        <a:noAutofit/>
+                      </wps:bodyPr>
+                    </wps:wsp>
+                  </a:graphicData>
+                </a:graphic>
+                <wp14:sizeRelH relativeFrom="margin">
+                  <wp14:pctWidth>0</wp14:pctWidth>
+                </wp14:sizeRelH>
+              </wp:anchor>
+            </w:drawing>
+          </mc:Choice>
+          <mc:Fallback>
+            <w:pict>
+              <v:shape w14:anchorId="1442FC49" id="Textfeld 17" o:spid="_x0000_s1029" type="#_x0000_t202" style="position:absolute;margin-left:0;margin-top:7pt;width:41.4pt;height:18.6pt;z-index:251695104;visibility:visible;mso-wrap-style:square;mso-width-percent:0;mso-wrap-distance-left:9pt;mso-wrap-distance-top:0;mso-wrap-distance-right:9pt;mso-wrap-distance-bottom:0;mso-position-horizontal:center;mso-position-horizontal-relative:margin;mso-position-vertical:absolute;mso-position-vertical-relative:text;mso-width-percent:0;mso-width-relative:margin;v-text-anchor:top" o:gfxdata="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" fillcolor="white [3201]" stroked="f" strokeweight=".5pt">
+                <v:textbox>
+                  <w:txbxContent>
+                    <w:p>
+                      <w:pPr>
+                        <w:jc w:val="center"/>
+                      </w:pPr>
+                      <w:r>
+                        <w:t>A2(7)</w:t>
+                      </w:r>
+                    </w:p>
+                  </w:txbxContent>
+                </v:textbox>
+                <w10:wrap anchorx="margin"/>
+              </v:shape>
+            </w:pict>
+          </mc:Fallback>
+        </mc:AlternateContent>
+      </w:r>
+      <w:r>
+        <w:rPr>
+          <w:noProof/>
+        </w:rPr>
+        <mc:AlternateContent>
+          <mc:Choice Requires="wps">
+            <w:drawing>
+              <wp:anchor distT="0" distB="0" distL="114300" distR="114300" simplePos="0" relativeHeight="251697152" behindDoc="0" locked="0" layoutInCell="1" allowOverlap="1" wp14:anchorId="1B97A13A" wp14:editId="4CA4E87B">
+                <wp:simplePos x="0" y="0"/>
+                <wp:positionH relativeFrom="column">
+                  <wp:posOffset>4984115</wp:posOffset>
+                </wp:positionH>
+                <wp:positionV relativeFrom="paragraph">
+                  <wp:posOffset>73660</wp:posOffset>
+                </wp:positionV>
+                <wp:extent cx="464820" cy="236220"/>
+                <wp:effectExtent l="0" t="0" r="0" b="0"/>
+                <wp:wrapNone/>
+                <wp:docPr id="18" name="Textfeld 18"/>
+                <wp:cNvGraphicFramePr/>
+                <a:graphic xmlns:a="http://schemas.openxmlformats.org/drawingml/2006/main">
+                  <a:graphicData uri="http://schemas.microsoft.com/office/word/2010/wordprocessingShape">
+                    <wps:wsp>
+                      <wps:cNvSpPr txBox="1"/>
+                      <wps:spPr>
+                        <a:xfrm>
+                          <a:off x="0" y="0"/>
+                          <a:ext cx="464820" cy="236220"/>
+                        </a:xfrm>
+                        <a:prstGeom prst="rect">
+                          <a:avLst/>
+                        </a:prstGeom>
+                        <a:solidFill>
+                          <a:schemeClr val="lt1"/>
+                        </a:solidFill>
+                        <a:ln w="6350">
+                          <a:noFill/>
+                        </a:ln>
+                      </wps:spPr>
+                      <wps:txbx>
+                        <w:txbxContent>
+                          <w:p>
+                            <w:pPr>
+                              <w:jc w:val="center"/>
+                            </w:pPr>
+                            <w:r>
+                              <w:t>8</w:t>
+                            </w:r>
+                          </w:p>
+                        </w:txbxContent>
+                      </wps:txbx>
+                      <wps:bodyPr rot="0" spcFirstLastPara="0" vertOverflow="overflow" horzOverflow="overflow" vert="horz" wrap="square" lIns="91440" tIns="45720" rIns="91440" bIns="45720" numCol="1" spcCol="0" rtlCol="0" fromWordArt="0" anchor="t" anchorCtr="0" forceAA="0" compatLnSpc="1">
+                        <a:prstTxWarp prst="textNoShape">
+                          <a:avLst/>
+                        </a:prstTxWarp>
+                        <a:noAutofit/>
+                      </wps:bodyPr>
+                    </wps:wsp>
+                  </a:graphicData>
+                </a:graphic>
+              </wp:anchor>
+            </w:drawing>
+          </mc:Choice>
+          <mc:Fallback>
+            <w:pict>
+              <v:shape w14:anchorId="1B97A13A" id="Textfeld 18" o:spid="_x0000_s1030" type="#_x0000_t202" style="position:absolute;margin-left:392.45pt;margin-top:5.8pt;width:36.6pt;height:18.6pt;z-index:251697152;visibility:visible;mso-wrap-style:square;mso-wrap-distance-left:9pt;mso-wrap-distance-top:0;mso-wrap-distance-right:9pt;mso-wrap-distance-bottom:0;mso-position-horizontal:absolute;mso-position-horizontal-relative:text;mso-position-vertical:absolute;mso-position-vertical-relative:text;v-text-anchor:top" o:gfxdata="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" fillcolor="white [3201]" stroked="f" strokeweight=".5pt">
+                <v:textbox>
+                  <w:txbxContent>
+                    <w:p>
+                      <w:pPr>
+                        <w:jc w:val="center"/>
+                      </w:pPr>
+                      <w:r>
+                        <w:t>8</w:t>
+                      </w:r>
+                    </w:p>
+                  </w:txbxContent>
+                </v:textbox>
+              </v:shape>
+            </w:pict>
+          </mc:Fallback>
+        </mc:AlternateContent>
+      </w:r>
+      <w:r>
+        <w:rPr>
+          <w:noProof/>
+        </w:rPr>
+        <mc:AlternateContent>
+          <mc:Choice Requires="wps">
+            <w:drawing>
+              <wp:anchor distT="0" distB="0" distL="114300" distR="114300" simplePos="0" relativeHeight="251701248" behindDoc="0" locked="0" layoutInCell="1" allowOverlap="1" wp14:anchorId="0DBAA104" wp14:editId="71D06252">
+                <wp:simplePos x="0" y="0"/>
+                <wp:positionH relativeFrom="column">
+                  <wp:posOffset>5014595</wp:posOffset>
+                </wp:positionH>
+                <wp:positionV relativeFrom="paragraph">
+                  <wp:posOffset>35560</wp:posOffset>
+                </wp:positionV>
+                <wp:extent cx="0" cy="350520"/>
+                <wp:effectExtent l="0" t="0" r="38100" b="30480"/>
+                <wp:wrapNone/>
+                <wp:docPr id="9" name="Gerader Verbinder 9"/>
+                <wp:cNvGraphicFramePr/>
+                <a:graphic xmlns:a="http://schemas.openxmlformats.org/drawingml/2006/main">
+                  <a:graphicData uri="http://schemas.microsoft.com/office/word/2010/wordprocessingShape">
+                    <wps:wsp>
+                      <wps:cNvCnPr/>
+                      <wps:spPr>
+                        <a:xfrm>
+                          <a:off x="0" y="0"/>
+                          <a:ext cx="0" cy="350520"/>
+                        </a:xfrm>
+                        <a:prstGeom prst="line">
+                          <a:avLst/>
+                        </a:prstGeom>
+                        <a:ln w="12700">
+                          <a:solidFill>
+                            <a:schemeClr val="tx1"/>
+                          </a:solidFill>
+                        </a:ln>
+                      </wps:spPr>
+                      <wps:style>
+                        <a:lnRef idx="1">
+                          <a:schemeClr val="accent1"/>
+                        </a:lnRef>
+                        <a:fillRef idx="0">
+                          <a:schemeClr val="accent1"/>
+                        </a:fillRef>
+                        <a:effectRef idx="0">
+                          <a:schemeClr val="accent1"/>
+                        </a:effectRef>
+                        <a:fontRef idx="minor">
+                          <a:schemeClr val="tx1"/>
+                        </a:fontRef>
+                      </wps:style>
+                      <wps:bodyPr/>
+                    </wps:wsp>
+                  </a:graphicData>
+                </a:graphic>
+              </wp:anchor>
+            </w:drawing>
+          </mc:Choice>
+          <mc:Fallback>
+            <w:pict>
+              <v:line w14:anchorId="420DC9CA" id="Gerader Verbinder 9" o:spid="_x0000_s1026" style="position:absolute;z-index:251701248;visibility:visible;mso-wrap-style:square;mso-wrap-distance-left:9pt;mso-wrap-distance-top:0;mso-wrap-distance-right:9pt;mso-wrap-distance-bottom:0;mso-position-horizontal:absolute;mso-position-horizontal-relative:text;mso-position-vertical:absolute;mso-position-vertical-relative:text" from="394.85pt,2.8pt" to="394.85pt,30.4pt" o:gfxdata="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" strokecolor="black [3213]" strokeweight="1pt">
+                <v:stroke joinstyle="miter"/>
+              </v:line>
+            </w:pict>
+          </mc:Fallback>
+        </mc:AlternateContent>
+      </w:r>
+      <w:r>
+        <w:rPr>
+          <w:noProof/>
+        </w:rPr>
+        <mc:AlternateContent>
+          <mc:Choice Requires="wps">
+            <w:drawing>
+              <wp:anchor distT="0" distB="0" distL="114300" distR="114300" simplePos="0" relativeHeight="251699200" behindDoc="0" locked="0" layoutInCell="1" allowOverlap="1" wp14:anchorId="5E45B688" wp14:editId="7053AE79">
+                <wp:simplePos x="0" y="0"/>
+                <wp:positionH relativeFrom="column">
+                  <wp:posOffset>5555615</wp:posOffset>
+                </wp:positionH>
+                <wp:positionV relativeFrom="paragraph">
+                  <wp:posOffset>66040</wp:posOffset>
+                </wp:positionV>
+                <wp:extent cx="464820" cy="236220"/>
+                <wp:effectExtent l="0" t="0" r="0" b="0"/>
+                <wp:wrapNone/>
+                <wp:docPr id="19" name="Textfeld 19"/>
+                <wp:cNvGraphicFramePr/>
+                <a:graphic xmlns:a="http://schemas.openxmlformats.org/drawingml/2006/main">
+                  <a:graphicData uri="http://schemas.microsoft.com/office/word/2010/wordprocessingShape">
+                    <wps:wsp>
+                      <wps:cNvSpPr txBox="1"/>
+                      <wps:spPr>
+                        <a:xfrm>
+                          <a:off x="0" y="0"/>
+                          <a:ext cx="464820" cy="236220"/>
+                        </a:xfrm>
+                        <a:prstGeom prst="rect">
+                          <a:avLst/>
+                        </a:prstGeom>
+                        <a:solidFill>
+                          <a:schemeClr val="lt1"/>
+                        </a:solidFill>
+                        <a:ln w="6350">
+                          <a:noFill/>
+                        </a:ln>
+                      </wps:spPr>
+                      <wps:txbx>
+                        <w:txbxContent>
+                          <w:p>
+                            <w:pPr>
+                              <w:jc w:val="center"/>
+                            </w:pPr>
+                            <w:r>
+                              <w:t>16</w:t>
+                            </w:r>
+                          </w:p>
+                        </w:txbxContent>
+                      </wps:txbx>
+                      <wps:bodyPr rot="0" spcFirstLastPara="0" vertOverflow="overflow" horzOverflow="overflow" vert="horz" wrap="square" lIns="91440" tIns="45720" rIns="91440" bIns="45720" numCol="1" spcCol="0" rtlCol="0" fromWordArt="0" anchor="t" anchorCtr="0" forceAA="0" compatLnSpc="1">
+                        <a:prstTxWarp prst="textNoShape">
+                          <a:avLst/>
+                        </a:prstTxWarp>
+                        <a:noAutofit/>
+                      </wps:bodyPr>
+                    </wps:wsp>
+                  </a:graphicData>
+                </a:graphic>
+              </wp:anchor>
+            </w:drawing>
+          </mc:Choice>
+          <mc:Fallback>
+            <w:pict>
+              <v:shape w14:anchorId="5E45B688" id="Textfeld 19" o:spid="_x0000_s1031" type="#_x0000_t202" style="position:absolute;margin-left:437.45pt;margin-top:5.2pt;width:36.6pt;height:18.6pt;z-index:251699200;visibility:visible;mso-wrap-style:square;mso-wrap-distance-left:9pt;mso-wrap-distance-top:0;mso-wrap-distance-right:9pt;mso-wrap-distance-bottom:0;mso-position-horizontal:absolute;mso-position-horizontal-relative:text;mso-position-vertical:absolute;mso-position-vertical-relative:text;v-text-anchor:top" o:gfxdata="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" fillcolor="white [3201]" stroked="f" strokeweight=".5pt">
+                <v:textbox>
+                  <w:txbxContent>
+                    <w:p>
+                      <w:pPr>
+                        <w:jc w:val="center"/>
+                      </w:pPr>
+                      <w:r>
+                        <w:t>16</w:t>
+                      </w:r>
+                    </w:p>
+                  </w:txbxContent>
+                </v:textbox>
+              </v:shape>
+            </w:pict>
+          </mc:Fallback>
+        </mc:AlternateContent>
+      </w:r>
+      <w:r>
+        <w:rPr>
+          <w:noProof/>
+        </w:rPr>
+        <mc:AlternateContent>
+          <mc:Choice Requires="wps">
+            <w:drawing>
+              <wp:anchor distT="0" distB="0" distL="114300" distR="114300" simplePos="0" relativeHeight="251700224" behindDoc="0" locked="0" layoutInCell="1" allowOverlap="1" wp14:anchorId="5B0D87B4" wp14:editId="7FCD17FE">
+                <wp:simplePos x="0" y="0"/>
+                <wp:positionH relativeFrom="column">
+                  <wp:posOffset>5403215</wp:posOffset>
+                </wp:positionH>
+                <wp:positionV relativeFrom="paragraph">
+                  <wp:posOffset>32385</wp:posOffset>
+                </wp:positionV>
+                <wp:extent cx="0" cy="350520"/>
+                <wp:effectExtent l="0" t="0" r="38100" b="30480"/>
+                <wp:wrapNone/>
+                <wp:docPr id="10" name="Gerader Verbinder 10"/>
+                <wp:cNvGraphicFramePr/>
+                <a:graphic xmlns:a="http://schemas.openxmlformats.org/drawingml/2006/main">
+                  <a:graphicData uri="http://schemas.microsoft.com/office/word/2010/wordprocessingShape">
+                    <wps:wsp>
+                      <wps:cNvCnPr/>
+                      <wps:spPr>
+                        <a:xfrm>
+                          <a:off x="0" y="0"/>
+                          <a:ext cx="0" cy="350520"/>
+                        </a:xfrm>
+                        <a:prstGeom prst="line">
+                          <a:avLst/>
+                        </a:prstGeom>
+                        <a:ln w="12700">
+                          <a:solidFill>
+                            <a:schemeClr val="tx1"/>
+                          </a:solidFill>
+                        </a:ln>
+                      </wps:spPr>
+                      <wps:style>
+                        <a:lnRef idx="1">
+                          <a:schemeClr val="accent1"/>
+                        </a:lnRef>
+                        <a:fillRef idx="0">
+                          <a:schemeClr val="accent1"/>
+                        </a:fillRef>
+                        <a:effectRef idx="0">
+                          <a:schemeClr val="accent1"/>
+                        </a:effectRef>
+                        <a:fontRef idx="minor">
+                          <a:schemeClr val="tx1"/>
+                        </a:fontRef>
+                      </wps:style>
+                      <wps:bodyPr/>
+                    </wps:wsp>
+                  </a:graphicData>
+                </a:graphic>
+              </wp:anchor>
+            </w:drawing>
+          </mc:Choice>
+          <mc:Fallback>
+            <w:pict>
+              <v:line w14:anchorId="164B9D1C" id="Gerader Verbinder 10" o:spid="_x0000_s1026" style="position:absolute;z-index:251700224;visibility:visible;mso-wrap-style:square;mso-wrap-distance-left:9pt;mso-wrap-distance-top:0;mso-wrap-distance-right:9pt;mso-wrap-distance-bottom:0;mso-position-horizontal:absolute;mso-position-horizontal-relative:text;mso-position-vertical:absolute;mso-position-vertical-relative:text" from="425.45pt,2.55pt" to="425.45pt,30.15pt" o:gfxdata="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" strokecolor="black [3213]" strokeweight="1pt">
+                <v:stroke joinstyle="miter"/>
+              </v:line>
+            </w:pict>
+          </mc:Fallback>
+        </mc:AlternateContent>
+      </w:r>
+      <w:r>
+        <w:rPr>
+          <w:noProof/>
+        </w:rPr>
+        <mc:AlternateContent>
+          <mc:Choice Requires="wps">
+            <w:drawing>
+              <wp:anchor distT="0" distB="0" distL="114300" distR="114300" simplePos="0" relativeHeight="251702272" behindDoc="0" locked="0" layoutInCell="1" allowOverlap="1" wp14:anchorId="477287EA" wp14:editId="59FF15EE">
+                <wp:simplePos x="0" y="0"/>
+                <wp:positionH relativeFrom="column">
+                  <wp:posOffset>4618355</wp:posOffset>
+                </wp:positionH>
+                <wp:positionV relativeFrom="paragraph">
+                  <wp:posOffset>35560</wp:posOffset>
+                </wp:positionV>
+                <wp:extent cx="0" cy="350520"/>
+                <wp:effectExtent l="0" t="0" r="38100" b="30480"/>
+                <wp:wrapNone/>
+                <wp:docPr id="11" name="Gerader Verbinder 11"/>
+                <wp:cNvGraphicFramePr/>
+                <a:graphic xmlns:a="http://schemas.openxmlformats.org/drawingml/2006/main">
+                  <a:graphicData uri="http://schemas.microsoft.com/office/word/2010/wordprocessingShape">
+                    <wps:wsp>
+                      <wps:cNvCnPr/>
+                      <wps:spPr>
+                        <a:xfrm>
+                          <a:off x="0" y="0"/>
+                          <a:ext cx="0" cy="350520"/>
+                        </a:xfrm>
+                        <a:prstGeom prst="line">
+                          <a:avLst/>
+                        </a:prstGeom>
+                        <a:ln w="12700">
+                          <a:solidFill>
+                            <a:schemeClr val="tx1"/>
+                          </a:solidFill>
+                        </a:ln>
+                      </wps:spPr>
+                      <wps:style>
+                        <a:lnRef idx="1">
+                          <a:schemeClr val="accent1"/>
+                        </a:lnRef>
+                        <a:fillRef idx="0">
+                          <a:schemeClr val="accent1"/>
+                        </a:fillRef>
+                        <a:effectRef idx="0">
+                          <a:schemeClr val="accent1"/>
+                        </a:effectRef>
+                        <a:fontRef idx="minor">
+                          <a:schemeClr val="tx1"/>
+                        </a:fontRef>
+                      </wps:style>
+                      <wps:bodyPr/>
+                    </wps:wsp>
+                  </a:graphicData>
+                </a:graphic>
+              </wp:anchor>
+            </w:drawing>
+          </mc:Choice>
+          <mc:Fallback>
+            <w:pict>
+              <v:line w14:anchorId="45AE4333" id="Gerader Verbinder 11" o:spid="_x0000_s1026" style="position:absolute;z-index:251702272;visibility:visible;mso-wrap-style:square;mso-wrap-distance-left:9pt;mso-wrap-distance-top:0;mso-wrap-distance-right:9pt;mso-wrap-distance-bottom:0;mso-position-horizontal:absolute;mso-position-horizontal-relative:text;mso-position-vertical:absolute;mso-position-vertical-relative:text" from="363.65pt,2.8pt" to="363.65pt,30.4pt" o:gfxdata="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" strokecolor="black [3213]" strokeweight="1pt">
+                <v:stroke joinstyle="miter"/>
+              </v:line>
+            </w:pict>
+          </mc:Fallback>
+        </mc:AlternateContent>
+      </w:r>
+      <w:r>
+        <w:rPr>
+          <w:noProof/>
+        </w:rPr>
+        <mc:AlternateContent>
+          <mc:Choice Requires="wps">
+            <w:drawing>
+              <wp:anchor distT="0" distB="0" distL="114300" distR="114300" simplePos="0" relativeHeight="251670528" behindDoc="0" locked="0" layoutInCell="1" allowOverlap="1" wp14:anchorId="00D66A11" wp14:editId="4494598E">
+                <wp:simplePos x="0" y="0"/>
+                <wp:positionH relativeFrom="column">
+                  <wp:posOffset>1051560</wp:posOffset>
+                </wp:positionH>
+                <wp:positionV relativeFrom="paragraph">
+                  <wp:posOffset>64135</wp:posOffset>
+                </wp:positionV>
+                <wp:extent cx="830580" cy="274320"/>
+                <wp:effectExtent l="0" t="0" r="7620" b="0"/>
+                <wp:wrapNone/>
+                <wp:docPr id="7" name="Textfeld 7"/>
+                <wp:cNvGraphicFramePr/>
+                <a:graphic xmlns:a="http://schemas.openxmlformats.org/drawingml/2006/main">
+                  <a:graphicData uri="http://schemas.microsoft.com/office/word/2010/wordprocessingShape">
+                    <wps:wsp>
+                      <wps:cNvSpPr txBox="1"/>
+                      <wps:spPr>
+                        <a:xfrm>
+                          <a:off x="0" y="0"/>
+                          <a:ext cx="830580" cy="274320"/>
+                        </a:xfrm>
+                        <a:prstGeom prst="rect">
+                          <a:avLst/>
+                        </a:prstGeom>
+                        <a:solidFill>
+                          <a:schemeClr val="lt1"/>
+                        </a:solidFill>
+                        <a:ln w="6350">
+                          <a:noFill/>
+                        </a:ln>
+                      </wps:spPr>
+                      <wps:txbx>
+                        <w:txbxContent>
+                          <w:p>
+                            <w:pPr>
+                              <w:jc w:val="center"/>
+                            </w:pPr>
+                            <w:r>
+                              <w:t>A1</w:t>
+                            </w:r>
+                            <w:r>
+                              <w:t>(57)</w:t>
+                            </w:r>
+                          </w:p>
+                        </w:txbxContent>
+                      </wps:txbx>
+                      <wps:bodyPr rot="0" spcFirstLastPara="0" vertOverflow="overflow" horzOverflow="overflow" vert="horz" wrap="square" lIns="91440" tIns="45720" rIns="91440" bIns="45720" numCol="1" spcCol="0" rtlCol="0" fromWordArt="0" anchor="t" anchorCtr="0" forceAA="0" compatLnSpc="1">
+                        <a:prstTxWarp prst="textNoShape">
+                          <a:avLst/>
+                        </a:prstTxWarp>
+                        <a:noAutofit/>
+                      </wps:bodyPr>
+                    </wps:wsp>
+                  </a:graphicData>
+                </a:graphic>
+                <wp14:sizeRelH relativeFrom="margin">
+                  <wp14:pctWidth>0</wp14:pctWidth>
+                </wp14:sizeRelH>
+                <wp14:sizeRelV relativeFrom="margin">
+                  <wp14:pctHeight>0</wp14:pctHeight>
+                </wp14:sizeRelV>
+              </wp:anchor>
+            </w:drawing>
+          </mc:Choice>
+          <mc:Fallback>
+            <w:pict>
+              <v:shape w14:anchorId="00D66A11" id="Textfeld 7" o:spid="_x0000_s1032" type="#_x0000_t202" style="position:absolute;margin-left:82.8pt;margin-top:5.05pt;width:65.4pt;height:21.6pt;z-index:251670528;visibility:visible;mso-wrap-style:square;mso-width-percent:0;mso-height-percent:0;mso-wrap-distance-left:9pt;mso-wrap-distance-top:0;mso-wrap-distance-right:9pt;mso-wrap-distance-bottom:0;mso-position-horizontal:absolute;mso-position-horizontal-relative:text;mso-position-vertical:absolute;mso-position-vertical-relative:text;mso-width-percent:0;mso-height-percent:0;mso-width-relative:margin;mso-height-relative:margin;v-text-anchor:top" o:gfxdata="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" fillcolor="white [3201]" stroked="f" strokeweight=".5pt">
+                <v:textbox>
+                  <w:txbxContent>
+                    <w:p>
+                      <w:pPr>
+                        <w:jc w:val="center"/>
+                      </w:pPr>
+                      <w:r>
+                        <w:t>A1</w:t>
+                      </w:r>
+                      <w:r>
+                        <w:t>(57)</w:t>
+                      </w:r>
+                    </w:p>
+                  </w:txbxContent>
+                </v:textbox>
+              </v:shape>
+            </w:pict>
+          </mc:Fallback>
+        </mc:AlternateContent>
+      </w:r>
+      <w:r>
+        <w:rPr>
+          <w:noProof/>
+        </w:rPr>
+        <mc:AlternateContent>
+          <mc:Choice Requires="wps">
+            <w:drawing>
+              <wp:anchor distT="0" distB="0" distL="114300" distR="114300" simplePos="0" relativeHeight="251668480" behindDoc="0" locked="0" layoutInCell="1" allowOverlap="1" wp14:anchorId="1D92DFFB" wp14:editId="5F587D5F">
+                <wp:simplePos x="0" y="0"/>
+                <wp:positionH relativeFrom="column">
+                  <wp:posOffset>3086735</wp:posOffset>
+                </wp:positionH>
+                <wp:positionV relativeFrom="paragraph">
+                  <wp:posOffset>12700</wp:posOffset>
+                </wp:positionV>
+                <wp:extent cx="0" cy="350520"/>
+                <wp:effectExtent l="0" t="0" r="38100" b="30480"/>
+                <wp:wrapNone/>
+                <wp:docPr id="6" name="Gerader Verbinder 6"/>
+                <wp:cNvGraphicFramePr/>
+                <a:graphic xmlns:a="http://schemas.openxmlformats.org/drawingml/2006/main">
+                  <a:graphicData uri="http://schemas.microsoft.com/office/word/2010/wordprocessingShape">
+                    <wps:wsp>
+                      <wps:cNvCnPr/>
+                      <wps:spPr>
+                        <a:xfrm>
+                          <a:off x="0" y="0"/>
+                          <a:ext cx="0" cy="350520"/>
+                        </a:xfrm>
+                        <a:prstGeom prst="line">
+                          <a:avLst/>
+                        </a:prstGeom>
+                        <a:ln w="12700">
+                          <a:solidFill>
+                            <a:schemeClr val="tx1"/>
+                          </a:solidFill>
+                        </a:ln>
+                      </wps:spPr>
+                      <wps:style>
+                        <a:lnRef idx="1">
+                          <a:schemeClr val="accent1"/>
+                        </a:lnRef>
+                        <a:fillRef idx="0">
+                          <a:schemeClr val="accent1"/>
+                        </a:fillRef>
+                        <a:effectRef idx="0">
+                          <a:schemeClr val="accent1"/>
+                        </a:effectRef>
+                        <a:fontRef idx="minor">
+                          <a:schemeClr val="tx1"/>
+                        </a:fontRef>
+                      </wps:style>
+                      <wps:bodyPr/>
+                    </wps:wsp>
+                  </a:graphicData>
+                </a:graphic>
+              </wp:anchor>
+            </w:drawing>
+          </mc:Choice>
+          <mc:Fallback>
+            <w:pict>
+              <v:line w14:anchorId="4EE17D92" id="Gerader Verbinder 6" o:spid="_x0000_s1026" style="position:absolute;z-index:251668480;visibility:visible;mso-wrap-style:square;mso-wrap-distance-left:9pt;mso-wrap-distance-top:0;mso-wrap-distance-right:9pt;mso-wrap-distance-bottom:0;mso-position-horizontal:absolute;mso-position-horizontal-relative:text;mso-position-vertical:absolute;mso-position-vertical-relative:text" from="243.05pt,1pt" to="243.05pt,28.6pt" o:gfxdata="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" strokecolor="black [3213]" strokeweight="1pt">
+                <v:stroke joinstyle="miter"/>
+              </v:line>
+            </w:pict>
+          </mc:Fallback>
+        </mc:AlternateContent>
+      </w:r>
+      <w:r>
+        <w:rPr>
+          <w:noProof/>
+        </w:rPr>
+        <w:drawing>
+          <wp:inline distT="0" distB="0" distL="0" distR="0" wp14:anchorId="211CD76D" wp14:editId="6A8146FD">
+            <wp:extent cx="6190107" cy="400939"/>
+            <wp:effectExtent l="0" t="0" r="0" b="0"/>
+            <wp:docPr id="344" name="Picture 344"/>
+            <wp:cNvGraphicFramePr/>
+            <a:graphic xmlns:a="http://schemas.openxmlformats.org/drawingml/2006/main">
+              <a:graphicData uri="http://schemas.openxmlformats.org/drawingml/2006/picture">
+                <pic:pic xmlns:pic="http://schemas.openxmlformats.org/drawingml/2006/picture">
+                  <pic:nvPicPr>
+                    <pic:cNvPr id="344" name="Picture 344"/>
+                    <pic:cNvPicPr/>
+                  </pic:nvPicPr>
+                  <pic:blipFill>
+                    <a:blip r:embed="rId4"/>
+                    <a:stretch>
+                      <a:fillRect/>
+                    </a:stretch>
+                  </pic:blipFill>
+                  <pic:spPr>
+                    <a:xfrm>
+                      <a:off x="0" y="0"/>
+                      <a:ext cx="6190107" cy="400939"/>
+                    </a:xfrm>
+                    <a:prstGeom prst="rect">
+                      <a:avLst/>
+                    </a:prstGeom>
+                  </pic:spPr>
+                </pic:pic>
+              </a:graphicData>
+            </a:graphic>
+          </wp:inline>
+        </w:drawing>
+      </w:r>
+    </w:p>
+    <w:p>
+      <w:pPr>
+        <w:ind w:left="-5" w:right="67"/>
+      </w:pPr>
+      <w:r>
+        <w:t>a3 = malloc(26 MB);</w:t>
+      </w:r>
       <w:bookmarkStart w:id="0" w:name="_GoBack"/>
       <w:bookmarkEnd w:id="0"/>
     </w:p>
-    <w:p/>
-    <w:p/>
+    <w:p>
+      <w:pPr>
+        <w:spacing w:after="127"/>
+      </w:pPr>
+      <w:r>
+        <w:rPr>
+          <w:noProof/>
+        </w:rPr>
+        <mc:AlternateContent>
+          <mc:Choice Requires="wps">
+            <w:drawing>
+              <wp:anchor distT="0" distB="0" distL="114300" distR="114300" simplePos="0" relativeHeight="251704320" behindDoc="0" locked="0" layoutInCell="1" allowOverlap="1" wp14:anchorId="4631B667" wp14:editId="64B2DF40">
+                <wp:simplePos x="0" y="0"/>
+                <wp:positionH relativeFrom="column">
+                  <wp:posOffset>3528695</wp:posOffset>
+                </wp:positionH>
+                <wp:positionV relativeFrom="paragraph">
+                  <wp:posOffset>78105</wp:posOffset>
+                </wp:positionV>
+                <wp:extent cx="693420" cy="259080"/>
+                <wp:effectExtent l="0" t="0" r="0" b="7620"/>
+                <wp:wrapNone/>
+                <wp:docPr id="20" name="Textfeld 20"/>
+                <wp:cNvGraphicFramePr/>
+                <a:graphic xmlns:a="http://schemas.openxmlformats.org/drawingml/2006/main">
+                  <a:graphicData uri="http://schemas.microsoft.com/office/word/2010/wordprocessingShape">
+                    <wps:wsp>
+                      <wps:cNvSpPr txBox="1"/>
+                      <wps:spPr>
+                        <a:xfrm>
+                          <a:off x="0" y="0"/>
+                          <a:ext cx="693420" cy="259080"/>
+                        </a:xfrm>
+                        <a:prstGeom prst="rect">
+                          <a:avLst/>
+                        </a:prstGeom>
+                        <a:solidFill>
+                          <a:schemeClr val="lt1"/>
+                        </a:solidFill>
+                        <a:ln w="6350">
+                          <a:noFill/>
+                        </a:ln>
+                      </wps:spPr>
+                      <wps:txbx>
+                        <w:txbxContent>
+                          <w:p>
+                            <w:pPr>
+                              <w:jc w:val="center"/>
+                            </w:pPr>
+                            <w:r>
+                              <w:t>A3(26)</w:t>
+                            </w:r>
+                          </w:p>
+                        </w:txbxContent>
+                      </wps:txbx>
+                      <wps:bodyPr rot="0" spcFirstLastPara="0" vertOverflow="overflow" horzOverflow="overflow" vert="horz" wrap="square" lIns="91440" tIns="45720" rIns="91440" bIns="45720" numCol="1" spcCol="0" rtlCol="0" fromWordArt="0" anchor="t" anchorCtr="0" forceAA="0" compatLnSpc="1">
+                        <a:prstTxWarp prst="textNoShape">
+                          <a:avLst/>
+                        </a:prstTxWarp>
+                        <a:noAutofit/>
+                      </wps:bodyPr>
+                    </wps:wsp>
+                  </a:graphicData>
+                </a:graphic>
+                <wp14:sizeRelH relativeFrom="margin">
+                  <wp14:pctWidth>0</wp14:pctWidth>
+                </wp14:sizeRelH>
+                <wp14:sizeRelV relativeFrom="margin">
+                  <wp14:pctHeight>0</wp14:pctHeight>
+                </wp14:sizeRelV>
+              </wp:anchor>
+            </w:drawing>
+          </mc:Choice>
+          <mc:Fallback>
+            <w:pict>
+              <v:shape w14:anchorId="4631B667" id="Textfeld 20" o:spid="_x0000_s1033" type="#_x0000_t202" style="position:absolute;margin-left:277.85pt;margin-top:6.15pt;width:54.6pt;height:20.4pt;z-index:251704320;visibility:visible;mso-wrap-style:square;mso-width-percent:0;mso-height-percent:0;mso-wrap-distance-left:9pt;mso-wrap-distance-top:0;mso-wrap-distance-right:9pt;mso-wrap-distance-bottom:0;mso-position-horizontal:absolute;mso-position-horizontal-relative:text;mso-position-vertical:absolute;mso-position-vertical-relative:text;mso-width-percent:0;mso-height-percent:0;mso-width-relative:margin;mso-height-relative:margin;v-text-anchor:top" o:gfxdata="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" fillcolor="white [3201]" stroked="f" strokeweight=".5pt">
+                <v:textbox>
+                  <w:txbxContent>
+                    <w:p>
+                      <w:pPr>
+                        <w:jc w:val="center"/>
+                      </w:pPr>
+                      <w:r>
+                        <w:t>A3(26)</w:t>
+                      </w:r>
+                    </w:p>
+                  </w:txbxContent>
+                </v:textbox>
+              </v:shape>
+            </w:pict>
+          </mc:Fallback>
+        </mc:AlternateContent>
+      </w:r>
+      <w:r>
+        <w:rPr>
+          <w:noProof/>
+        </w:rPr>
+        <mc:AlternateContent>
+          <mc:Choice Requires="wps">
+            <w:drawing>
+              <wp:anchor distT="0" distB="0" distL="114300" distR="114300" simplePos="0" relativeHeight="251707392" behindDoc="0" locked="0" layoutInCell="1" allowOverlap="1" wp14:anchorId="41C15ED7" wp14:editId="3260242A">
+                <wp:simplePos x="0" y="0"/>
+                <wp:positionH relativeFrom="margin">
+                  <wp:align>center</wp:align>
+                </wp:positionH>
+                <wp:positionV relativeFrom="paragraph">
+                  <wp:posOffset>88900</wp:posOffset>
+                </wp:positionV>
+                <wp:extent cx="525780" cy="236220"/>
+                <wp:effectExtent l="0" t="0" r="7620" b="0"/>
+                <wp:wrapNone/>
+                <wp:docPr id="21" name="Textfeld 21"/>
+                <wp:cNvGraphicFramePr/>
+                <a:graphic xmlns:a="http://schemas.openxmlformats.org/drawingml/2006/main">
+                  <a:graphicData uri="http://schemas.microsoft.com/office/word/2010/wordprocessingShape">
+                    <wps:wsp>
+                      <wps:cNvSpPr txBox="1"/>
+                      <wps:spPr>
+                        <a:xfrm>
+                          <a:off x="0" y="0"/>
+                          <a:ext cx="525780" cy="236220"/>
+                        </a:xfrm>
+                        <a:prstGeom prst="rect">
+                          <a:avLst/>
+                        </a:prstGeom>
+                        <a:solidFill>
+                          <a:schemeClr val="lt1"/>
+                        </a:solidFill>
+                        <a:ln w="6350">
+                          <a:noFill/>
+                        </a:ln>
+                      </wps:spPr>
+                      <wps:txbx>
+                        <w:txbxContent>
+                          <w:p>
+                            <w:pPr>
+                              <w:jc w:val="center"/>
+                            </w:pPr>
+                            <w:r>
+                              <w:t>A2(7)</w:t>
+                            </w:r>
+                          </w:p>
+                        </w:txbxContent>
+                      </wps:txbx>
+                      <wps:bodyPr rot="0" spcFirstLastPara="0" vertOverflow="overflow" horzOverflow="overflow" vert="horz" wrap="square" lIns="91440" tIns="45720" rIns="91440" bIns="45720" numCol="1" spcCol="0" rtlCol="0" fromWordArt="0" anchor="t" anchorCtr="0" forceAA="0" compatLnSpc="1">
+                        <a:prstTxWarp prst="textNoShape">
+                          <a:avLst/>
+                        </a:prstTxWarp>
+                        <a:noAutofit/>
+                      </wps:bodyPr>
+                    </wps:wsp>
+                  </a:graphicData>
+                </a:graphic>
+                <wp14:sizeRelH relativeFrom="margin">
+                  <wp14:pctWidth>0</wp14:pctWidth>
+                </wp14:sizeRelH>
+              </wp:anchor>
+            </w:drawing>
+          </mc:Choice>
+          <mc:Fallback>
+            <w:pict>
+              <v:shape w14:anchorId="41C15ED7" id="Textfeld 21" o:spid="_x0000_s1034" type="#_x0000_t202" style="position:absolute;margin-left:0;margin-top:7pt;width:41.4pt;height:18.6pt;z-index:251707392;visibility:visible;mso-wrap-style:square;mso-width-percent:0;mso-wrap-distance-left:9pt;mso-wrap-distance-top:0;mso-wrap-distance-right:9pt;mso-wrap-distance-bottom:0;mso-position-horizontal:center;mso-position-horizontal-relative:margin;mso-position-vertical:absolute;mso-position-vertical-relative:text;mso-width-percent:0;mso-width-relative:margin;v-text-anchor:top" o:gfxdata="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" fillcolor="white [3201]" stroked="f" strokeweight=".5pt">
+                <v:textbox>
+                  <w:txbxContent>
+                    <w:p>
+                      <w:pPr>
+                        <w:jc w:val="center"/>
+                      </w:pPr>
+                      <w:r>
+                        <w:t>A2(7)</w:t>
+                      </w:r>
+                    </w:p>
+                  </w:txbxContent>
+                </v:textbox>
+                <w10:wrap anchorx="margin"/>
+              </v:shape>
+            </w:pict>
+          </mc:Fallback>
+        </mc:AlternateContent>
+      </w:r>
+      <w:r>
+        <w:rPr>
+          <w:noProof/>
+        </w:rPr>
+        <mc:AlternateContent>
+          <mc:Choice Requires="wps">
+            <w:drawing>
+              <wp:anchor distT="0" distB="0" distL="114300" distR="114300" simplePos="0" relativeHeight="251708416" behindDoc="0" locked="0" layoutInCell="1" allowOverlap="1" wp14:anchorId="2D5832BB" wp14:editId="2B9EF0C0">
+                <wp:simplePos x="0" y="0"/>
+                <wp:positionH relativeFrom="column">
+                  <wp:posOffset>4984115</wp:posOffset>
+                </wp:positionH>
+                <wp:positionV relativeFrom="paragraph">
+                  <wp:posOffset>73660</wp:posOffset>
+                </wp:positionV>
+                <wp:extent cx="464820" cy="236220"/>
+                <wp:effectExtent l="0" t="0" r="0" b="0"/>
+                <wp:wrapNone/>
+                <wp:docPr id="22" name="Textfeld 22"/>
+                <wp:cNvGraphicFramePr/>
+                <a:graphic xmlns:a="http://schemas.openxmlformats.org/drawingml/2006/main">
+                  <a:graphicData uri="http://schemas.microsoft.com/office/word/2010/wordprocessingShape">
+                    <wps:wsp>
+                      <wps:cNvSpPr txBox="1"/>
+                      <wps:spPr>
+                        <a:xfrm>
+                          <a:off x="0" y="0"/>
+                          <a:ext cx="464820" cy="236220"/>
+                        </a:xfrm>
+                        <a:prstGeom prst="rect">
+                          <a:avLst/>
+                        </a:prstGeom>
+                        <a:solidFill>
+                          <a:schemeClr val="lt1"/>
+                        </a:solidFill>
+                        <a:ln w="6350">
+                          <a:noFill/>
+                        </a:ln>
+                      </wps:spPr>
+                      <wps:txbx>
+                        <w:txbxContent>
+                          <w:p>
+                            <w:pPr>
+                              <w:jc w:val="center"/>
+                            </w:pPr>
+                            <w:r>
+                              <w:t>8</w:t>
+                            </w:r>
+                          </w:p>
+                        </w:txbxContent>
+                      </wps:txbx>
+                      <wps:bodyPr rot="0" spcFirstLastPara="0" vertOverflow="overflow" horzOverflow="overflow" vert="horz" wrap="square" lIns="91440" tIns="45720" rIns="91440" bIns="45720" numCol="1" spcCol="0" rtlCol="0" fromWordArt="0" anchor="t" anchorCtr="0" forceAA="0" compatLnSpc="1">
+                        <a:prstTxWarp prst="textNoShape">
+                          <a:avLst/>
+                        </a:prstTxWarp>
+                        <a:noAutofit/>
+                      </wps:bodyPr>
+                    </wps:wsp>
+                  </a:graphicData>
+                </a:graphic>
+              </wp:anchor>
+            </w:drawing>
+          </mc:Choice>
+          <mc:Fallback>
+            <w:pict>
+              <v:shape w14:anchorId="2D5832BB" id="Textfeld 22" o:spid="_x0000_s1035" type="#_x0000_t202" style="position:absolute;margin-left:392.45pt;margin-top:5.8pt;width:36.6pt;height:18.6pt;z-index:251708416;visibility:visible;mso-wrap-style:square;mso-wrap-distance-left:9pt;mso-wrap-distance-top:0;mso-wrap-distance-right:9pt;mso-wrap-distance-bottom:0;mso-position-horizontal:absolute;mso-position-horizontal-relative:text;mso-position-vertical:absolute;mso-position-vertical-relative:text;v-text-anchor:top" o:gfxdata="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" fillcolor="white [3201]" stroked="f" strokeweight=".5pt">
+                <v:textbox>
+                  <w:txbxContent>
+                    <w:p>
+                      <w:pPr>
+                        <w:jc w:val="center"/>
+                      </w:pPr>
+                      <w:r>
+                        <w:t>8</w:t>
+                      </w:r>
+                    </w:p>
+                  </w:txbxContent>
+                </v:textbox>
+              </v:shape>
+            </w:pict>
+          </mc:Fallback>
+        </mc:AlternateContent>
+      </w:r>
+      <w:r>
+        <w:rPr>
+          <w:noProof/>
+        </w:rPr>
+        <mc:AlternateContent>
+          <mc:Choice Requires="wps">
+            <w:drawing>
+              <wp:anchor distT="0" distB="0" distL="114300" distR="114300" simplePos="0" relativeHeight="251711488" behindDoc="0" locked="0" layoutInCell="1" allowOverlap="1" wp14:anchorId="0B86ADCD" wp14:editId="48C63FDA">
+                <wp:simplePos x="0" y="0"/>
+                <wp:positionH relativeFrom="column">
+                  <wp:posOffset>5014595</wp:posOffset>
+                </wp:positionH>
+                <wp:positionV relativeFrom="paragraph">
+                  <wp:posOffset>35560</wp:posOffset>
+                </wp:positionV>
+                <wp:extent cx="0" cy="350520"/>
+                <wp:effectExtent l="0" t="0" r="38100" b="30480"/>
+                <wp:wrapNone/>
+                <wp:docPr id="23" name="Gerader Verbinder 23"/>
+                <wp:cNvGraphicFramePr/>
+                <a:graphic xmlns:a="http://schemas.openxmlformats.org/drawingml/2006/main">
+                  <a:graphicData uri="http://schemas.microsoft.com/office/word/2010/wordprocessingShape">
+                    <wps:wsp>
+                      <wps:cNvCnPr/>
+                      <wps:spPr>
+                        <a:xfrm>
+                          <a:off x="0" y="0"/>
+                          <a:ext cx="0" cy="350520"/>
+                        </a:xfrm>
+                        <a:prstGeom prst="line">
+                          <a:avLst/>
+                        </a:prstGeom>
+                        <a:ln w="12700">
+                          <a:solidFill>
+                            <a:schemeClr val="tx1"/>
+                          </a:solidFill>
+                        </a:ln>
+                      </wps:spPr>
+                      <wps:style>
+                        <a:lnRef idx="1">
+                          <a:schemeClr val="accent1"/>
+                        </a:lnRef>
+                        <a:fillRef idx="0">
+                          <a:schemeClr val="accent1"/>
+                        </a:fillRef>
+                        <a:effectRef idx="0">
+                          <a:schemeClr val="accent1"/>
+                        </a:effectRef>
+                        <a:fontRef idx="minor">
+                          <a:schemeClr val="tx1"/>
+                        </a:fontRef>
+                      </wps:style>
+                      <wps:bodyPr/>
+                    </wps:wsp>
+                  </a:graphicData>
+                </a:graphic>
+              </wp:anchor>
+            </w:drawing>
+          </mc:Choice>
+          <mc:Fallback>
+            <w:pict>
+              <v:line w14:anchorId="63E97E07" id="Gerader Verbinder 23" o:spid="_x0000_s1026" style="position:absolute;z-index:251711488;visibility:visible;mso-wrap-style:square;mso-wrap-distance-left:9pt;mso-wrap-distance-top:0;mso-wrap-distance-right:9pt;mso-wrap-distance-bottom:0;mso-position-horizontal:absolute;mso-position-horizontal-relative:text;mso-position-vertical:absolute;mso-position-vertical-relative:text" from="394.85pt,2.8pt" to="394.85pt,30.4pt" o:gfxdata="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" strokecolor="black [3213]" strokeweight="1pt">
+                <v:stroke joinstyle="miter"/>
+              </v:line>
+            </w:pict>
+          </mc:Fallback>
+        </mc:AlternateContent>
+      </w:r>
+      <w:r>
+        <w:rPr>
+          <w:noProof/>
+        </w:rPr>
+        <mc:AlternateContent>
+          <mc:Choice Requires="wps">
+            <w:drawing>
+              <wp:anchor distT="0" distB="0" distL="114300" distR="114300" simplePos="0" relativeHeight="251709440" behindDoc="0" locked="0" layoutInCell="1" allowOverlap="1" wp14:anchorId="788C78BD" wp14:editId="4000F61A">
+                <wp:simplePos x="0" y="0"/>
+                <wp:positionH relativeFrom="column">
+                  <wp:posOffset>5555615</wp:posOffset>
+                </wp:positionH>
+                <wp:positionV relativeFrom="paragraph">
+                  <wp:posOffset>66040</wp:posOffset>
+                </wp:positionV>
+                <wp:extent cx="464820" cy="236220"/>
+                <wp:effectExtent l="0" t="0" r="0" b="0"/>
+                <wp:wrapNone/>
+                <wp:docPr id="24" name="Textfeld 24"/>
+                <wp:cNvGraphicFramePr/>
+                <a:graphic xmlns:a="http://schemas.openxmlformats.org/drawingml/2006/main">
+                  <a:graphicData uri="http://schemas.microsoft.com/office/word/2010/wordprocessingShape">
+                    <wps:wsp>
+                      <wps:cNvSpPr txBox="1"/>
+                      <wps:spPr>
+                        <a:xfrm>
+                          <a:off x="0" y="0"/>
+                          <a:ext cx="464820" cy="236220"/>
+                        </a:xfrm>
+                        <a:prstGeom prst="rect">
+                          <a:avLst/>
+                        </a:prstGeom>
+                        <a:solidFill>
+                          <a:schemeClr val="lt1"/>
+                        </a:solidFill>
+                        <a:ln w="6350">
+                          <a:noFill/>
+                        </a:ln>
+                      </wps:spPr>
+                      <wps:txbx>
+                        <w:txbxContent>
+                          <w:p>
+                            <w:pPr>
+                              <w:jc w:val="center"/>
+                            </w:pPr>
+                            <w:r>
+                              <w:t>16</w:t>
+                            </w:r>
+                          </w:p>
+                        </w:txbxContent>
+                      </wps:txbx>
+                      <wps:bodyPr rot="0" spcFirstLastPara="0" vertOverflow="overflow" horzOverflow="overflow" vert="horz" wrap="square" lIns="91440" tIns="45720" rIns="91440" bIns="45720" numCol="1" spcCol="0" rtlCol="0" fromWordArt="0" anchor="t" anchorCtr="0" forceAA="0" compatLnSpc="1">
+                        <a:prstTxWarp prst="textNoShape">
+                          <a:avLst/>
+                        </a:prstTxWarp>
+                        <a:noAutofit/>
+                      </wps:bodyPr>
+                    </wps:wsp>
+                  </a:graphicData>
+                </a:graphic>
+              </wp:anchor>
+            </w:drawing>
+          </mc:Choice>
+          <mc:Fallback>
+            <w:pict>
+              <v:shape w14:anchorId="788C78BD" id="Textfeld 24" o:spid="_x0000_s1036" type="#_x0000_t202" style="position:absolute;margin-left:437.45pt;margin-top:5.2pt;width:36.6pt;height:18.6pt;z-index:251709440;visibility:visible;mso-wrap-style:square;mso-wrap-distance-left:9pt;mso-wrap-distance-top:0;mso-wrap-distance-right:9pt;mso-wrap-distance-bottom:0;mso-position-horizontal:absolute;mso-position-horizontal-relative:text;mso-position-vertical:absolute;mso-position-vertical-relative:text;v-text-anchor:top" o:gfxdata="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" fillcolor="white [3201]" stroked="f" strokeweight=".5pt">
+                <v:textbox>
+                  <w:txbxContent>
+                    <w:p>
+                      <w:pPr>
+                        <w:jc w:val="center"/>
+                      </w:pPr>
+                      <w:r>
+                        <w:t>16</w:t>
+                      </w:r>
+                    </w:p>
+                  </w:txbxContent>
+                </v:textbox>
+              </v:shape>
+            </w:pict>
+          </mc:Fallback>
+        </mc:AlternateContent>
+      </w:r>
+      <w:r>
+        <w:rPr>
+          <w:noProof/>
+        </w:rPr>
+        <mc:AlternateContent>
+          <mc:Choice Requires="wps">
+            <w:drawing>
+              <wp:anchor distT="0" distB="0" distL="114300" distR="114300" simplePos="0" relativeHeight="251710464" behindDoc="0" locked="0" layoutInCell="1" allowOverlap="1" wp14:anchorId="7FEE1EA1" wp14:editId="6D1A08DC">
+                <wp:simplePos x="0" y="0"/>
+                <wp:positionH relativeFrom="column">
+                  <wp:posOffset>5403215</wp:posOffset>
+                </wp:positionH>
+                <wp:positionV relativeFrom="paragraph">
+                  <wp:posOffset>32385</wp:posOffset>
+                </wp:positionV>
+                <wp:extent cx="0" cy="350520"/>
+                <wp:effectExtent l="0" t="0" r="38100" b="30480"/>
+                <wp:wrapNone/>
+                <wp:docPr id="25" name="Gerader Verbinder 25"/>
+                <wp:cNvGraphicFramePr/>
+                <a:graphic xmlns:a="http://schemas.openxmlformats.org/drawingml/2006/main">
+                  <a:graphicData uri="http://schemas.microsoft.com/office/word/2010/wordprocessingShape">
+                    <wps:wsp>
+                      <wps:cNvCnPr/>
+                      <wps:spPr>
+                        <a:xfrm>
+                          <a:off x="0" y="0"/>
+                          <a:ext cx="0" cy="350520"/>
+                        </a:xfrm>
+                        <a:prstGeom prst="line">
+                          <a:avLst/>
+                        </a:prstGeom>
+                        <a:ln w="12700">
+                          <a:solidFill>
+                            <a:schemeClr val="tx1"/>
+                          </a:solidFill>
+                        </a:ln>
+                      </wps:spPr>
+                      <wps:style>
+                        <a:lnRef idx="1">
+                          <a:schemeClr val="accent1"/>
+                        </a:lnRef>
+                        <a:fillRef idx="0">
+                          <a:schemeClr val="accent1"/>
+                        </a:fillRef>
+                        <a:effectRef idx="0">
+                          <a:schemeClr val="accent1"/>
+                        </a:effectRef>
+                        <a:fontRef idx="minor">
+                          <a:schemeClr val="tx1"/>
+                        </a:fontRef>
+                      </wps:style>
+                      <wps:bodyPr/>
+                    </wps:wsp>
+                  </a:graphicData>
+                </a:graphic>
+              </wp:anchor>
+            </w:drawing>
+          </mc:Choice>
+          <mc:Fallback>
+            <w:pict>
+              <v:line w14:anchorId="6146BC9C" id="Gerader Verbinder 25" o:spid="_x0000_s1026" style="position:absolute;z-index:251710464;visibility:visible;mso-wrap-style:square;mso-wrap-distance-left:9pt;mso-wrap-distance-top:0;mso-wrap-distance-right:9pt;mso-wrap-distance-bottom:0;mso-position-horizontal:absolute;mso-position-horizontal-relative:text;mso-position-vertical:absolute;mso-position-vertical-relative:text" from="425.45pt,2.55pt" to="425.45pt,30.15pt" o:gfxdata="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" strokecolor="black [3213]" strokeweight="1pt">
+                <v:stroke joinstyle="miter"/>
+              </v:line>
+            </w:pict>
+          </mc:Fallback>
+        </mc:AlternateContent>
+      </w:r>
+      <w:r>
+        <w:rPr>
+          <w:noProof/>
+        </w:rPr>
+        <mc:AlternateContent>
+          <mc:Choice Requires="wps">
+            <w:drawing>
+              <wp:anchor distT="0" distB="0" distL="114300" distR="114300" simplePos="0" relativeHeight="251712512" behindDoc="0" locked="0" layoutInCell="1" allowOverlap="1" wp14:anchorId="1AD2E23A" wp14:editId="273D79C1">
+                <wp:simplePos x="0" y="0"/>
+                <wp:positionH relativeFrom="column">
+                  <wp:posOffset>4618355</wp:posOffset>
+                </wp:positionH>
+                <wp:positionV relativeFrom="paragraph">
+                  <wp:posOffset>35560</wp:posOffset>
+                </wp:positionV>
+                <wp:extent cx="0" cy="350520"/>
+                <wp:effectExtent l="0" t="0" r="38100" b="30480"/>
+                <wp:wrapNone/>
+                <wp:docPr id="26" name="Gerader Verbinder 26"/>
+                <wp:cNvGraphicFramePr/>
+                <a:graphic xmlns:a="http://schemas.openxmlformats.org/drawingml/2006/main">
+                  <a:graphicData uri="http://schemas.microsoft.com/office/word/2010/wordprocessingShape">
+                    <wps:wsp>
+                      <wps:cNvCnPr/>
+                      <wps:spPr>
+                        <a:xfrm>
+                          <a:off x="0" y="0"/>
+                          <a:ext cx="0" cy="350520"/>
+                        </a:xfrm>
+                        <a:prstGeom prst="line">
+                          <a:avLst/>
+                        </a:prstGeom>
+                        <a:ln w="12700">
+                          <a:solidFill>
+                            <a:schemeClr val="tx1"/>
+                          </a:solidFill>
+                        </a:ln>
+                      </wps:spPr>
+                      <wps:style>
+                        <a:lnRef idx="1">
+                          <a:schemeClr val="accent1"/>
+                        </a:lnRef>
+                        <a:fillRef idx="0">
+                          <a:schemeClr val="accent1"/>
+                        </a:fillRef>
+                        <a:effectRef idx="0">
+                          <a:schemeClr val="accent1"/>
+                        </a:effectRef>
+                        <a:fontRef idx="minor">
+                          <a:schemeClr val="tx1"/>
+                        </a:fontRef>
+                      </wps:style>
+                      <wps:bodyPr/>
+                    </wps:wsp>
+                  </a:graphicData>
+                </a:graphic>
+              </wp:anchor>
+            </w:drawing>
+          </mc:Choice>
+          <mc:Fallback>
+            <w:pict>
+              <v:line w14:anchorId="5BE8AD01" id="Gerader Verbinder 26" o:spid="_x0000_s1026" style="position:absolute;z-index:251712512;visibility:visible;mso-wrap-style:square;mso-wrap-distance-left:9pt;mso-wrap-distance-top:0;mso-wrap-distance-right:9pt;mso-wrap-distance-bottom:0;mso-position-horizontal:absolute;mso-position-horizontal-relative:text;mso-position-vertical:absolute;mso-position-vertical-relative:text" from="363.65pt,2.8pt" to="363.65pt,30.4pt" o:gfxdata="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" strokecolor="black [3213]" strokeweight="1pt">
+                <v:stroke joinstyle="miter"/>
+              </v:line>
+            </w:pict>
+          </mc:Fallback>
+        </mc:AlternateContent>
+      </w:r>
+      <w:r>
+        <w:rPr>
+          <w:noProof/>
+        </w:rPr>
+        <mc:AlternateContent>
+          <mc:Choice Requires="wps">
+            <w:drawing>
+              <wp:anchor distT="0" distB="0" distL="114300" distR="114300" simplePos="0" relativeHeight="251706368" behindDoc="0" locked="0" layoutInCell="1" allowOverlap="1" wp14:anchorId="7C749ACE" wp14:editId="2063CBCC">
+                <wp:simplePos x="0" y="0"/>
+                <wp:positionH relativeFrom="column">
+                  <wp:posOffset>1051560</wp:posOffset>
+                </wp:positionH>
+                <wp:positionV relativeFrom="paragraph">
+                  <wp:posOffset>64135</wp:posOffset>
+                </wp:positionV>
+                <wp:extent cx="830580" cy="274320"/>
+                <wp:effectExtent l="0" t="0" r="7620" b="0"/>
+                <wp:wrapNone/>
+                <wp:docPr id="27" name="Textfeld 27"/>
+                <wp:cNvGraphicFramePr/>
+                <a:graphic xmlns:a="http://schemas.openxmlformats.org/drawingml/2006/main">
+                  <a:graphicData uri="http://schemas.microsoft.com/office/word/2010/wordprocessingShape">
+                    <wps:wsp>
+                      <wps:cNvSpPr txBox="1"/>
+                      <wps:spPr>
+                        <a:xfrm>
+                          <a:off x="0" y="0"/>
+                          <a:ext cx="830580" cy="274320"/>
+                        </a:xfrm>
+                        <a:prstGeom prst="rect">
+                          <a:avLst/>
+                        </a:prstGeom>
+                        <a:solidFill>
+                          <a:schemeClr val="lt1"/>
+                        </a:solidFill>
+                        <a:ln w="6350">
+                          <a:noFill/>
+                        </a:ln>
+                      </wps:spPr>
+                      <wps:txbx>
+                        <w:txbxContent>
+                          <w:p>
+                            <w:pPr>
+                              <w:jc w:val="center"/>
+                            </w:pPr>
+                            <w:r>
+                              <w:t>A1(57)</w:t>
+                            </w:r>
+                          </w:p>
+                        </w:txbxContent>
+                      </wps:txbx>
+                      <wps:bodyPr rot="0" spcFirstLastPara="0" vertOverflow="overflow" horzOverflow="overflow" vert="horz" wrap="square" lIns="91440" tIns="45720" rIns="91440" bIns="45720" numCol="1" spcCol="0" rtlCol="0" fromWordArt="0" anchor="t" anchorCtr="0" forceAA="0" compatLnSpc="1">
+                        <a:prstTxWarp prst="textNoShape">
+                          <a:avLst/>
+                        </a:prstTxWarp>
+                        <a:noAutofit/>
+                      </wps:bodyPr>
+                    </wps:wsp>
+                  </a:graphicData>
+                </a:graphic>
+                <wp14:sizeRelH relativeFrom="margin">
+                  <wp14:pctWidth>0</wp14:pctWidth>
+                </wp14:sizeRelH>
+                <wp14:sizeRelV relativeFrom="margin">
+                  <wp14:pctHeight>0</wp14:pctHeight>
+                </wp14:sizeRelV>
+              </wp:anchor>
+            </w:drawing>
+          </mc:Choice>
+          <mc:Fallback>
+            <w:pict>
+              <v:shape w14:anchorId="7C749ACE" id="Textfeld 27" o:spid="_x0000_s1037" type="#_x0000_t202" style="position:absolute;margin-left:82.8pt;margin-top:5.05pt;width:65.4pt;height:21.6pt;z-index:251706368;visibility:visible;mso-wrap-style:square;mso-width-percent:0;mso-height-percent:0;mso-wrap-distance-left:9pt;mso-wrap-distance-top:0;mso-wrap-distance-right:9pt;mso-wrap-distance-bottom:0;mso-position-horizontal:absolute;mso-position-horizontal-relative:text;mso-position-vertical:absolute;mso-position-vertical-relative:text;mso-width-percent:0;mso-height-percent:0;mso-width-relative:margin;mso-height-relative:margin;v-text-anchor:top" o:gfxdata="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" fillcolor="white [3201]" stroked="f" strokeweight=".5pt">
+                <v:textbox>
+                  <w:txbxContent>
+                    <w:p>
+                      <w:pPr>
+                        <w:jc w:val="center"/>
+                      </w:pPr>
+                      <w:r>
+                        <w:t>A1(57)</w:t>
+                      </w:r>
+                    </w:p>
+                  </w:txbxContent>
+                </v:textbox>
+              </v:shape>
+            </w:pict>
+          </mc:Fallback>
+        </mc:AlternateContent>
+      </w:r>
+      <w:r>
+        <w:rPr>
+          <w:noProof/>
+        </w:rPr>
+        <mc:AlternateContent>
+          <mc:Choice Requires="wps">
+            <w:drawing>
+              <wp:anchor distT="0" distB="0" distL="114300" distR="114300" simplePos="0" relativeHeight="251705344" behindDoc="0" locked="0" layoutInCell="1" allowOverlap="1" wp14:anchorId="2F8E076F" wp14:editId="76BFFB3F">
+                <wp:simplePos x="0" y="0"/>
+                <wp:positionH relativeFrom="column">
+                  <wp:posOffset>3086735</wp:posOffset>
+                </wp:positionH>
+                <wp:positionV relativeFrom="paragraph">
+                  <wp:posOffset>12700</wp:posOffset>
+                </wp:positionV>
+                <wp:extent cx="0" cy="350520"/>
+                <wp:effectExtent l="0" t="0" r="38100" b="30480"/>
+                <wp:wrapNone/>
+                <wp:docPr id="28" name="Gerader Verbinder 28"/>
+                <wp:cNvGraphicFramePr/>
+                <a:graphic xmlns:a="http://schemas.openxmlformats.org/drawingml/2006/main">
+                  <a:graphicData uri="http://schemas.microsoft.com/office/word/2010/wordprocessingShape">
+                    <wps:wsp>
+                      <wps:cNvCnPr/>
+                      <wps:spPr>
+                        <a:xfrm>
+                          <a:off x="0" y="0"/>
+                          <a:ext cx="0" cy="350520"/>
+                        </a:xfrm>
+                        <a:prstGeom prst="line">
+                          <a:avLst/>
+                        </a:prstGeom>
+                        <a:ln w="12700">
+                          <a:solidFill>
+                            <a:schemeClr val="tx1"/>
+                          </a:solidFill>
+                        </a:ln>
+                      </wps:spPr>
+                      <wps:style>
+                        <a:lnRef idx="1">
+                          <a:schemeClr val="accent1"/>
+                        </a:lnRef>
+                        <a:fillRef idx="0">
+                          <a:schemeClr val="accent1"/>
+                        </a:fillRef>
+                        <a:effectRef idx="0">
+                          <a:schemeClr val="accent1"/>
+                        </a:effectRef>
+                        <a:fontRef idx="minor">
+                          <a:schemeClr val="tx1"/>
+                        </a:fontRef>
+                      </wps:style>
+                      <wps:bodyPr/>
+                    </wps:wsp>
+                  </a:graphicData>
+                </a:graphic>
+              </wp:anchor>
+            </w:drawing>
+          </mc:Choice>
+          <mc:Fallback>
+            <w:pict>
+              <v:line w14:anchorId="3DFF0711" id="Gerader Verbinder 28" o:spid="_x0000_s1026" style="position:absolute;z-index:251705344;visibility:visible;mso-wrap-style:square;mso-wrap-distance-left:9pt;mso-wrap-distance-top:0;mso-wrap-distance-right:9pt;mso-wrap-distance-bottom:0;mso-position-horizontal:absolute;mso-position-horizontal-relative:text;mso-position-vertical:absolute;mso-position-vertical-relative:text" from="243.05pt,1pt" to="243.05pt,28.6pt" o:gfxdata="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" strokecolor="black [3213]" strokeweight="1pt">
+                <v:stroke joinstyle="miter"/>
+              </v:line>
+            </w:pict>
+          </mc:Fallback>
+        </mc:AlternateContent>
+      </w:r>
+      <w:r>
+        <w:rPr>
+          <w:noProof/>
+        </w:rPr>
+        <w:drawing>
+          <wp:inline distT="0" distB="0" distL="0" distR="0" wp14:anchorId="3E169C7E" wp14:editId="047E6A50">
+            <wp:extent cx="6190107" cy="400939"/>
+            <wp:effectExtent l="0" t="0" r="0" b="0"/>
+            <wp:docPr id="29" name="Picture 344"/>
+            <wp:cNvGraphicFramePr/>
+            <a:graphic xmlns:a="http://schemas.openxmlformats.org/drawingml/2006/main">
+              <a:graphicData uri="http://schemas.openxmlformats.org/drawingml/2006/picture">
+                <pic:pic xmlns:pic="http://schemas.openxmlformats.org/drawingml/2006/picture">
+                  <pic:nvPicPr>
+                    <pic:cNvPr id="344" name="Picture 344"/>
+                    <pic:cNvPicPr/>
+                  </pic:nvPicPr>
+                  <pic:blipFill>
+                    <a:blip r:embed="rId4"/>
+                    <a:stretch>
+                      <a:fillRect/>
+                    </a:stretch>
+                  </pic:blipFill>
+                  <pic:spPr>
+                    <a:xfrm>
+                      <a:off x="0" y="0"/>
+                      <a:ext cx="6190107" cy="400939"/>
+                    </a:xfrm>
+                    <a:prstGeom prst="rect">
+                      <a:avLst/>
+                    </a:prstGeom>
+                  </pic:spPr>
+                </pic:pic>
+              </a:graphicData>
+            </a:graphic>
+          </wp:inline>
+        </w:drawing>
+      </w:r>
+    </w:p>
+    <w:p>
+      <w:pPr>
+        <w:ind w:left="-5" w:right="67"/>
+        <w:rPr>
+          <w:color w:val="FF0000"/>
+        </w:rPr>
+      </w:pPr>
+      <w:r>
+        <w:t>a4 = malloc(42 MB);</w:t>
+      </w:r>
+      <w:r>
+        <w:t xml:space="preserve"> </w:t>
+      </w:r>
+      <w:r>
+        <w:rPr>
+          <w:color w:val="FF0000"/>
+        </w:rPr>
+        <w:t>Allokation nicht mögl</w:t>
+      </w:r>
+      <w:r>
+        <w:rPr>
+          <w:color w:val="FF0000"/>
+        </w:rPr>
+        <w:t>ich! Kein passender Speicherbereich verfügbar!</w:t>
+      </w:r>
+    </w:p>
+    <w:p>
+      <w:pPr>
+        <w:spacing w:after="127"/>
+      </w:pPr>
+      <w:r>
+        <w:rPr>
+          <w:noProof/>
+        </w:rPr>
+        <mc:AlternateContent>
+          <mc:Choice Requires="wps">
+            <w:drawing>
+              <wp:anchor distT="0" distB="0" distL="114300" distR="114300" simplePos="0" relativeHeight="251714560" behindDoc="0" locked="0" layoutInCell="1" allowOverlap="1" wp14:anchorId="0D69A417" wp14:editId="28C8B76F">
+                <wp:simplePos x="0" y="0"/>
+                <wp:positionH relativeFrom="column">
+                  <wp:posOffset>3528695</wp:posOffset>
+                </wp:positionH>
+                <wp:positionV relativeFrom="paragraph">
+                  <wp:posOffset>78105</wp:posOffset>
+                </wp:positionV>
+                <wp:extent cx="693420" cy="259080"/>
+                <wp:effectExtent l="0" t="0" r="0" b="7620"/>
+                <wp:wrapNone/>
+                <wp:docPr id="40" name="Textfeld 40"/>
+                <wp:cNvGraphicFramePr/>
+                <a:graphic xmlns:a="http://schemas.openxmlformats.org/drawingml/2006/main">
+                  <a:graphicData uri="http://schemas.microsoft.com/office/word/2010/wordprocessingShape">
+                    <wps:wsp>
+                      <wps:cNvSpPr txBox="1"/>
+                      <wps:spPr>
+                        <a:xfrm>
+                          <a:off x="0" y="0"/>
+                          <a:ext cx="693420" cy="259080"/>
+                        </a:xfrm>
+                        <a:prstGeom prst="rect">
+                          <a:avLst/>
+                        </a:prstGeom>
+                        <a:solidFill>
+                          <a:schemeClr val="lt1"/>
+                        </a:solidFill>
+                        <a:ln w="6350">
+                          <a:noFill/>
+                        </a:ln>
+                      </wps:spPr>
+                      <wps:txbx>
+                        <w:txbxContent>
+                          <w:p>
+                            <w:pPr>
+                              <w:jc w:val="center"/>
+                            </w:pPr>
+                            <w:r>
+                              <w:t>A3(26)</w:t>
+                            </w:r>
+                          </w:p>
+                        </w:txbxContent>
+                      </wps:txbx>
+                      <wps:bodyPr rot="0" spcFirstLastPara="0" vertOverflow="overflow" horzOverflow="overflow" vert="horz" wrap="square" lIns="91440" tIns="45720" rIns="91440" bIns="45720" numCol="1" spcCol="0" rtlCol="0" fromWordArt="0" anchor="t" anchorCtr="0" forceAA="0" compatLnSpc="1">
+                        <a:prstTxWarp prst="textNoShape">
+                          <a:avLst/>
+                        </a:prstTxWarp>
+                        <a:noAutofit/>
+                      </wps:bodyPr>
+                    </wps:wsp>
+                  </a:graphicData>
+                </a:graphic>
+                <wp14:sizeRelH relativeFrom="margin">
+                  <wp14:pctWidth>0</wp14:pctWidth>
+                </wp14:sizeRelH>
+                <wp14:sizeRelV relativeFrom="margin">
+                  <wp14:pctHeight>0</wp14:pctHeight>
+                </wp14:sizeRelV>
+              </wp:anchor>
+            </w:drawing>
+          </mc:Choice>
+          <mc:Fallback>
+            <w:pict>
+              <v:shape w14:anchorId="0D69A417" id="Textfeld 40" o:spid="_x0000_s1038" type="#_x0000_t202" style="position:absolute;margin-left:277.85pt;margin-top:6.15pt;width:54.6pt;height:20.4pt;z-index:251714560;visibility:visible;mso-wrap-style:square;mso-width-percent:0;mso-height-percent:0;mso-wrap-distance-left:9pt;mso-wrap-distance-top:0;mso-wrap-distance-right:9pt;mso-wrap-distance-bottom:0;mso-position-horizontal:absolute;mso-position-horizontal-relative:text;mso-position-vertical:absolute;mso-position-vertical-relative:text;mso-width-percent:0;mso-height-percent:0;mso-width-relative:margin;mso-height-relative:margin;v-text-anchor:top" o:gfxdata="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" fillcolor="white [3201]" stroked="f" strokeweight=".5pt">
+                <v:textbox>
+                  <w:txbxContent>
+                    <w:p>
+                      <w:pPr>
+                        <w:jc w:val="center"/>
+                      </w:pPr>
+                      <w:r>
+                        <w:t>A3(26)</w:t>
+                      </w:r>
+                    </w:p>
+                  </w:txbxContent>
+                </v:textbox>
+              </v:shape>
+            </w:pict>
+          </mc:Fallback>
+        </mc:AlternateContent>
+      </w:r>
+      <w:r>
+        <w:rPr>
+          <w:noProof/>
+        </w:rPr>
+        <mc:AlternateContent>
+          <mc:Choice Requires="wps">
+            <w:drawing>
+              <wp:anchor distT="0" distB="0" distL="114300" distR="114300" simplePos="0" relativeHeight="251717632" behindDoc="0" locked="0" layoutInCell="1" allowOverlap="1" wp14:anchorId="3731F631" wp14:editId="12BE799D">
+                <wp:simplePos x="0" y="0"/>
+                <wp:positionH relativeFrom="margin">
+                  <wp:align>center</wp:align>
+                </wp:positionH>
+                <wp:positionV relativeFrom="paragraph">
+                  <wp:posOffset>88900</wp:posOffset>
+                </wp:positionV>
+                <wp:extent cx="525780" cy="236220"/>
+                <wp:effectExtent l="0" t="0" r="7620" b="0"/>
+                <wp:wrapNone/>
+                <wp:docPr id="41" name="Textfeld 41"/>
+                <wp:cNvGraphicFramePr/>
+                <a:graphic xmlns:a="http://schemas.openxmlformats.org/drawingml/2006/main">
+                  <a:graphicData uri="http://schemas.microsoft.com/office/word/2010/wordprocessingShape">
+                    <wps:wsp>
+                      <wps:cNvSpPr txBox="1"/>
+                      <wps:spPr>
+                        <a:xfrm>
+                          <a:off x="0" y="0"/>
+                          <a:ext cx="525780" cy="236220"/>
+                        </a:xfrm>
+                        <a:prstGeom prst="rect">
+                          <a:avLst/>
+                        </a:prstGeom>
+                        <a:solidFill>
+                          <a:schemeClr val="lt1"/>
+                        </a:solidFill>
+                        <a:ln w="6350">
+                          <a:noFill/>
+                        </a:ln>
+                      </wps:spPr>
+                      <wps:txbx>
+                        <w:txbxContent>
+                          <w:p>
+                            <w:pPr>
+                              <w:jc w:val="center"/>
+                            </w:pPr>
+                            <w:r>
+                              <w:t>A2(7)</w:t>
+                            </w:r>
+                          </w:p>
+                        </w:txbxContent>
+                      </wps:txbx>
+                      <wps:bodyPr rot="0" spcFirstLastPara="0" vertOverflow="overflow" horzOverflow="overflow" vert="horz" wrap="square" lIns="91440" tIns="45720" rIns="91440" bIns="45720" numCol="1" spcCol="0" rtlCol="0" fromWordArt="0" anchor="t" anchorCtr="0" forceAA="0" compatLnSpc="1">
+                        <a:prstTxWarp prst="textNoShape">
+                          <a:avLst/>
+                        </a:prstTxWarp>
+                        <a:noAutofit/>
+                      </wps:bodyPr>
+                    </wps:wsp>
+                  </a:graphicData>
+                </a:graphic>
+                <wp14:sizeRelH relativeFrom="margin">
+                  <wp14:pctWidth>0</wp14:pctWidth>
+                </wp14:sizeRelH>
+              </wp:anchor>
+            </w:drawing>
+          </mc:Choice>
+          <mc:Fallback>
+            <w:pict>
+              <v:shape w14:anchorId="3731F631" id="Textfeld 41" o:spid="_x0000_s1039" type="#_x0000_t202" style="position:absolute;margin-left:0;margin-top:7pt;width:41.4pt;height:18.6pt;z-index:251717632;visibility:visible;mso-wrap-style:square;mso-width-percent:0;mso-wrap-distance-left:9pt;mso-wrap-distance-top:0;mso-wrap-distance-right:9pt;mso-wrap-distance-bottom:0;mso-position-horizontal:center;mso-position-horizontal-relative:margin;mso-position-vertical:absolute;mso-position-vertical-relative:text;mso-width-percent:0;mso-width-relative:margin;v-text-anchor:top" o:gfxdata="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" fillcolor="white [3201]" stroked="f" strokeweight=".5pt">
+                <v:textbox>
+                  <w:txbxContent>
+                    <w:p>
+                      <w:pPr>
+                        <w:jc w:val="center"/>
+                      </w:pPr>
+                      <w:r>
+                        <w:t>A2(7)</w:t>
+                      </w:r>
+                    </w:p>
+                  </w:txbxContent>
+                </v:textbox>
+                <w10:wrap anchorx="margin"/>
+              </v:shape>
+            </w:pict>
+          </mc:Fallback>
+        </mc:AlternateContent>
+      </w:r>
+      <w:r>
+        <w:rPr>
+          <w:noProof/>
+        </w:rPr>
+        <mc:AlternateContent>
+          <mc:Choice Requires="wps">
+            <w:drawing>
+              <wp:anchor distT="0" distB="0" distL="114300" distR="114300" simplePos="0" relativeHeight="251718656" behindDoc="0" locked="0" layoutInCell="1" allowOverlap="1" wp14:anchorId="304C3E46" wp14:editId="77FDCCC8">
+                <wp:simplePos x="0" y="0"/>
+                <wp:positionH relativeFrom="column">
+                  <wp:posOffset>4984115</wp:posOffset>
+                </wp:positionH>
+                <wp:positionV relativeFrom="paragraph">
+                  <wp:posOffset>73660</wp:posOffset>
+                </wp:positionV>
+                <wp:extent cx="464820" cy="236220"/>
+                <wp:effectExtent l="0" t="0" r="0" b="0"/>
+                <wp:wrapNone/>
+                <wp:docPr id="42" name="Textfeld 42"/>
+                <wp:cNvGraphicFramePr/>
+                <a:graphic xmlns:a="http://schemas.openxmlformats.org/drawingml/2006/main">
+                  <a:graphicData uri="http://schemas.microsoft.com/office/word/2010/wordprocessingShape">
+                    <wps:wsp>
+                      <wps:cNvSpPr txBox="1"/>
+                      <wps:spPr>
+                        <a:xfrm>
+                          <a:off x="0" y="0"/>
+                          <a:ext cx="464820" cy="236220"/>
+                        </a:xfrm>
+                        <a:prstGeom prst="rect">
+                          <a:avLst/>
+                        </a:prstGeom>
+                        <a:solidFill>
+                          <a:schemeClr val="lt1"/>
+                        </a:solidFill>
+                        <a:ln w="6350">
+                          <a:noFill/>
+                        </a:ln>
+                      </wps:spPr>
+                      <wps:txbx>
+                        <w:txbxContent>
+                          <w:p>
+                            <w:pPr>
+                              <w:jc w:val="center"/>
+                            </w:pPr>
+                            <w:r>
+                              <w:t>8</w:t>
+                            </w:r>
+                          </w:p>
+                        </w:txbxContent>
+                      </wps:txbx>
+                      <wps:bodyPr rot="0" spcFirstLastPara="0" vertOverflow="overflow" horzOverflow="overflow" vert="horz" wrap="square" lIns="91440" tIns="45720" rIns="91440" bIns="45720" numCol="1" spcCol="0" rtlCol="0" fromWordArt="0" anchor="t" anchorCtr="0" forceAA="0" compatLnSpc="1">
+                        <a:prstTxWarp prst="textNoShape">
+                          <a:avLst/>
+                        </a:prstTxWarp>
+                        <a:noAutofit/>
+                      </wps:bodyPr>
+                    </wps:wsp>
+                  </a:graphicData>
+                </a:graphic>
+              </wp:anchor>
+            </w:drawing>
+          </mc:Choice>
+          <mc:Fallback>
+            <w:pict>
+              <v:shape w14:anchorId="304C3E46" id="Textfeld 42" o:spid="_x0000_s1040" type="#_x0000_t202" style="position:absolute;margin-left:392.45pt;margin-top:5.8pt;width:36.6pt;height:18.6pt;z-index:251718656;visibility:visible;mso-wrap-style:square;mso-wrap-distance-left:9pt;mso-wrap-distance-top:0;mso-wrap-distance-right:9pt;mso-wrap-distance-bottom:0;mso-position-horizontal:absolute;mso-position-horizontal-relative:text;mso-position-vertical:absolute;mso-position-vertical-relative:text;v-text-anchor:top" o:gfxdata="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" fillcolor="white [3201]" stroked="f" strokeweight=".5pt">
+                <v:textbox>
+                  <w:txbxContent>
+                    <w:p>
+                      <w:pPr>
+                        <w:jc w:val="center"/>
+                      </w:pPr>
+                      <w:r>
+                        <w:t>8</w:t>
+                      </w:r>
+                    </w:p>
+                  </w:txbxContent>
+                </v:textbox>
+              </v:shape>
+            </w:pict>
+          </mc:Fallback>
+        </mc:AlternateContent>
+      </w:r>
+      <w:r>
+        <w:rPr>
+          <w:noProof/>
+        </w:rPr>
+        <mc:AlternateContent>
+          <mc:Choice Requires="wps">
+            <w:drawing>
+              <wp:anchor distT="0" distB="0" distL="114300" distR="114300" simplePos="0" relativeHeight="251721728" behindDoc="0" locked="0" layoutInCell="1" allowOverlap="1" wp14:anchorId="5EA60E30" wp14:editId="237B3941">
+                <wp:simplePos x="0" y="0"/>
+                <wp:positionH relativeFrom="column">
+                  <wp:posOffset>5014595</wp:posOffset>
+                </wp:positionH>
+                <wp:positionV relativeFrom="paragraph">
+                  <wp:posOffset>35560</wp:posOffset>
+                </wp:positionV>
+                <wp:extent cx="0" cy="350520"/>
+                <wp:effectExtent l="0" t="0" r="38100" b="30480"/>
+                <wp:wrapNone/>
+                <wp:docPr id="43" name="Gerader Verbinder 43"/>
+                <wp:cNvGraphicFramePr/>
+                <a:graphic xmlns:a="http://schemas.openxmlformats.org/drawingml/2006/main">
+                  <a:graphicData uri="http://schemas.microsoft.com/office/word/2010/wordprocessingShape">
+                    <wps:wsp>
+                      <wps:cNvCnPr/>
+                      <wps:spPr>
+                        <a:xfrm>
+                          <a:off x="0" y="0"/>
+                          <a:ext cx="0" cy="350520"/>
+                        </a:xfrm>
+                        <a:prstGeom prst="line">
+                          <a:avLst/>
+                        </a:prstGeom>
+                        <a:ln w="12700">
+                          <a:solidFill>
+                            <a:schemeClr val="tx1"/>
+                          </a:solidFill>
+                        </a:ln>
+                      </wps:spPr>
+                      <wps:style>
+                        <a:lnRef idx="1">
+                          <a:schemeClr val="accent1"/>
+                        </a:lnRef>
+                        <a:fillRef idx="0">
+                          <a:schemeClr val="accent1"/>
+                        </a:fillRef>
+                        <a:effectRef idx="0">
+                          <a:schemeClr val="accent1"/>
+                        </a:effectRef>
+                        <a:fontRef idx="minor">
+                          <a:schemeClr val="tx1"/>
+                        </a:fontRef>
+                      </wps:style>
+                      <wps:bodyPr/>
+                    </wps:wsp>
+                  </a:graphicData>
+                </a:graphic>
+              </wp:anchor>
+            </w:drawing>
+          </mc:Choice>
+          <mc:Fallback>
+            <w:pict>
+              <v:line w14:anchorId="295AE66D" id="Gerader Verbinder 43" o:spid="_x0000_s1026" style="position:absolute;z-index:251721728;visibility:visible;mso-wrap-style:square;mso-wrap-distance-left:9pt;mso-wrap-distance-top:0;mso-wrap-distance-right:9pt;mso-wrap-distance-bottom:0;mso-position-horizontal:absolute;mso-position-horizontal-relative:text;mso-position-vertical:absolute;mso-position-vertical-relative:text" from="394.85pt,2.8pt" to="394.85pt,30.4pt" o:gfxdata="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" strokecolor="black [3213]" strokeweight="1pt">
+                <v:stroke joinstyle="miter"/>
+              </v:line>
+            </w:pict>
+          </mc:Fallback>
+        </mc:AlternateContent>
+      </w:r>
+      <w:r>
+        <w:rPr>
+          <w:noProof/>
+        </w:rPr>
+        <mc:AlternateContent>
+          <mc:Choice Requires="wps">
+            <w:drawing>
+              <wp:anchor distT="0" distB="0" distL="114300" distR="114300" simplePos="0" relativeHeight="251719680" behindDoc="0" locked="0" layoutInCell="1" allowOverlap="1" wp14:anchorId="49504915" wp14:editId="281075A2">
+                <wp:simplePos x="0" y="0"/>
+                <wp:positionH relativeFrom="column">
+                  <wp:posOffset>5555615</wp:posOffset>
+                </wp:positionH>
+                <wp:positionV relativeFrom="paragraph">
+                  <wp:posOffset>66040</wp:posOffset>
+                </wp:positionV>
+                <wp:extent cx="464820" cy="236220"/>
+                <wp:effectExtent l="0" t="0" r="0" b="0"/>
+                <wp:wrapNone/>
+                <wp:docPr id="44" name="Textfeld 44"/>
+                <wp:cNvGraphicFramePr/>
+                <a:graphic xmlns:a="http://schemas.openxmlformats.org/drawingml/2006/main">
+                  <a:graphicData uri="http://schemas.microsoft.com/office/word/2010/wordprocessingShape">
+                    <wps:wsp>
+                      <wps:cNvSpPr txBox="1"/>
+                      <wps:spPr>
+                        <a:xfrm>
+                          <a:off x="0" y="0"/>
+                          <a:ext cx="464820" cy="236220"/>
+                        </a:xfrm>
+                        <a:prstGeom prst="rect">
+                          <a:avLst/>
+                        </a:prstGeom>
+                        <a:solidFill>
+                          <a:schemeClr val="lt1"/>
+                        </a:solidFill>
+                        <a:ln w="6350">
+                          <a:noFill/>
+                        </a:ln>
+                      </wps:spPr>
+                      <wps:txbx>
+                        <w:txbxContent>
+                          <w:p>
+                            <w:pPr>
+                              <w:jc w:val="center"/>
+                            </w:pPr>
+                            <w:r>
+                              <w:t>16</w:t>
+                            </w:r>
+                          </w:p>
+                        </w:txbxContent>
+                      </wps:txbx>
+                      <wps:bodyPr rot="0" spcFirstLastPara="0" vertOverflow="overflow" horzOverflow="overflow" vert="horz" wrap="square" lIns="91440" tIns="45720" rIns="91440" bIns="45720" numCol="1" spcCol="0" rtlCol="0" fromWordArt="0" anchor="t" anchorCtr="0" forceAA="0" compatLnSpc="1">
+                        <a:prstTxWarp prst="textNoShape">
+                          <a:avLst/>
+                        </a:prstTxWarp>
+                        <a:noAutofit/>
+                      </wps:bodyPr>
+                    </wps:wsp>
+                  </a:graphicData>
+                </a:graphic>
+              </wp:anchor>
+            </w:drawing>
+          </mc:Choice>
+          <mc:Fallback>
+            <w:pict>
+              <v:shape w14:anchorId="49504915" id="Textfeld 44" o:spid="_x0000_s1041" type="#_x0000_t202" style="position:absolute;margin-left:437.45pt;margin-top:5.2pt;width:36.6pt;height:18.6pt;z-index:251719680;visibility:visible;mso-wrap-style:square;mso-wrap-distance-left:9pt;mso-wrap-distance-top:0;mso-wrap-distance-right:9pt;mso-wrap-distance-bottom:0;mso-position-horizontal:absolute;mso-position-horizontal-relative:text;mso-position-vertical:absolute;mso-position-vertical-relative:text;v-text-anchor:top" o:gfxdata="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" fillcolor="white [3201]" stroked="f" strokeweight=".5pt">
+                <v:textbox>
+                  <w:txbxContent>
+                    <w:p>
+                      <w:pPr>
+                        <w:jc w:val="center"/>
+                      </w:pPr>
+                      <w:r>
+                        <w:t>16</w:t>
+                      </w:r>
+                    </w:p>
+                  </w:txbxContent>
+                </v:textbox>
+              </v:shape>
+            </w:pict>
+          </mc:Fallback>
+        </mc:AlternateContent>
+      </w:r>
+      <w:r>
+        <w:rPr>
+          <w:noProof/>
+        </w:rPr>
+        <mc:AlternateContent>
+          <mc:Choice Requires="wps">
+            <w:drawing>
+              <wp:anchor distT="0" distB="0" distL="114300" distR="114300" simplePos="0" relativeHeight="251720704" behindDoc="0" locked="0" layoutInCell="1" allowOverlap="1" wp14:anchorId="1A7D9AE0" wp14:editId="5FAB40BD">
+                <wp:simplePos x="0" y="0"/>
+                <wp:positionH relativeFrom="column">
+                  <wp:posOffset>5403215</wp:posOffset>
+                </wp:positionH>
+                <wp:positionV relativeFrom="paragraph">
+                  <wp:posOffset>32385</wp:posOffset>
+                </wp:positionV>
+                <wp:extent cx="0" cy="350520"/>
+                <wp:effectExtent l="0" t="0" r="38100" b="30480"/>
+                <wp:wrapNone/>
+                <wp:docPr id="45" name="Gerader Verbinder 45"/>
+                <wp:cNvGraphicFramePr/>
+                <a:graphic xmlns:a="http://schemas.openxmlformats.org/drawingml/2006/main">
+                  <a:graphicData uri="http://schemas.microsoft.com/office/word/2010/wordprocessingShape">
+                    <wps:wsp>
+                      <wps:cNvCnPr/>
+                      <wps:spPr>
+                        <a:xfrm>
+                          <a:off x="0" y="0"/>
+                          <a:ext cx="0" cy="350520"/>
+                        </a:xfrm>
+                        <a:prstGeom prst="line">
+                          <a:avLst/>
+                        </a:prstGeom>
+                        <a:ln w="12700">
+                          <a:solidFill>
+                            <a:schemeClr val="tx1"/>
+                          </a:solidFill>
+                        </a:ln>
+                      </wps:spPr>
+                      <wps:style>
+                        <a:lnRef idx="1">
+                          <a:schemeClr val="accent1"/>
+                        </a:lnRef>
+                        <a:fillRef idx="0">
+                          <a:schemeClr val="accent1"/>
+                        </a:fillRef>
+                        <a:effectRef idx="0">
+                          <a:schemeClr val="accent1"/>
+                        </a:effectRef>
+                        <a:fontRef idx="minor">
+                          <a:schemeClr val="tx1"/>
+                        </a:fontRef>
+                      </wps:style>
+                      <wps:bodyPr/>
+                    </wps:wsp>
+                  </a:graphicData>
+                </a:graphic>
+              </wp:anchor>
+            </w:drawing>
+          </mc:Choice>
+          <mc:Fallback>
+            <w:pict>
+              <v:line w14:anchorId="09A371D2" id="Gerader Verbinder 45" o:spid="_x0000_s1026" style="position:absolute;z-index:251720704;visibility:visible;mso-wrap-style:square;mso-wrap-distance-left:9pt;mso-wrap-distance-top:0;mso-wrap-distance-right:9pt;mso-wrap-distance-bottom:0;mso-position-horizontal:absolute;mso-position-horizontal-relative:text;mso-position-vertical:absolute;mso-position-vertical-relative:text" from="425.45pt,2.55pt" to="425.45pt,30.15pt" o:gfxdata="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" strokecolor="black [3213]" strokeweight="1pt">
+                <v:stroke joinstyle="miter"/>
+              </v:line>
+            </w:pict>
+          </mc:Fallback>
+        </mc:AlternateContent>
+      </w:r>
+      <w:r>
+        <w:rPr>
+          <w:noProof/>
+        </w:rPr>
+        <mc:AlternateContent>
+          <mc:Choice Requires="wps">
+            <w:drawing>
+              <wp:anchor distT="0" distB="0" distL="114300" distR="114300" simplePos="0" relativeHeight="251722752" behindDoc="0" locked="0" layoutInCell="1" allowOverlap="1" wp14:anchorId="47DF89CC" wp14:editId="65B6299A">
+                <wp:simplePos x="0" y="0"/>
+                <wp:positionH relativeFrom="column">
+                  <wp:posOffset>4618355</wp:posOffset>
+                </wp:positionH>
+                <wp:positionV relativeFrom="paragraph">
+                  <wp:posOffset>35560</wp:posOffset>
+                </wp:positionV>
+                <wp:extent cx="0" cy="350520"/>
+                <wp:effectExtent l="0" t="0" r="38100" b="30480"/>
+                <wp:wrapNone/>
+                <wp:docPr id="46" name="Gerader Verbinder 46"/>
+                <wp:cNvGraphicFramePr/>
+                <a:graphic xmlns:a="http://schemas.openxmlformats.org/drawingml/2006/main">
+                  <a:graphicData uri="http://schemas.microsoft.com/office/word/2010/wordprocessingShape">
+                    <wps:wsp>
+                      <wps:cNvCnPr/>
+                      <wps:spPr>
+                        <a:xfrm>
+                          <a:off x="0" y="0"/>
+                          <a:ext cx="0" cy="350520"/>
+                        </a:xfrm>
+                        <a:prstGeom prst="line">
+                          <a:avLst/>
+                        </a:prstGeom>
+                        <a:ln w="12700">
+                          <a:solidFill>
+                            <a:schemeClr val="tx1"/>
+                          </a:solidFill>
+                        </a:ln>
+                      </wps:spPr>
+                      <wps:style>
+                        <a:lnRef idx="1">
+                          <a:schemeClr val="accent1"/>
+                        </a:lnRef>
+                        <a:fillRef idx="0">
+                          <a:schemeClr val="accent1"/>
+                        </a:fillRef>
+                        <a:effectRef idx="0">
+                          <a:schemeClr val="accent1"/>
+                        </a:effectRef>
+                        <a:fontRef idx="minor">
+                          <a:schemeClr val="tx1"/>
+                        </a:fontRef>
+                      </wps:style>
+                      <wps:bodyPr/>
+                    </wps:wsp>
+                  </a:graphicData>
+                </a:graphic>
+              </wp:anchor>
+            </w:drawing>
+          </mc:Choice>
+          <mc:Fallback>
+            <w:pict>
+              <v:line w14:anchorId="5A2E162F" id="Gerader Verbinder 46" o:spid="_x0000_s1026" style="position:absolute;z-index:251722752;visibility:visible;mso-wrap-style:square;mso-wrap-distance-left:9pt;mso-wrap-distance-top:0;mso-wrap-distance-right:9pt;mso-wrap-distance-bottom:0;mso-position-horizontal:absolute;mso-position-horizontal-relative:text;mso-position-vertical:absolute;mso-position-vertical-relative:text" from="363.65pt,2.8pt" to="363.65pt,30.4pt" o:gfxdata="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" strokecolor="black [3213]" strokeweight="1pt">
+                <v:stroke joinstyle="miter"/>
+              </v:line>
+            </w:pict>
+          </mc:Fallback>
+        </mc:AlternateContent>
+      </w:r>
+      <w:r>
+        <w:rPr>
+          <w:noProof/>
+        </w:rPr>
+        <mc:AlternateContent>
+          <mc:Choice Requires="wps">
+            <w:drawing>
+              <wp:anchor distT="0" distB="0" distL="114300" distR="114300" simplePos="0" relativeHeight="251716608" behindDoc="0" locked="0" layoutInCell="1" allowOverlap="1" wp14:anchorId="1866F8A0" wp14:editId="415CD962">
+                <wp:simplePos x="0" y="0"/>
+                <wp:positionH relativeFrom="column">
+                  <wp:posOffset>1051560</wp:posOffset>
+                </wp:positionH>
+                <wp:positionV relativeFrom="paragraph">
+                  <wp:posOffset>64135</wp:posOffset>
+                </wp:positionV>
+                <wp:extent cx="830580" cy="274320"/>
+                <wp:effectExtent l="0" t="0" r="7620" b="0"/>
+                <wp:wrapNone/>
+                <wp:docPr id="47" name="Textfeld 47"/>
+                <wp:cNvGraphicFramePr/>
+                <a:graphic xmlns:a="http://schemas.openxmlformats.org/drawingml/2006/main">
+                  <a:graphicData uri="http://schemas.microsoft.com/office/word/2010/wordprocessingShape">
+                    <wps:wsp>
+                      <wps:cNvSpPr txBox="1"/>
+                      <wps:spPr>
+                        <a:xfrm>
+                          <a:off x="0" y="0"/>
+                          <a:ext cx="830580" cy="274320"/>
+                        </a:xfrm>
+                        <a:prstGeom prst="rect">
+                          <a:avLst/>
+                        </a:prstGeom>
+                        <a:solidFill>
+                          <a:schemeClr val="lt1"/>
+                        </a:solidFill>
+                        <a:ln w="6350">
+                          <a:noFill/>
+                        </a:ln>
+                      </wps:spPr>
+                      <wps:txbx>
+                        <w:txbxContent>
+                          <w:p>
+                            <w:pPr>
+                              <w:jc w:val="center"/>
+                            </w:pPr>
+                            <w:r>
+                              <w:t>A1(57)</w:t>
+                            </w:r>
+                          </w:p>
+                        </w:txbxContent>
+                      </wps:txbx>
+                      <wps:bodyPr rot="0" spcFirstLastPara="0" vertOverflow="overflow" horzOverflow="overflow" vert="horz" wrap="square" lIns="91440" tIns="45720" rIns="91440" bIns="45720" numCol="1" spcCol="0" rtlCol="0" fromWordArt="0" anchor="t" anchorCtr="0" forceAA="0" compatLnSpc="1">
+                        <a:prstTxWarp prst="textNoShape">
+                          <a:avLst/>
+                        </a:prstTxWarp>
+                        <a:noAutofit/>
+                      </wps:bodyPr>
+                    </wps:wsp>
+                  </a:graphicData>
+                </a:graphic>
+                <wp14:sizeRelH relativeFrom="margin">
+                  <wp14:pctWidth>0</wp14:pctWidth>
+                </wp14:sizeRelH>
+                <wp14:sizeRelV relativeFrom="margin">
+                  <wp14:pctHeight>0</wp14:pctHeight>
+                </wp14:sizeRelV>
+              </wp:anchor>
+            </w:drawing>
+          </mc:Choice>
+          <mc:Fallback>
+            <w:pict>
+              <v:shape w14:anchorId="1866F8A0" id="Textfeld 47" o:spid="_x0000_s1042" type="#_x0000_t202" style="position:absolute;margin-left:82.8pt;margin-top:5.05pt;width:65.4pt;height:21.6pt;z-index:251716608;visibility:visible;mso-wrap-style:square;mso-width-percent:0;mso-height-percent:0;mso-wrap-distance-left:9pt;mso-wrap-distance-top:0;mso-wrap-distance-right:9pt;mso-wrap-distance-bottom:0;mso-position-horizontal:absolute;mso-position-horizontal-relative:text;mso-position-vertical:absolute;mso-position-vertical-relative:text;mso-width-percent:0;mso-height-percent:0;mso-width-relative:margin;mso-height-relative:margin;v-text-anchor:top" o:gfxdata="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" fillcolor="white [3201]" stroked="f" strokeweight=".5pt">
+                <v:textbox>
+                  <w:txbxContent>
+                    <w:p>
+                      <w:pPr>
+                        <w:jc w:val="center"/>
+                      </w:pPr>
+                      <w:r>
+                        <w:t>A1(57)</w:t>
+                      </w:r>
+                    </w:p>
+                  </w:txbxContent>
+                </v:textbox>
+              </v:shape>
+            </w:pict>
+          </mc:Fallback>
+        </mc:AlternateContent>
+      </w:r>
+      <w:r>
+        <w:rPr>
+          <w:noProof/>
+        </w:rPr>
+        <mc:AlternateContent>
+          <mc:Choice Requires="wps">
+            <w:drawing>
+              <wp:anchor distT="0" distB="0" distL="114300" distR="114300" simplePos="0" relativeHeight="251715584" behindDoc="0" locked="0" layoutInCell="1" allowOverlap="1" wp14:anchorId="220C547A" wp14:editId="4E1197EC">
+                <wp:simplePos x="0" y="0"/>
+                <wp:positionH relativeFrom="column">
+                  <wp:posOffset>3086735</wp:posOffset>
+                </wp:positionH>
+                <wp:positionV relativeFrom="paragraph">
+                  <wp:posOffset>12700</wp:posOffset>
+                </wp:positionV>
+                <wp:extent cx="0" cy="350520"/>
+                <wp:effectExtent l="0" t="0" r="38100" b="30480"/>
+                <wp:wrapNone/>
+                <wp:docPr id="48" name="Gerader Verbinder 48"/>
+                <wp:cNvGraphicFramePr/>
+                <a:graphic xmlns:a="http://schemas.openxmlformats.org/drawingml/2006/main">
+                  <a:graphicData uri="http://schemas.microsoft.com/office/word/2010/wordprocessingShape">
+                    <wps:wsp>
+                      <wps:cNvCnPr/>
+                      <wps:spPr>
+                        <a:xfrm>
+                          <a:off x="0" y="0"/>
+                          <a:ext cx="0" cy="350520"/>
+                        </a:xfrm>
+                        <a:prstGeom prst="line">
+                          <a:avLst/>
+                        </a:prstGeom>
+                        <a:ln w="12700">
+                          <a:solidFill>
+                            <a:schemeClr val="tx1"/>
+                          </a:solidFill>
+                        </a:ln>
+                      </wps:spPr>
+                      <wps:style>
+                        <a:lnRef idx="1">
+                          <a:schemeClr val="accent1"/>
+                        </a:lnRef>
+                        <a:fillRef idx="0">
+                          <a:schemeClr val="accent1"/>
+                        </a:fillRef>
+                        <a:effectRef idx="0">
+                          <a:schemeClr val="accent1"/>
+                        </a:effectRef>
+                        <a:fontRef idx="minor">
+                          <a:schemeClr val="tx1"/>
+                        </a:fontRef>
+                      </wps:style>
+                      <wps:bodyPr/>
+                    </wps:wsp>
+                  </a:graphicData>
+                </a:graphic>
+              </wp:anchor>
+            </w:drawing>
+          </mc:Choice>
+          <mc:Fallback>
+            <w:pict>
+              <v:line w14:anchorId="58AA2DB4" id="Gerader Verbinder 48" o:spid="_x0000_s1026" style="position:absolute;z-index:251715584;visibility:visible;mso-wrap-style:square;mso-wrap-distance-left:9pt;mso-wrap-distance-top:0;mso-wrap-distance-right:9pt;mso-wrap-distance-bottom:0;mso-position-horizontal:absolute;mso-position-horizontal-relative:text;mso-position-vertical:absolute;mso-position-vertical-relative:text" from="243.05pt,1pt" to="243.05pt,28.6pt" o:gfxdata="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" strokecolor="black [3213]" strokeweight="1pt">
+                <v:stroke joinstyle="miter"/>
+              </v:line>
+            </w:pict>
+          </mc:Fallback>
+        </mc:AlternateContent>
+      </w:r>
+      <w:r>
+        <w:rPr>
+          <w:noProof/>
+        </w:rPr>
+        <w:drawing>
+          <wp:inline distT="0" distB="0" distL="0" distR="0" wp14:anchorId="13FE1D24" wp14:editId="16B0B0D8">
+            <wp:extent cx="6190107" cy="400939"/>
+            <wp:effectExtent l="0" t="0" r="0" b="0"/>
+            <wp:docPr id="49" name="Picture 344"/>
+            <wp:cNvGraphicFramePr/>
+            <a:graphic xmlns:a="http://schemas.openxmlformats.org/drawingml/2006/main">
+              <a:graphicData uri="http://schemas.openxmlformats.org/drawingml/2006/picture">
+                <pic:pic xmlns:pic="http://schemas.openxmlformats.org/drawingml/2006/picture">
+                  <pic:nvPicPr>
+                    <pic:cNvPr id="344" name="Picture 344"/>
+                    <pic:cNvPicPr/>
+                  </pic:nvPicPr>
+                  <pic:blipFill>
+                    <a:blip r:embed="rId4"/>
+                    <a:stretch>
+                      <a:fillRect/>
+                    </a:stretch>
+                  </pic:blipFill>
+                  <pic:spPr>
+                    <a:xfrm>
+                      <a:off x="0" y="0"/>
+                      <a:ext cx="6190107" cy="400939"/>
+                    </a:xfrm>
+                    <a:prstGeom prst="rect">
+                      <a:avLst/>
+                    </a:prstGeom>
+                  </pic:spPr>
+                </pic:pic>
+              </a:graphicData>
+            </a:graphic>
+          </wp:inline>
+        </w:drawing>
+      </w:r>
+    </w:p>
+    <w:p>
+      <w:pPr>
+        <w:ind w:left="-5" w:right="67"/>
+      </w:pPr>
+      <w:r>
+        <w:t>free(a1);</w:t>
+      </w:r>
+    </w:p>
+    <w:p>
+      <w:pPr>
+        <w:spacing w:after="127"/>
+      </w:pPr>
+      <w:r>
+        <w:rPr>
+          <w:noProof/>
+        </w:rPr>
+        <mc:AlternateContent>
+          <mc:Choice Requires="wps">
+            <w:drawing>
+              <wp:anchor distT="0" distB="0" distL="114300" distR="114300" simplePos="0" relativeHeight="251724800" behindDoc="0" locked="0" layoutInCell="1" allowOverlap="1" wp14:anchorId="5C80DAAE" wp14:editId="56523D8B">
+                <wp:simplePos x="0" y="0"/>
+                <wp:positionH relativeFrom="column">
+                  <wp:posOffset>3528695</wp:posOffset>
+                </wp:positionH>
+                <wp:positionV relativeFrom="paragraph">
+                  <wp:posOffset>78105</wp:posOffset>
+                </wp:positionV>
+                <wp:extent cx="693420" cy="259080"/>
+                <wp:effectExtent l="0" t="0" r="0" b="7620"/>
+                <wp:wrapNone/>
+                <wp:docPr id="50" name="Textfeld 50"/>
+                <wp:cNvGraphicFramePr/>
+                <a:graphic xmlns:a="http://schemas.openxmlformats.org/drawingml/2006/main">
+                  <a:graphicData uri="http://schemas.microsoft.com/office/word/2010/wordprocessingShape">
+                    <wps:wsp>
+                      <wps:cNvSpPr txBox="1"/>
+                      <wps:spPr>
+                        <a:xfrm>
+                          <a:off x="0" y="0"/>
+                          <a:ext cx="693420" cy="259080"/>
+                        </a:xfrm>
+                        <a:prstGeom prst="rect">
+                          <a:avLst/>
+                        </a:prstGeom>
+                        <a:solidFill>
+                          <a:schemeClr val="lt1"/>
+                        </a:solidFill>
+                        <a:ln w="6350">
+                          <a:noFill/>
+                        </a:ln>
+                      </wps:spPr>
+                      <wps:txbx>
+                        <w:txbxContent>
+                          <w:p>
+                            <w:pPr>
+                              <w:jc w:val="center"/>
+                            </w:pPr>
+                            <w:r>
+                              <w:t>A3(26)</w:t>
+                            </w:r>
+                          </w:p>
+                        </w:txbxContent>
+                      </wps:txbx>
+                      <wps:bodyPr rot="0" spcFirstLastPara="0" vertOverflow="overflow" horzOverflow="overflow" vert="horz" wrap="square" lIns="91440" tIns="45720" rIns="91440" bIns="45720" numCol="1" spcCol="0" rtlCol="0" fromWordArt="0" anchor="t" anchorCtr="0" forceAA="0" compatLnSpc="1">
+                        <a:prstTxWarp prst="textNoShape">
+                          <a:avLst/>
+                        </a:prstTxWarp>
+                        <a:noAutofit/>
+                      </wps:bodyPr>
+                    </wps:wsp>
+                  </a:graphicData>
+                </a:graphic>
+                <wp14:sizeRelH relativeFrom="margin">
+                  <wp14:pctWidth>0</wp14:pctWidth>
+                </wp14:sizeRelH>
+                <wp14:sizeRelV relativeFrom="margin">
+                  <wp14:pctHeight>0</wp14:pctHeight>
+                </wp14:sizeRelV>
+              </wp:anchor>
+            </w:drawing>
+          </mc:Choice>
+          <mc:Fallback>
+            <w:pict>
+              <v:shape w14:anchorId="5C80DAAE" id="Textfeld 50" o:spid="_x0000_s1043" type="#_x0000_t202" style="position:absolute;margin-left:277.85pt;margin-top:6.15pt;width:54.6pt;height:20.4pt;z-index:251724800;visibility:visible;mso-wrap-style:square;mso-width-percent:0;mso-height-percent:0;mso-wrap-distance-left:9pt;mso-wrap-distance-top:0;mso-wrap-distance-right:9pt;mso-wrap-distance-bottom:0;mso-position-horizontal:absolute;mso-position-horizontal-relative:text;mso-position-vertical:absolute;mso-position-vertical-relative:text;mso-width-percent:0;mso-height-percent:0;mso-width-relative:margin;mso-height-relative:margin;v-text-anchor:top" o:gfxdata="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" fillcolor="white [3201]" stroked="f" strokeweight=".5pt">
+                <v:textbox>
+                  <w:txbxContent>
+                    <w:p>
+                      <w:pPr>
+                        <w:jc w:val="center"/>
+                      </w:pPr>
+                      <w:r>
+                        <w:t>A3(26)</w:t>
+                      </w:r>
+                    </w:p>
+                  </w:txbxContent>
+                </v:textbox>
+              </v:shape>
+            </w:pict>
+          </mc:Fallback>
+        </mc:AlternateContent>
+      </w:r>
+      <w:r>
+        <w:rPr>
+          <w:noProof/>
+        </w:rPr>
+        <mc:AlternateContent>
+          <mc:Choice Requires="wps">
+            <w:drawing>
+              <wp:anchor distT="0" distB="0" distL="114300" distR="114300" simplePos="0" relativeHeight="251727872" behindDoc="0" locked="0" layoutInCell="1" allowOverlap="1" wp14:anchorId="2C0FF2C3" wp14:editId="7AE0E094">
+                <wp:simplePos x="0" y="0"/>
+                <wp:positionH relativeFrom="margin">
+                  <wp:align>center</wp:align>
+                </wp:positionH>
+                <wp:positionV relativeFrom="paragraph">
+                  <wp:posOffset>88900</wp:posOffset>
+                </wp:positionV>
+                <wp:extent cx="525780" cy="236220"/>
+                <wp:effectExtent l="0" t="0" r="7620" b="0"/>
+                <wp:wrapNone/>
+                <wp:docPr id="51" name="Textfeld 51"/>
+                <wp:cNvGraphicFramePr/>
+                <a:graphic xmlns:a="http://schemas.openxmlformats.org/drawingml/2006/main">
+                  <a:graphicData uri="http://schemas.microsoft.com/office/word/2010/wordprocessingShape">
+                    <wps:wsp>
+                      <wps:cNvSpPr txBox="1"/>
+                      <wps:spPr>
+                        <a:xfrm>
+                          <a:off x="0" y="0"/>
+                          <a:ext cx="525780" cy="236220"/>
+                        </a:xfrm>
+                        <a:prstGeom prst="rect">
+                          <a:avLst/>
+                        </a:prstGeom>
+                        <a:solidFill>
+                          <a:schemeClr val="lt1"/>
+                        </a:solidFill>
+                        <a:ln w="6350">
+                          <a:noFill/>
+                        </a:ln>
+                      </wps:spPr>
+                      <wps:txbx>
+                        <w:txbxContent>
+                          <w:p>
+                            <w:pPr>
+                              <w:jc w:val="center"/>
+                            </w:pPr>
+                            <w:r>
+                              <w:t>A2(7)</w:t>
+                            </w:r>
+                          </w:p>
+                        </w:txbxContent>
+                      </wps:txbx>
+                      <wps:bodyPr rot="0" spcFirstLastPara="0" vertOverflow="overflow" horzOverflow="overflow" vert="horz" wrap="square" lIns="91440" tIns="45720" rIns="91440" bIns="45720" numCol="1" spcCol="0" rtlCol="0" fromWordArt="0" anchor="t" anchorCtr="0" forceAA="0" compatLnSpc="1">
+                        <a:prstTxWarp prst="textNoShape">
+                          <a:avLst/>
+                        </a:prstTxWarp>
+                        <a:noAutofit/>
+                      </wps:bodyPr>
+                    </wps:wsp>
+                  </a:graphicData>
+                </a:graphic>
+                <wp14:sizeRelH relativeFrom="margin">
+                  <wp14:pctWidth>0</wp14:pctWidth>
+                </wp14:sizeRelH>
+              </wp:anchor>
+            </w:drawing>
+          </mc:Choice>
+          <mc:Fallback>
+            <w:pict>
+              <v:shape w14:anchorId="2C0FF2C3" id="Textfeld 51" o:spid="_x0000_s1044" type="#_x0000_t202" style="position:absolute;margin-left:0;margin-top:7pt;width:41.4pt;height:18.6pt;z-index:251727872;visibility:visible;mso-wrap-style:square;mso-width-percent:0;mso-wrap-distance-left:9pt;mso-wrap-distance-top:0;mso-wrap-distance-right:9pt;mso-wrap-distance-bottom:0;mso-position-horizontal:center;mso-position-horizontal-relative:margin;mso-position-vertical:absolute;mso-position-vertical-relative:text;mso-width-percent:0;mso-width-relative:margin;v-text-anchor:top" o:gfxdata="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" fillcolor="white [3201]" stroked="f" strokeweight=".5pt">
+                <v:textbox>
+                  <w:txbxContent>
+                    <w:p>
+                      <w:pPr>
+                        <w:jc w:val="center"/>
+                      </w:pPr>
+                      <w:r>
+                        <w:t>A2(7)</w:t>
+                      </w:r>
+                    </w:p>
+                  </w:txbxContent>
+                </v:textbox>
+                <w10:wrap anchorx="margin"/>
+              </v:shape>
+            </w:pict>
+          </mc:Fallback>
+        </mc:AlternateContent>
+      </w:r>
+      <w:r>
+        <w:rPr>
+          <w:noProof/>
+        </w:rPr>
+        <mc:AlternateContent>
+          <mc:Choice Requires="wps">
+            <w:drawing>
+              <wp:anchor distT="0" distB="0" distL="114300" distR="114300" simplePos="0" relativeHeight="251728896" behindDoc="0" locked="0" layoutInCell="1" allowOverlap="1" wp14:anchorId="20148162" wp14:editId="4DB44A91">
+                <wp:simplePos x="0" y="0"/>
+                <wp:positionH relativeFrom="column">
+                  <wp:posOffset>4984115</wp:posOffset>
+                </wp:positionH>
+                <wp:positionV relativeFrom="paragraph">
+                  <wp:posOffset>73660</wp:posOffset>
+                </wp:positionV>
+                <wp:extent cx="464820" cy="236220"/>
+                <wp:effectExtent l="0" t="0" r="0" b="0"/>
+                <wp:wrapNone/>
+                <wp:docPr id="52" name="Textfeld 52"/>
+                <wp:cNvGraphicFramePr/>
+                <a:graphic xmlns:a="http://schemas.openxmlformats.org/drawingml/2006/main">
+                  <a:graphicData uri="http://schemas.microsoft.com/office/word/2010/wordprocessingShape">
+                    <wps:wsp>
+                      <wps:cNvSpPr txBox="1"/>
+                      <wps:spPr>
+                        <a:xfrm>
+                          <a:off x="0" y="0"/>
+                          <a:ext cx="464820" cy="236220"/>
+                        </a:xfrm>
+                        <a:prstGeom prst="rect">
+                          <a:avLst/>
+                        </a:prstGeom>
+                        <a:solidFill>
+                          <a:schemeClr val="lt1"/>
+                        </a:solidFill>
+                        <a:ln w="6350">
+                          <a:noFill/>
+                        </a:ln>
+                      </wps:spPr>
+                      <wps:txbx>
+                        <w:txbxContent>
+                          <w:p>
+                            <w:pPr>
+                              <w:jc w:val="center"/>
+                            </w:pPr>
+                            <w:r>
+                              <w:t>8</w:t>
+                            </w:r>
+                          </w:p>
+                        </w:txbxContent>
+                      </wps:txbx>
+                      <wps:bodyPr rot="0" spcFirstLastPara="0" vertOverflow="overflow" horzOverflow="overflow" vert="horz" wrap="square" lIns="91440" tIns="45720" rIns="91440" bIns="45720" numCol="1" spcCol="0" rtlCol="0" fromWordArt="0" anchor="t" anchorCtr="0" forceAA="0" compatLnSpc="1">
+                        <a:prstTxWarp prst="textNoShape">
+                          <a:avLst/>
+                        </a:prstTxWarp>
+                        <a:noAutofit/>
+                      </wps:bodyPr>
+                    </wps:wsp>
+                  </a:graphicData>
+                </a:graphic>
+              </wp:anchor>
+            </w:drawing>
+          </mc:Choice>
+          <mc:Fallback>
+            <w:pict>
+              <v:shape w14:anchorId="20148162" id="Textfeld 52" o:spid="_x0000_s1045" type="#_x0000_t202" style="position:absolute;margin-left:392.45pt;margin-top:5.8pt;width:36.6pt;height:18.6pt;z-index:251728896;visibility:visible;mso-wrap-style:square;mso-wrap-distance-left:9pt;mso-wrap-distance-top:0;mso-wrap-distance-right:9pt;mso-wrap-distance-bottom:0;mso-position-horizontal:absolute;mso-position-horizontal-relative:text;mso-position-vertical:absolute;mso-position-vertical-relative:text;v-text-anchor:top" o:gfxdata="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" fillcolor="white [3201]" stroked="f" strokeweight=".5pt">
+                <v:textbox>
+                  <w:txbxContent>
+                    <w:p>
+                      <w:pPr>
+                        <w:jc w:val="center"/>
+                      </w:pPr>
+                      <w:r>
+                        <w:t>8</w:t>
+                      </w:r>
+                    </w:p>
+                  </w:txbxContent>
+                </v:textbox>
+              </v:shape>
+            </w:pict>
+          </mc:Fallback>
+        </mc:AlternateContent>
+      </w:r>
+      <w:r>
+        <w:rPr>
+          <w:noProof/>
+        </w:rPr>
+        <mc:AlternateContent>
+          <mc:Choice Requires="wps">
+            <w:drawing>
+              <wp:anchor distT="0" distB="0" distL="114300" distR="114300" simplePos="0" relativeHeight="251731968" behindDoc="0" locked="0" layoutInCell="1" allowOverlap="1" wp14:anchorId="189D7ED6" wp14:editId="6D178944">
+                <wp:simplePos x="0" y="0"/>
+                <wp:positionH relativeFrom="column">
+                  <wp:posOffset>5014595</wp:posOffset>
+                </wp:positionH>
+                <wp:positionV relativeFrom="paragraph">
+                  <wp:posOffset>35560</wp:posOffset>
+                </wp:positionV>
+                <wp:extent cx="0" cy="350520"/>
+                <wp:effectExtent l="0" t="0" r="38100" b="30480"/>
+                <wp:wrapNone/>
+                <wp:docPr id="53" name="Gerader Verbinder 53"/>
+                <wp:cNvGraphicFramePr/>
+                <a:graphic xmlns:a="http://schemas.openxmlformats.org/drawingml/2006/main">
+                  <a:graphicData uri="http://schemas.microsoft.com/office/word/2010/wordprocessingShape">
+                    <wps:wsp>
+                      <wps:cNvCnPr/>
+                      <wps:spPr>
+                        <a:xfrm>
+                          <a:off x="0" y="0"/>
+                          <a:ext cx="0" cy="350520"/>
+                        </a:xfrm>
+                        <a:prstGeom prst="line">
+                          <a:avLst/>
+                        </a:prstGeom>
+                        <a:ln w="12700">
+                          <a:solidFill>
+                            <a:schemeClr val="tx1"/>
+                          </a:solidFill>
+                        </a:ln>
+                      </wps:spPr>
+                      <wps:style>
+                        <a:lnRef idx="1">
+                          <a:schemeClr val="accent1"/>
+                        </a:lnRef>
+                        <a:fillRef idx="0">
+                          <a:schemeClr val="accent1"/>
+                        </a:fillRef>
+                        <a:effectRef idx="0">
+                          <a:schemeClr val="accent1"/>
+                        </a:effectRef>
+                        <a:fontRef idx="minor">
+                          <a:schemeClr val="tx1"/>
+                        </a:fontRef>
+                      </wps:style>
+                      <wps:bodyPr/>
+                    </wps:wsp>
+                  </a:graphicData>
+                </a:graphic>
+              </wp:anchor>
+            </w:drawing>
+          </mc:Choice>
+          <mc:Fallback>
+            <w:pict>
+              <v:line w14:anchorId="17C78411" id="Gerader Verbinder 53" o:spid="_x0000_s1026" style="position:absolute;z-index:251731968;visibility:visible;mso-wrap-style:square;mso-wrap-distance-left:9pt;mso-wrap-distance-top:0;mso-wrap-distance-right:9pt;mso-wrap-distance-bottom:0;mso-position-horizontal:absolute;mso-position-horizontal-relative:text;mso-position-vertical:absolute;mso-position-vertical-relative:text" from="394.85pt,2.8pt" to="394.85pt,30.4pt" o:gfxdata="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" strokecolor="black [3213]" strokeweight="1pt">
+                <v:stroke joinstyle="miter"/>
+              </v:line>
+            </w:pict>
+          </mc:Fallback>
+        </mc:AlternateContent>
+      </w:r>
+      <w:r>
+        <w:rPr>
+          <w:noProof/>
+        </w:rPr>
+        <mc:AlternateContent>
+          <mc:Choice Requires="wps">
+            <w:drawing>
+              <wp:anchor distT="0" distB="0" distL="114300" distR="114300" simplePos="0" relativeHeight="251729920" behindDoc="0" locked="0" layoutInCell="1" allowOverlap="1" wp14:anchorId="3AF9F861" wp14:editId="22BA72B0">
+                <wp:simplePos x="0" y="0"/>
+                <wp:positionH relativeFrom="column">
+                  <wp:posOffset>5555615</wp:posOffset>
+                </wp:positionH>
+                <wp:positionV relativeFrom="paragraph">
+                  <wp:posOffset>66040</wp:posOffset>
+                </wp:positionV>
+                <wp:extent cx="464820" cy="236220"/>
+                <wp:effectExtent l="0" t="0" r="0" b="0"/>
+                <wp:wrapNone/>
+                <wp:docPr id="54" name="Textfeld 54"/>
+                <wp:cNvGraphicFramePr/>
+                <a:graphic xmlns:a="http://schemas.openxmlformats.org/drawingml/2006/main">
+                  <a:graphicData uri="http://schemas.microsoft.com/office/word/2010/wordprocessingShape">
+                    <wps:wsp>
+                      <wps:cNvSpPr txBox="1"/>
+                      <wps:spPr>
+                        <a:xfrm>
+                          <a:off x="0" y="0"/>
+                          <a:ext cx="464820" cy="236220"/>
+                        </a:xfrm>
+                        <a:prstGeom prst="rect">
+                          <a:avLst/>
+                        </a:prstGeom>
+                        <a:solidFill>
+                          <a:schemeClr val="lt1"/>
+                        </a:solidFill>
+                        <a:ln w="6350">
+                          <a:noFill/>
+                        </a:ln>
+                      </wps:spPr>
+                      <wps:txbx>
+                        <w:txbxContent>
+                          <w:p>
+                            <w:pPr>
+                              <w:jc w:val="center"/>
+                            </w:pPr>
+                            <w:r>
+                              <w:t>16</w:t>
+                            </w:r>
+                          </w:p>
+                        </w:txbxContent>
+                      </wps:txbx>
+                      <wps:bodyPr rot="0" spcFirstLastPara="0" vertOverflow="overflow" horzOverflow="overflow" vert="horz" wrap="square" lIns="91440" tIns="45720" rIns="91440" bIns="45720" numCol="1" spcCol="0" rtlCol="0" fromWordArt="0" anchor="t" anchorCtr="0" forceAA="0" compatLnSpc="1">
+                        <a:prstTxWarp prst="textNoShape">
+                          <a:avLst/>
+                        </a:prstTxWarp>
+                        <a:noAutofit/>
+                      </wps:bodyPr>
+                    </wps:wsp>
+                  </a:graphicData>
+                </a:graphic>
+              </wp:anchor>
+            </w:drawing>
+          </mc:Choice>
+          <mc:Fallback>
+            <w:pict>
+              <v:shape w14:anchorId="3AF9F861" id="Textfeld 54" o:spid="_x0000_s1046" type="#_x0000_t202" style="position:absolute;margin-left:437.45pt;margin-top:5.2pt;width:36.6pt;height:18.6pt;z-index:251729920;visibility:visible;mso-wrap-style:square;mso-wrap-distance-left:9pt;mso-wrap-distance-top:0;mso-wrap-distance-right:9pt;mso-wrap-distance-bottom:0;mso-position-horizontal:absolute;mso-position-horizontal-relative:text;mso-position-vertical:absolute;mso-position-vertical-relative:text;v-text-anchor:top" o:gfxdata="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" fillcolor="white [3201]" stroked="f" strokeweight=".5pt">
+                <v:textbox>
+                  <w:txbxContent>
+                    <w:p>
+                      <w:pPr>
+                        <w:jc w:val="center"/>
+                      </w:pPr>
+                      <w:r>
+                        <w:t>16</w:t>
+                      </w:r>
+                    </w:p>
+                  </w:txbxContent>
+                </v:textbox>
+              </v:shape>
+            </w:pict>
+          </mc:Fallback>
+        </mc:AlternateContent>
+      </w:r>
+      <w:r>
+        <w:rPr>
+          <w:noProof/>
+        </w:rPr>
+        <mc:AlternateContent>
+          <mc:Choice Requires="wps">
+            <w:drawing>
+              <wp:anchor distT="0" distB="0" distL="114300" distR="114300" simplePos="0" relativeHeight="251730944" behindDoc="0" locked="0" layoutInCell="1" allowOverlap="1" wp14:anchorId="65CE8E6C" wp14:editId="403A9FD3">
+                <wp:simplePos x="0" y="0"/>
+                <wp:positionH relativeFrom="column">
+                  <wp:posOffset>5403215</wp:posOffset>
+                </wp:positionH>
+                <wp:positionV relativeFrom="paragraph">
+                  <wp:posOffset>32385</wp:posOffset>
+                </wp:positionV>
+                <wp:extent cx="0" cy="350520"/>
+                <wp:effectExtent l="0" t="0" r="38100" b="30480"/>
+                <wp:wrapNone/>
+                <wp:docPr id="55" name="Gerader Verbinder 55"/>
+                <wp:cNvGraphicFramePr/>
+                <a:graphic xmlns:a="http://schemas.openxmlformats.org/drawingml/2006/main">
+                  <a:graphicData uri="http://schemas.microsoft.com/office/word/2010/wordprocessingShape">
+                    <wps:wsp>
+                      <wps:cNvCnPr/>
+                      <wps:spPr>
+                        <a:xfrm>
+                          <a:off x="0" y="0"/>
+                          <a:ext cx="0" cy="350520"/>
+                        </a:xfrm>
+                        <a:prstGeom prst="line">
+                          <a:avLst/>
+                        </a:prstGeom>
+                        <a:ln w="12700">
+                          <a:solidFill>
+                            <a:schemeClr val="tx1"/>
+                          </a:solidFill>
+                        </a:ln>
+                      </wps:spPr>
+                      <wps:style>
+                        <a:lnRef idx="1">
+                          <a:schemeClr val="accent1"/>
+                        </a:lnRef>
+                        <a:fillRef idx="0">
+                          <a:schemeClr val="accent1"/>
+                        </a:fillRef>
+                        <a:effectRef idx="0">
+                          <a:schemeClr val="accent1"/>
+                        </a:effectRef>
+                        <a:fontRef idx="minor">
+                          <a:schemeClr val="tx1"/>
+                        </a:fontRef>
+                      </wps:style>
+                      <wps:bodyPr/>
+                    </wps:wsp>
+                  </a:graphicData>
+                </a:graphic>
+              </wp:anchor>
+            </w:drawing>
+          </mc:Choice>
+          <mc:Fallback>
+            <w:pict>
+              <v:line w14:anchorId="7204D4C2" id="Gerader Verbinder 55" o:spid="_x0000_s1026" style="position:absolute;z-index:251730944;visibility:visible;mso-wrap-style:square;mso-wrap-distance-left:9pt;mso-wrap-distance-top:0;mso-wrap-distance-right:9pt;mso-wrap-distance-bottom:0;mso-position-horizontal:absolute;mso-position-horizontal-relative:text;mso-position-vertical:absolute;mso-position-vertical-relative:text" from="425.45pt,2.55pt" to="425.45pt,30.15pt" o:gfxdata="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" strokecolor="black [3213]" strokeweight="1pt">
+                <v:stroke joinstyle="miter"/>
+              </v:line>
+            </w:pict>
+          </mc:Fallback>
+        </mc:AlternateContent>
+      </w:r>
+      <w:r>
+        <w:rPr>
+          <w:noProof/>
+        </w:rPr>
+        <mc:AlternateContent>
+          <mc:Choice Requires="wps">
+            <w:drawing>
+              <wp:anchor distT="0" distB="0" distL="114300" distR="114300" simplePos="0" relativeHeight="251732992" behindDoc="0" locked="0" layoutInCell="1" allowOverlap="1" wp14:anchorId="24122C48" wp14:editId="68399CB2">
+                <wp:simplePos x="0" y="0"/>
+                <wp:positionH relativeFrom="column">
+                  <wp:posOffset>4618355</wp:posOffset>
+                </wp:positionH>
+                <wp:positionV relativeFrom="paragraph">
+                  <wp:posOffset>35560</wp:posOffset>
+                </wp:positionV>
+                <wp:extent cx="0" cy="350520"/>
+                <wp:effectExtent l="0" t="0" r="38100" b="30480"/>
+                <wp:wrapNone/>
+                <wp:docPr id="56" name="Gerader Verbinder 56"/>
+                <wp:cNvGraphicFramePr/>
+                <a:graphic xmlns:a="http://schemas.openxmlformats.org/drawingml/2006/main">
+                  <a:graphicData uri="http://schemas.microsoft.com/office/word/2010/wordprocessingShape">
+                    <wps:wsp>
+                      <wps:cNvCnPr/>
+                      <wps:spPr>
+                        <a:xfrm>
+                          <a:off x="0" y="0"/>
+                          <a:ext cx="0" cy="350520"/>
+                        </a:xfrm>
+                        <a:prstGeom prst="line">
+                          <a:avLst/>
+                        </a:prstGeom>
+                        <a:ln w="12700">
+                          <a:solidFill>
+                            <a:schemeClr val="tx1"/>
+                          </a:solidFill>
+                        </a:ln>
+                      </wps:spPr>
+                      <wps:style>
+                        <a:lnRef idx="1">
+                          <a:schemeClr val="accent1"/>
+                        </a:lnRef>
+                        <a:fillRef idx="0">
+                          <a:schemeClr val="accent1"/>
+                        </a:fillRef>
+                        <a:effectRef idx="0">
+                          <a:schemeClr val="accent1"/>
+                        </a:effectRef>
+                        <a:fontRef idx="minor">
+                          <a:schemeClr val="tx1"/>
+                        </a:fontRef>
+                      </wps:style>
+                      <wps:bodyPr/>
+                    </wps:wsp>
+                  </a:graphicData>
+                </a:graphic>
+              </wp:anchor>
+            </w:drawing>
+          </mc:Choice>
+          <mc:Fallback>
+            <w:pict>
+              <v:line w14:anchorId="13E05E02" id="Gerader Verbinder 56" o:spid="_x0000_s1026" style="position:absolute;z-index:251732992;visibility:visible;mso-wrap-style:square;mso-wrap-distance-left:9pt;mso-wrap-distance-top:0;mso-wrap-distance-right:9pt;mso-wrap-distance-bottom:0;mso-position-horizontal:absolute;mso-position-horizontal-relative:text;mso-position-vertical:absolute;mso-position-vertical-relative:text" from="363.65pt,2.8pt" to="363.65pt,30.4pt" o:gfxdata="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" strokecolor="black [3213]" strokeweight="1pt">
+                <v:stroke joinstyle="miter"/>
+              </v:line>
+            </w:pict>
+          </mc:Fallback>
+        </mc:AlternateContent>
+      </w:r>
+      <w:r>
+        <w:rPr>
+          <w:noProof/>
+        </w:rPr>
+        <mc:AlternateContent>
+          <mc:Choice Requires="wps">
+            <w:drawing>
+              <wp:anchor distT="0" distB="0" distL="114300" distR="114300" simplePos="0" relativeHeight="251726848" behindDoc="0" locked="0" layoutInCell="1" allowOverlap="1" wp14:anchorId="053D5101" wp14:editId="1C593BE7">
+                <wp:simplePos x="0" y="0"/>
+                <wp:positionH relativeFrom="column">
+                  <wp:posOffset>1051560</wp:posOffset>
+                </wp:positionH>
+                <wp:positionV relativeFrom="paragraph">
+                  <wp:posOffset>64135</wp:posOffset>
+                </wp:positionV>
+                <wp:extent cx="830580" cy="274320"/>
+                <wp:effectExtent l="0" t="0" r="7620" b="0"/>
+                <wp:wrapNone/>
+                <wp:docPr id="57" name="Textfeld 57"/>
+                <wp:cNvGraphicFramePr/>
+                <a:graphic xmlns:a="http://schemas.openxmlformats.org/drawingml/2006/main">
+                  <a:graphicData uri="http://schemas.microsoft.com/office/word/2010/wordprocessingShape">
+                    <wps:wsp>
+                      <wps:cNvSpPr txBox="1"/>
+                      <wps:spPr>
+                        <a:xfrm>
+                          <a:off x="0" y="0"/>
+                          <a:ext cx="830580" cy="274320"/>
+                        </a:xfrm>
+                        <a:prstGeom prst="rect">
+                          <a:avLst/>
+                        </a:prstGeom>
+                        <a:solidFill>
+                          <a:schemeClr val="lt1"/>
+                        </a:solidFill>
+                        <a:ln w="6350">
+                          <a:noFill/>
+                        </a:ln>
+                      </wps:spPr>
+                      <wps:txbx>
+                        <w:txbxContent>
+                          <w:p>
+                            <w:pPr>
+                              <w:jc w:val="center"/>
+                            </w:pPr>
+                            <w:r>
+                              <w:t>64</w:t>
+                            </w:r>
+                          </w:p>
+                        </w:txbxContent>
+                      </wps:txbx>
+                      <wps:bodyPr rot="0" spcFirstLastPara="0" vertOverflow="overflow" horzOverflow="overflow" vert="horz" wrap="square" lIns="91440" tIns="45720" rIns="91440" bIns="45720" numCol="1" spcCol="0" rtlCol="0" fromWordArt="0" anchor="t" anchorCtr="0" forceAA="0" compatLnSpc="1">
+                        <a:prstTxWarp prst="textNoShape">
+                          <a:avLst/>
+                        </a:prstTxWarp>
+                        <a:noAutofit/>
+                      </wps:bodyPr>
+                    </wps:wsp>
+                  </a:graphicData>
+                </a:graphic>
+                <wp14:sizeRelH relativeFrom="margin">
+                  <wp14:pctWidth>0</wp14:pctWidth>
+                </wp14:sizeRelH>
+                <wp14:sizeRelV relativeFrom="margin">
+                  <wp14:pctHeight>0</wp14:pctHeight>
+                </wp14:sizeRelV>
+              </wp:anchor>
+            </w:drawing>
+          </mc:Choice>
+          <mc:Fallback>
+            <w:pict>
+              <v:shape w14:anchorId="053D5101" id="Textfeld 57" o:spid="_x0000_s1047" type="#_x0000_t202" style="position:absolute;margin-left:82.8pt;margin-top:5.05pt;width:65.4pt;height:21.6pt;z-index:251726848;visibility:visible;mso-wrap-style:square;mso-width-percent:0;mso-height-percent:0;mso-wrap-distance-left:9pt;mso-wrap-distance-top:0;mso-wrap-distance-right:9pt;mso-wrap-distance-bottom:0;mso-position-horizontal:absolute;mso-position-horizontal-relative:text;mso-position-vertical:absolute;mso-position-vertical-relative:text;mso-width-percent:0;mso-height-percent:0;mso-width-relative:margin;mso-height-relative:margin;v-text-anchor:top" o:gfxdata="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" fillcolor="white [3201]" stroked="f" strokeweight=".5pt">
+                <v:textbox>
+                  <w:txbxContent>
+                    <w:p>
+                      <w:pPr>
+                        <w:jc w:val="center"/>
+                      </w:pPr>
+                      <w:r>
+                        <w:t>64</w:t>
+                      </w:r>
+                    </w:p>
+                  </w:txbxContent>
+                </v:textbox>
+              </v:shape>
+            </w:pict>
+          </mc:Fallback>
+        </mc:AlternateContent>
+      </w:r>
+      <w:r>
+        <w:rPr>
+          <w:noProof/>
+        </w:rPr>
+        <mc:AlternateContent>
+          <mc:Choice Requires="wps">
+            <w:drawing>
+              <wp:anchor distT="0" distB="0" distL="114300" distR="114300" simplePos="0" relativeHeight="251725824" behindDoc="0" locked="0" layoutInCell="1" allowOverlap="1" wp14:anchorId="265BCAA9" wp14:editId="2A7A82A6">
+                <wp:simplePos x="0" y="0"/>
+                <wp:positionH relativeFrom="column">
+                  <wp:posOffset>3086735</wp:posOffset>
+                </wp:positionH>
+                <wp:positionV relativeFrom="paragraph">
+                  <wp:posOffset>12700</wp:posOffset>
+                </wp:positionV>
+                <wp:extent cx="0" cy="350520"/>
+                <wp:effectExtent l="0" t="0" r="38100" b="30480"/>
+                <wp:wrapNone/>
+                <wp:docPr id="58" name="Gerader Verbinder 58"/>
+                <wp:cNvGraphicFramePr/>
+                <a:graphic xmlns:a="http://schemas.openxmlformats.org/drawingml/2006/main">
+                  <a:graphicData uri="http://schemas.microsoft.com/office/word/2010/wordprocessingShape">
+                    <wps:wsp>
+                      <wps:cNvCnPr/>
+                      <wps:spPr>
+                        <a:xfrm>
+                          <a:off x="0" y="0"/>
+                          <a:ext cx="0" cy="350520"/>
+                        </a:xfrm>
+                        <a:prstGeom prst="line">
+                          <a:avLst/>
+                        </a:prstGeom>
+                        <a:ln w="12700">
+                          <a:solidFill>
+                            <a:schemeClr val="tx1"/>
+                          </a:solidFill>
+                        </a:ln>
+                      </wps:spPr>
+                      <wps:style>
+                        <a:lnRef idx="1">
+                          <a:schemeClr val="accent1"/>
+                        </a:lnRef>
+                        <a:fillRef idx="0">
+                          <a:schemeClr val="accent1"/>
+                        </a:fillRef>
+                        <a:effectRef idx="0">
+                          <a:schemeClr val="accent1"/>
+                        </a:effectRef>
+                        <a:fontRef idx="minor">
+                          <a:schemeClr val="tx1"/>
+                        </a:fontRef>
+                      </wps:style>
+                      <wps:bodyPr/>
+                    </wps:wsp>
+                  </a:graphicData>
+                </a:graphic>
+              </wp:anchor>
+            </w:drawing>
+          </mc:Choice>
+          <mc:Fallback>
+            <w:pict>
+              <v:line w14:anchorId="58138A80" id="Gerader Verbinder 58" o:spid="_x0000_s1026" style="position:absolute;z-index:251725824;visibility:visible;mso-wrap-style:square;mso-wrap-distance-left:9pt;mso-wrap-distance-top:0;mso-wrap-distance-right:9pt;mso-wrap-distance-bottom:0;mso-position-horizontal:absolute;mso-position-horizontal-relative:text;mso-position-vertical:absolute;mso-position-vertical-relative:text" from="243.05pt,1pt" to="243.05pt,28.6pt" o:gfxdata="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" strokecolor="black [3213]" strokeweight="1pt">
+                <v:stroke joinstyle="miter"/>
+              </v:line>
+            </w:pict>
+          </mc:Fallback>
+        </mc:AlternateContent>
+      </w:r>
+      <w:r>
+        <w:rPr>
+          <w:noProof/>
+        </w:rPr>
+        <w:drawing>
+          <wp:inline distT="0" distB="0" distL="0" distR="0" wp14:anchorId="38F2D832" wp14:editId="575CD15A">
+            <wp:extent cx="6190107" cy="400939"/>
+            <wp:effectExtent l="0" t="0" r="0" b="0"/>
+            <wp:docPr id="59" name="Picture 344"/>
+            <wp:cNvGraphicFramePr/>
+            <a:graphic xmlns:a="http://schemas.openxmlformats.org/drawingml/2006/main">
+              <a:graphicData uri="http://schemas.openxmlformats.org/drawingml/2006/picture">
+                <pic:pic xmlns:pic="http://schemas.openxmlformats.org/drawingml/2006/picture">
+                  <pic:nvPicPr>
+                    <pic:cNvPr id="344" name="Picture 344"/>
+                    <pic:cNvPicPr/>
+                  </pic:nvPicPr>
+                  <pic:blipFill>
+                    <a:blip r:embed="rId4"/>
+                    <a:stretch>
+                      <a:fillRect/>
+                    </a:stretch>
+                  </pic:blipFill>
+                  <pic:spPr>
+                    <a:xfrm>
+                      <a:off x="0" y="0"/>
+                      <a:ext cx="6190107" cy="400939"/>
+                    </a:xfrm>
+                    <a:prstGeom prst="rect">
+                      <a:avLst/>
+                    </a:prstGeom>
+                  </pic:spPr>
+                </pic:pic>
+              </a:graphicData>
+            </a:graphic>
+          </wp:inline>
+        </w:drawing>
+      </w:r>
+    </w:p>
+    <w:p>
+      <w:pPr>
+        <w:ind w:left="-5" w:right="67"/>
+      </w:pPr>
+      <w:r>
+        <w:t>free(a2);</w:t>
+      </w:r>
+    </w:p>
+    <w:p>
+      <w:pPr>
+        <w:spacing w:after="127"/>
+      </w:pPr>
+      <w:r>
+        <w:rPr>
+          <w:noProof/>
+        </w:rPr>
+        <mc:AlternateContent>
+          <mc:Choice Requires="wps">
+            <w:drawing>
+              <wp:anchor distT="0" distB="0" distL="114300" distR="114300" simplePos="0" relativeHeight="251739136" behindDoc="0" locked="0" layoutInCell="1" allowOverlap="1" wp14:anchorId="44C0267A" wp14:editId="1333EA9C">
+                <wp:simplePos x="0" y="0"/>
+                <wp:positionH relativeFrom="column">
+                  <wp:posOffset>5166995</wp:posOffset>
+                </wp:positionH>
+                <wp:positionV relativeFrom="paragraph">
+                  <wp:posOffset>73660</wp:posOffset>
+                </wp:positionV>
+                <wp:extent cx="464820" cy="236220"/>
+                <wp:effectExtent l="0" t="0" r="0" b="0"/>
+                <wp:wrapNone/>
+                <wp:docPr id="62" name="Textfeld 62"/>
+                <wp:cNvGraphicFramePr/>
+                <a:graphic xmlns:a="http://schemas.openxmlformats.org/drawingml/2006/main">
+                  <a:graphicData uri="http://schemas.microsoft.com/office/word/2010/wordprocessingShape">
+                    <wps:wsp>
+                      <wps:cNvSpPr txBox="1"/>
+                      <wps:spPr>
+                        <a:xfrm>
+                          <a:off x="0" y="0"/>
+                          <a:ext cx="464820" cy="236220"/>
+                        </a:xfrm>
+                        <a:prstGeom prst="rect">
+                          <a:avLst/>
+                        </a:prstGeom>
+                        <a:solidFill>
+                          <a:schemeClr val="lt1"/>
+                        </a:solidFill>
+                        <a:ln w="6350">
+                          <a:noFill/>
+                        </a:ln>
+                      </wps:spPr>
+                      <wps:txbx>
+                        <w:txbxContent>
+                          <w:p>
+                            <w:pPr>
+                              <w:jc w:val="center"/>
+                            </w:pPr>
+                            <w:r>
+                              <w:t>32</w:t>
+                            </w:r>
+                          </w:p>
+                        </w:txbxContent>
+                      </wps:txbx>
+                      <wps:bodyPr rot="0" spcFirstLastPara="0" vertOverflow="overflow" horzOverflow="overflow" vert="horz" wrap="square" lIns="91440" tIns="45720" rIns="91440" bIns="45720" numCol="1" spcCol="0" rtlCol="0" fromWordArt="0" anchor="t" anchorCtr="0" forceAA="0" compatLnSpc="1">
+                        <a:prstTxWarp prst="textNoShape">
+                          <a:avLst/>
+                        </a:prstTxWarp>
+                        <a:noAutofit/>
+                      </wps:bodyPr>
+                    </wps:wsp>
+                  </a:graphicData>
+                </a:graphic>
+              </wp:anchor>
+            </w:drawing>
+          </mc:Choice>
+          <mc:Fallback>
+            <w:pict>
+              <v:shape w14:anchorId="44C0267A" id="Textfeld 62" o:spid="_x0000_s1048" type="#_x0000_t202" style="position:absolute;margin-left:406.85pt;margin-top:5.8pt;width:36.6pt;height:18.6pt;z-index:251739136;visibility:visible;mso-wrap-style:square;mso-wrap-distance-left:9pt;mso-wrap-distance-top:0;mso-wrap-distance-right:9pt;mso-wrap-distance-bottom:0;mso-position-horizontal:absolute;mso-position-horizontal-relative:text;mso-position-vertical:absolute;mso-position-vertical-relative:text;v-text-anchor:top" o:gfxdata="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" fillcolor="white [3201]" stroked="f" strokeweight=".5pt">
+                <v:textbox>
+                  <w:txbxContent>
+                    <w:p>
+                      <w:pPr>
+                        <w:jc w:val="center"/>
+                      </w:pPr>
+                      <w:r>
+                        <w:t>32</w:t>
+                      </w:r>
+                    </w:p>
+                  </w:txbxContent>
+                </v:textbox>
+              </v:shape>
+            </w:pict>
+          </mc:Fallback>
+        </mc:AlternateContent>
+      </w:r>
+      <w:r>
+        <w:rPr>
+          <w:noProof/>
+        </w:rPr>
+        <mc:AlternateContent>
+          <mc:Choice Requires="wps">
+            <w:drawing>
+              <wp:anchor distT="0" distB="0" distL="114300" distR="114300" simplePos="0" relativeHeight="251735040" behindDoc="0" locked="0" layoutInCell="1" allowOverlap="1" wp14:anchorId="77382CDE" wp14:editId="7322F9D1">
+                <wp:simplePos x="0" y="0"/>
+                <wp:positionH relativeFrom="column">
+                  <wp:posOffset>3528695</wp:posOffset>
+                </wp:positionH>
+                <wp:positionV relativeFrom="paragraph">
+                  <wp:posOffset>78105</wp:posOffset>
+                </wp:positionV>
+                <wp:extent cx="693420" cy="259080"/>
+                <wp:effectExtent l="0" t="0" r="0" b="7620"/>
+                <wp:wrapNone/>
+                <wp:docPr id="60" name="Textfeld 60"/>
+                <wp:cNvGraphicFramePr/>
+                <a:graphic xmlns:a="http://schemas.openxmlformats.org/drawingml/2006/main">
+                  <a:graphicData uri="http://schemas.microsoft.com/office/word/2010/wordprocessingShape">
+                    <wps:wsp>
+                      <wps:cNvSpPr txBox="1"/>
+                      <wps:spPr>
+                        <a:xfrm>
+                          <a:off x="0" y="0"/>
+                          <a:ext cx="693420" cy="259080"/>
+                        </a:xfrm>
+                        <a:prstGeom prst="rect">
+                          <a:avLst/>
+                        </a:prstGeom>
+                        <a:solidFill>
+                          <a:schemeClr val="lt1"/>
+                        </a:solidFill>
+                        <a:ln w="6350">
+                          <a:noFill/>
+                        </a:ln>
+                      </wps:spPr>
+                      <wps:txbx>
+                        <w:txbxContent>
+                          <w:p>
+                            <w:pPr>
+                              <w:jc w:val="center"/>
+                            </w:pPr>
+                            <w:r>
+                              <w:t>A3(26)</w:t>
+                            </w:r>
+                          </w:p>
+                        </w:txbxContent>
+                      </wps:txbx>
+                      <wps:bodyPr rot="0" spcFirstLastPara="0" vertOverflow="overflow" horzOverflow="overflow" vert="horz" wrap="square" lIns="91440" tIns="45720" rIns="91440" bIns="45720" numCol="1" spcCol="0" rtlCol="0" fromWordArt="0" anchor="t" anchorCtr="0" forceAA="0" compatLnSpc="1">
+                        <a:prstTxWarp prst="textNoShape">
+                          <a:avLst/>
+                        </a:prstTxWarp>
+                        <a:noAutofit/>
+                      </wps:bodyPr>
+                    </wps:wsp>
+                  </a:graphicData>
+                </a:graphic>
+                <wp14:sizeRelH relativeFrom="margin">
+                  <wp14:pctWidth>0</wp14:pctWidth>
+                </wp14:sizeRelH>
+                <wp14:sizeRelV relativeFrom="margin">
+                  <wp14:pctHeight>0</wp14:pctHeight>
+                </wp14:sizeRelV>
+              </wp:anchor>
+            </w:drawing>
+          </mc:Choice>
+          <mc:Fallback>
+            <w:pict>
+              <v:shape w14:anchorId="77382CDE" id="Textfeld 60" o:spid="_x0000_s1049" type="#_x0000_t202" style="position:absolute;margin-left:277.85pt;margin-top:6.15pt;width:54.6pt;height:20.4pt;z-index:251735040;visibility:visible;mso-wrap-style:square;mso-width-percent:0;mso-height-percent:0;mso-wrap-distance-left:9pt;mso-wrap-distance-top:0;mso-wrap-distance-right:9pt;mso-wrap-distance-bottom:0;mso-position-horizontal:absolute;mso-position-horizontal-relative:text;mso-position-vertical:absolute;mso-position-vertical-relative:text;mso-width-percent:0;mso-height-percent:0;mso-width-relative:margin;mso-height-relative:margin;v-text-anchor:top" o:gfxdata="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" fillcolor="white [3201]" stroked="f" strokeweight=".5pt">
+                <v:textbox>
+                  <w:txbxContent>
+                    <w:p>
+                      <w:pPr>
+                        <w:jc w:val="center"/>
+                      </w:pPr>
+                      <w:r>
+                        <w:t>A3(26)</w:t>
+                      </w:r>
+                    </w:p>
+                  </w:txbxContent>
+                </v:textbox>
+              </v:shape>
+            </w:pict>
+          </mc:Fallback>
+        </mc:AlternateContent>
+      </w:r>
+      <w:r>
+        <w:rPr>
+          <w:noProof/>
+        </w:rPr>
+        <mc:AlternateContent>
+          <mc:Choice Requires="wps">
+            <w:drawing>
+              <wp:anchor distT="0" distB="0" distL="114300" distR="114300" simplePos="0" relativeHeight="251743232" behindDoc="0" locked="0" layoutInCell="1" allowOverlap="1" wp14:anchorId="118D6C47" wp14:editId="46E22171">
+                <wp:simplePos x="0" y="0"/>
+                <wp:positionH relativeFrom="column">
+                  <wp:posOffset>4618355</wp:posOffset>
+                </wp:positionH>
+                <wp:positionV relativeFrom="paragraph">
+                  <wp:posOffset>35560</wp:posOffset>
+                </wp:positionV>
+                <wp:extent cx="0" cy="350520"/>
+                <wp:effectExtent l="0" t="0" r="38100" b="30480"/>
+                <wp:wrapNone/>
+                <wp:docPr id="322" name="Gerader Verbinder 322"/>
+                <wp:cNvGraphicFramePr/>
+                <a:graphic xmlns:a="http://schemas.openxmlformats.org/drawingml/2006/main">
+                  <a:graphicData uri="http://schemas.microsoft.com/office/word/2010/wordprocessingShape">
+                    <wps:wsp>
+                      <wps:cNvCnPr/>
+                      <wps:spPr>
+                        <a:xfrm>
+                          <a:off x="0" y="0"/>
+                          <a:ext cx="0" cy="350520"/>
+                        </a:xfrm>
+                        <a:prstGeom prst="line">
+                          <a:avLst/>
+                        </a:prstGeom>
+                        <a:ln w="12700">
+                          <a:solidFill>
+                            <a:schemeClr val="tx1"/>
+                          </a:solidFill>
+                        </a:ln>
+                      </wps:spPr>
+                      <wps:style>
+                        <a:lnRef idx="1">
+                          <a:schemeClr val="accent1"/>
+                        </a:lnRef>
+                        <a:fillRef idx="0">
+                          <a:schemeClr val="accent1"/>
+                        </a:fillRef>
+                        <a:effectRef idx="0">
+                          <a:schemeClr val="accent1"/>
+                        </a:effectRef>
+                        <a:fontRef idx="minor">
+                          <a:schemeClr val="tx1"/>
+                        </a:fontRef>
+                      </wps:style>
+                      <wps:bodyPr/>
+                    </wps:wsp>
+                  </a:graphicData>
+                </a:graphic>
+              </wp:anchor>
+            </w:drawing>
+          </mc:Choice>
+          <mc:Fallback>
+            <w:pict>
+              <v:line w14:anchorId="3FD077FD" id="Gerader Verbinder 322" o:spid="_x0000_s1026" style="position:absolute;z-index:251743232;visibility:visible;mso-wrap-style:square;mso-wrap-distance-left:9pt;mso-wrap-distance-top:0;mso-wrap-distance-right:9pt;mso-wrap-distance-bottom:0;mso-position-horizontal:absolute;mso-position-horizontal-relative:text;mso-position-vertical:absolute;mso-position-vertical-relative:text" from="363.65pt,2.8pt" to="363.65pt,30.4pt" o:gfxdata="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" strokecolor="black [3213]" strokeweight="1pt">
+                <v:stroke joinstyle="miter"/>
+              </v:line>
+            </w:pict>
+          </mc:Fallback>
+        </mc:AlternateContent>
+      </w:r>
+      <w:r>
+        <w:rPr>
+          <w:noProof/>
+        </w:rPr>
+        <mc:AlternateContent>
+          <mc:Choice Requires="wps">
+            <w:drawing>
+              <wp:anchor distT="0" distB="0" distL="114300" distR="114300" simplePos="0" relativeHeight="251737088" behindDoc="0" locked="0" layoutInCell="1" allowOverlap="1" wp14:anchorId="2F8940FF" wp14:editId="3F8F4696">
+                <wp:simplePos x="0" y="0"/>
+                <wp:positionH relativeFrom="column">
+                  <wp:posOffset>1051560</wp:posOffset>
+                </wp:positionH>
+                <wp:positionV relativeFrom="paragraph">
+                  <wp:posOffset>64135</wp:posOffset>
+                </wp:positionV>
+                <wp:extent cx="830580" cy="274320"/>
+                <wp:effectExtent l="0" t="0" r="7620" b="0"/>
+                <wp:wrapNone/>
+                <wp:docPr id="323" name="Textfeld 323"/>
+                <wp:cNvGraphicFramePr/>
+                <a:graphic xmlns:a="http://schemas.openxmlformats.org/drawingml/2006/main">
+                  <a:graphicData uri="http://schemas.microsoft.com/office/word/2010/wordprocessingShape">
+                    <wps:wsp>
+                      <wps:cNvSpPr txBox="1"/>
+                      <wps:spPr>
+                        <a:xfrm>
+                          <a:off x="0" y="0"/>
+                          <a:ext cx="830580" cy="274320"/>
+                        </a:xfrm>
+                        <a:prstGeom prst="rect">
+                          <a:avLst/>
+                        </a:prstGeom>
+                        <a:solidFill>
+                          <a:schemeClr val="lt1"/>
+                        </a:solidFill>
+                        <a:ln w="6350">
+                          <a:noFill/>
+                        </a:ln>
+                      </wps:spPr>
+                      <wps:txbx>
+                        <w:txbxContent>
+                          <w:p>
+                            <w:pPr>
+                              <w:jc w:val="center"/>
+                            </w:pPr>
+                            <w:r>
+                              <w:t>64</w:t>
+                            </w:r>
+                          </w:p>
+                        </w:txbxContent>
+                      </wps:txbx>
+                      <wps:bodyPr rot="0" spcFirstLastPara="0" vertOverflow="overflow" horzOverflow="overflow" vert="horz" wrap="square" lIns="91440" tIns="45720" rIns="91440" bIns="45720" numCol="1" spcCol="0" rtlCol="0" fromWordArt="0" anchor="t" anchorCtr="0" forceAA="0" compatLnSpc="1">
+                        <a:prstTxWarp prst="textNoShape">
+                          <a:avLst/>
+                        </a:prstTxWarp>
+                        <a:noAutofit/>
+                      </wps:bodyPr>
+                    </wps:wsp>
+                  </a:graphicData>
+                </a:graphic>
+                <wp14:sizeRelH relativeFrom="margin">
+                  <wp14:pctWidth>0</wp14:pctWidth>
+                </wp14:sizeRelH>
+                <wp14:sizeRelV relativeFrom="margin">
+                  <wp14:pctHeight>0</wp14:pctHeight>
+                </wp14:sizeRelV>
+              </wp:anchor>
+            </w:drawing>
+          </mc:Choice>
+          <mc:Fallback>
+            <w:pict>
+              <v:shape w14:anchorId="2F8940FF" id="Textfeld 323" o:spid="_x0000_s1050" type="#_x0000_t202" style="position:absolute;margin-left:82.8pt;margin-top:5.05pt;width:65.4pt;height:21.6pt;z-index:251737088;visibility:visible;mso-wrap-style:square;mso-width-percent:0;mso-height-percent:0;mso-wrap-distance-left:9pt;mso-wrap-distance-top:0;mso-wrap-distance-right:9pt;mso-wrap-distance-bottom:0;mso-position-horizontal:absolute;mso-position-horizontal-relative:text;mso-position-vertical:absolute;mso-position-vertical-relative:text;mso-width-percent:0;mso-height-percent:0;mso-width-relative:margin;mso-height-relative:margin;v-text-anchor:top" o:gfxdata="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" fillcolor="white [3201]" stroked="f" strokeweight=".5pt">
+                <v:textbox>
+                  <w:txbxContent>
+                    <w:p>
+                      <w:pPr>
+                        <w:jc w:val="center"/>
+                      </w:pPr>
+                      <w:r>
+                        <w:t>64</w:t>
+                      </w:r>
+                    </w:p>
+                  </w:txbxContent>
+                </v:textbox>
+              </v:shape>
+            </w:pict>
+          </mc:Fallback>
+        </mc:AlternateContent>
+      </w:r>
+      <w:r>
+        <w:rPr>
+          <w:noProof/>
+        </w:rPr>
+        <mc:AlternateContent>
+          <mc:Choice Requires="wps">
+            <w:drawing>
+              <wp:anchor distT="0" distB="0" distL="114300" distR="114300" simplePos="0" relativeHeight="251736064" behindDoc="0" locked="0" layoutInCell="1" allowOverlap="1" wp14:anchorId="7693BB0F" wp14:editId="1C7C3519">
+                <wp:simplePos x="0" y="0"/>
+                <wp:positionH relativeFrom="column">
+                  <wp:posOffset>3086735</wp:posOffset>
+                </wp:positionH>
+                <wp:positionV relativeFrom="paragraph">
+                  <wp:posOffset>12700</wp:posOffset>
+                </wp:positionV>
+                <wp:extent cx="0" cy="350520"/>
+                <wp:effectExtent l="0" t="0" r="38100" b="30480"/>
+                <wp:wrapNone/>
+                <wp:docPr id="324" name="Gerader Verbinder 324"/>
+                <wp:cNvGraphicFramePr/>
+                <a:graphic xmlns:a="http://schemas.openxmlformats.org/drawingml/2006/main">
+                  <a:graphicData uri="http://schemas.microsoft.com/office/word/2010/wordprocessingShape">
+                    <wps:wsp>
+                      <wps:cNvCnPr/>
+                      <wps:spPr>
+                        <a:xfrm>
+                          <a:off x="0" y="0"/>
+                          <a:ext cx="0" cy="350520"/>
+                        </a:xfrm>
+                        <a:prstGeom prst="line">
+                          <a:avLst/>
+                        </a:prstGeom>
+                        <a:ln w="12700">
+                          <a:solidFill>
+                            <a:schemeClr val="tx1"/>
+                          </a:solidFill>
+                        </a:ln>
+                      </wps:spPr>
+                      <wps:style>
+                        <a:lnRef idx="1">
+                          <a:schemeClr val="accent1"/>
+                        </a:lnRef>
+                        <a:fillRef idx="0">
+                          <a:schemeClr val="accent1"/>
+                        </a:fillRef>
+                        <a:effectRef idx="0">
+                          <a:schemeClr val="accent1"/>
+                        </a:effectRef>
+                        <a:fontRef idx="minor">
+                          <a:schemeClr val="tx1"/>
+                        </a:fontRef>
+                      </wps:style>
+                      <wps:bodyPr/>
+                    </wps:wsp>
+                  </a:graphicData>
+                </a:graphic>
+              </wp:anchor>
+            </w:drawing>
+          </mc:Choice>
+          <mc:Fallback>
+            <w:pict>
+              <v:line w14:anchorId="7A98A5E3" id="Gerader Verbinder 324" o:spid="_x0000_s1026" style="position:absolute;z-index:251736064;visibility:visible;mso-wrap-style:square;mso-wrap-distance-left:9pt;mso-wrap-distance-top:0;mso-wrap-distance-right:9pt;mso-wrap-distance-bottom:0;mso-position-horizontal:absolute;mso-position-horizontal-relative:text;mso-position-vertical:absolute;mso-position-vertical-relative:text" from="243.05pt,1pt" to="243.05pt,28.6pt" o:gfxdata="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" strokecolor="black [3213]" strokeweight="1pt">
+                <v:stroke joinstyle="miter"/>
+              </v:line>
+            </w:pict>
+          </mc:Fallback>
+        </mc:AlternateContent>
+      </w:r>
+      <w:r>
+        <w:rPr>
+          <w:noProof/>
+        </w:rPr>
+        <w:drawing>
+          <wp:inline distT="0" distB="0" distL="0" distR="0" wp14:anchorId="640DC34A" wp14:editId="7F09EB76">
+            <wp:extent cx="6190107" cy="400939"/>
+            <wp:effectExtent l="0" t="0" r="0" b="0"/>
+            <wp:docPr id="325" name="Picture 344"/>
+            <wp:cNvGraphicFramePr/>
+            <a:graphic xmlns:a="http://schemas.openxmlformats.org/drawingml/2006/main">
+              <a:graphicData uri="http://schemas.openxmlformats.org/drawingml/2006/picture">
+                <pic:pic xmlns:pic="http://schemas.openxmlformats.org/drawingml/2006/picture">
+                  <pic:nvPicPr>
+                    <pic:cNvPr id="344" name="Picture 344"/>
+                    <pic:cNvPicPr/>
+                  </pic:nvPicPr>
+                  <pic:blipFill>
+                    <a:blip r:embed="rId4"/>
+                    <a:stretch>
+                      <a:fillRect/>
+                    </a:stretch>
+                  </pic:blipFill>
+                  <pic:spPr>
+                    <a:xfrm>
+                      <a:off x="0" y="0"/>
+                      <a:ext cx="6190107" cy="400939"/>
+                    </a:xfrm>
+                    <a:prstGeom prst="rect">
+                      <a:avLst/>
+                    </a:prstGeom>
+                  </pic:spPr>
+                </pic:pic>
+              </a:graphicData>
+            </a:graphic>
+          </wp:inline>
+        </w:drawing>
+      </w:r>
+    </w:p>
+    <w:p>
+      <w:pPr>
+        <w:ind w:left="-5" w:right="67"/>
+      </w:pPr>
+      <w:r>
+        <w:t>a5 = malloc(32 MB);</w:t>
+      </w:r>
+    </w:p>
+    <w:p>
+      <w:pPr>
+        <w:spacing w:after="127"/>
+      </w:pPr>
+      <w:r>
+        <w:rPr>
+          <w:noProof/>
+        </w:rPr>
+        <mc:AlternateContent>
+          <mc:Choice Requires="wps">
+            <w:drawing>
+              <wp:anchor distT="0" distB="0" distL="114300" distR="114300" simplePos="0" relativeHeight="251748352" behindDoc="0" locked="0" layoutInCell="1" allowOverlap="1" wp14:anchorId="30156481" wp14:editId="7357B177">
+                <wp:simplePos x="0" y="0"/>
+                <wp:positionH relativeFrom="column">
+                  <wp:posOffset>5098415</wp:posOffset>
+                </wp:positionH>
+                <wp:positionV relativeFrom="paragraph">
+                  <wp:posOffset>73025</wp:posOffset>
+                </wp:positionV>
+                <wp:extent cx="594360" cy="259080"/>
+                <wp:effectExtent l="0" t="0" r="0" b="7620"/>
+                <wp:wrapNone/>
+                <wp:docPr id="326" name="Textfeld 326"/>
+                <wp:cNvGraphicFramePr/>
+                <a:graphic xmlns:a="http://schemas.openxmlformats.org/drawingml/2006/main">
+                  <a:graphicData uri="http://schemas.microsoft.com/office/word/2010/wordprocessingShape">
+                    <wps:wsp>
+                      <wps:cNvSpPr txBox="1"/>
+                      <wps:spPr>
+                        <a:xfrm>
+                          <a:off x="0" y="0"/>
+                          <a:ext cx="594360" cy="259080"/>
+                        </a:xfrm>
+                        <a:prstGeom prst="rect">
+                          <a:avLst/>
+                        </a:prstGeom>
+                        <a:solidFill>
+                          <a:schemeClr val="lt1"/>
+                        </a:solidFill>
+                        <a:ln w="6350">
+                          <a:noFill/>
+                        </a:ln>
+                      </wps:spPr>
+                      <wps:txbx>
+                        <w:txbxContent>
+                          <w:p>
+                            <w:pPr>
+                              <w:jc w:val="center"/>
+                            </w:pPr>
+                            <w:r>
+                              <w:t>A5(</w:t>
+                            </w:r>
+                            <w:r>
+                              <w:t>32)</w:t>
+                            </w:r>
+                          </w:p>
+                        </w:txbxContent>
+                      </wps:txbx>
+                      <wps:bodyPr rot="0" spcFirstLastPara="0" vertOverflow="overflow" horzOverflow="overflow" vert="horz" wrap="square" lIns="91440" tIns="45720" rIns="91440" bIns="45720" numCol="1" spcCol="0" rtlCol="0" fromWordArt="0" anchor="t" anchorCtr="0" forceAA="0" compatLnSpc="1">
+                        <a:prstTxWarp prst="textNoShape">
+                          <a:avLst/>
+                        </a:prstTxWarp>
+                        <a:noAutofit/>
+                      </wps:bodyPr>
+                    </wps:wsp>
+                  </a:graphicData>
+                </a:graphic>
+                <wp14:sizeRelH relativeFrom="margin">
+                  <wp14:pctWidth>0</wp14:pctWidth>
+                </wp14:sizeRelH>
+                <wp14:sizeRelV relativeFrom="margin">
+                  <wp14:pctHeight>0</wp14:pctHeight>
+                </wp14:sizeRelV>
+              </wp:anchor>
+            </w:drawing>
+          </mc:Choice>
+          <mc:Fallback>
+            <w:pict>
+              <v:shape w14:anchorId="30156481" id="Textfeld 326" o:spid="_x0000_s1051" type="#_x0000_t202" style="position:absolute;margin-left:401.45pt;margin-top:5.75pt;width:46.8pt;height:20.4pt;z-index:251748352;visibility:visible;mso-wrap-style:square;mso-width-percent:0;mso-height-percent:0;mso-wrap-distance-left:9pt;mso-wrap-distance-top:0;mso-wrap-distance-right:9pt;mso-wrap-distance-bottom:0;mso-position-horizontal:absolute;mso-position-horizontal-relative:text;mso-position-vertical:absolute;mso-position-vertical-relative:text;mso-width-percent:0;mso-height-percent:0;mso-width-relative:margin;mso-height-relative:margin;v-text-anchor:top" o:gfxdata="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" fillcolor="white [3201]" stroked="f" strokeweight=".5pt">
+                <v:textbox>
+                  <w:txbxContent>
+                    <w:p>
+                      <w:pPr>
+                        <w:jc w:val="center"/>
+                      </w:pPr>
+                      <w:r>
+                        <w:t>A5(</w:t>
+                      </w:r>
+                      <w:r>
+                        <w:t>32)</w:t>
+                      </w:r>
+                    </w:p>
+                  </w:txbxContent>
+                </v:textbox>
+              </v:shape>
+            </w:pict>
+          </mc:Fallback>
+        </mc:AlternateContent>
+      </w:r>
+      <w:r>
+        <w:rPr>
+          <w:noProof/>
+        </w:rPr>
+        <mc:AlternateContent>
+          <mc:Choice Requires="wps">
+            <w:drawing>
+              <wp:anchor distT="0" distB="0" distL="114300" distR="114300" simplePos="0" relativeHeight="251745280" behindDoc="0" locked="0" layoutInCell="1" allowOverlap="1" wp14:anchorId="64C79F80" wp14:editId="593ED980">
+                <wp:simplePos x="0" y="0"/>
+                <wp:positionH relativeFrom="column">
+                  <wp:posOffset>3528695</wp:posOffset>
+                </wp:positionH>
+                <wp:positionV relativeFrom="paragraph">
+                  <wp:posOffset>78105</wp:posOffset>
+                </wp:positionV>
+                <wp:extent cx="693420" cy="259080"/>
+                <wp:effectExtent l="0" t="0" r="0" b="7620"/>
+                <wp:wrapNone/>
+                <wp:docPr id="327" name="Textfeld 327"/>
+                <wp:cNvGraphicFramePr/>
+                <a:graphic xmlns:a="http://schemas.openxmlformats.org/drawingml/2006/main">
+                  <a:graphicData uri="http://schemas.microsoft.com/office/word/2010/wordprocessingShape">
+                    <wps:wsp>
+                      <wps:cNvSpPr txBox="1"/>
+                      <wps:spPr>
+                        <a:xfrm>
+                          <a:off x="0" y="0"/>
+                          <a:ext cx="693420" cy="259080"/>
+                        </a:xfrm>
+                        <a:prstGeom prst="rect">
+                          <a:avLst/>
+                        </a:prstGeom>
+                        <a:solidFill>
+                          <a:schemeClr val="lt1"/>
+                        </a:solidFill>
+                        <a:ln w="6350">
+                          <a:noFill/>
+                        </a:ln>
+                      </wps:spPr>
+                      <wps:txbx>
+                        <w:txbxContent>
+                          <w:p>
+                            <w:pPr>
+                              <w:jc w:val="center"/>
+                            </w:pPr>
+                            <w:r>
+                              <w:t>A3(26)</w:t>
+                            </w:r>
+                          </w:p>
+                        </w:txbxContent>
+                      </wps:txbx>
+                      <wps:bodyPr rot="0" spcFirstLastPara="0" vertOverflow="overflow" horzOverflow="overflow" vert="horz" wrap="square" lIns="91440" tIns="45720" rIns="91440" bIns="45720" numCol="1" spcCol="0" rtlCol="0" fromWordArt="0" anchor="t" anchorCtr="0" forceAA="0" compatLnSpc="1">
+                        <a:prstTxWarp prst="textNoShape">
+                          <a:avLst/>
+                        </a:prstTxWarp>
+                        <a:noAutofit/>
+                      </wps:bodyPr>
+                    </wps:wsp>
+                  </a:graphicData>
+                </a:graphic>
+                <wp14:sizeRelH relativeFrom="margin">
+                  <wp14:pctWidth>0</wp14:pctWidth>
+                </wp14:sizeRelH>
+                <wp14:sizeRelV relativeFrom="margin">
+                  <wp14:pctHeight>0</wp14:pctHeight>
+                </wp14:sizeRelV>
+              </wp:anchor>
+            </w:drawing>
+          </mc:Choice>
+          <mc:Fallback>
+            <w:pict>
+              <v:shape w14:anchorId="64C79F80" id="Textfeld 327" o:spid="_x0000_s1052" type="#_x0000_t202" style="position:absolute;margin-left:277.85pt;margin-top:6.15pt;width:54.6pt;height:20.4pt;z-index:251745280;visibility:visible;mso-wrap-style:square;mso-width-percent:0;mso-height-percent:0;mso-wrap-distance-left:9pt;mso-wrap-distance-top:0;mso-wrap-distance-right:9pt;mso-wrap-distance-bottom:0;mso-position-horizontal:absolute;mso-position-horizontal-relative:text;mso-position-vertical:absolute;mso-position-vertical-relative:text;mso-width-percent:0;mso-height-percent:0;mso-width-relative:margin;mso-height-relative:margin;v-text-anchor:top" o:gfxdata="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" fillcolor="white [3201]" stroked="f" strokeweight=".5pt">
+                <v:textbox>
+                  <w:txbxContent>
+                    <w:p>
+                      <w:pPr>
+                        <w:jc w:val="center"/>
+                      </w:pPr>
+                      <w:r>
+                        <w:t>A3(26)</w:t>
+                      </w:r>
+                    </w:p>
+                  </w:txbxContent>
+                </v:textbox>
+              </v:shape>
+            </w:pict>
+          </mc:Fallback>
+        </mc:AlternateContent>
+      </w:r>
+      <w:r>
+        <w:rPr>
+          <w:noProof/>
+        </w:rPr>
+        <mc:AlternateContent>
+          <mc:Choice Requires="wps">
+            <w:drawing>
+              <wp:anchor distT="0" distB="0" distL="114300" distR="114300" simplePos="0" relativeHeight="251749376" behindDoc="0" locked="0" layoutInCell="1" allowOverlap="1" wp14:anchorId="5B2AE1D5" wp14:editId="17269C85">
+                <wp:simplePos x="0" y="0"/>
+                <wp:positionH relativeFrom="column">
+                  <wp:posOffset>4618355</wp:posOffset>
+                </wp:positionH>
+                <wp:positionV relativeFrom="paragraph">
+                  <wp:posOffset>35560</wp:posOffset>
+                </wp:positionV>
+                <wp:extent cx="0" cy="350520"/>
+                <wp:effectExtent l="0" t="0" r="38100" b="30480"/>
+                <wp:wrapNone/>
+                <wp:docPr id="328" name="Gerader Verbinder 328"/>
+                <wp:cNvGraphicFramePr/>
+                <a:graphic xmlns:a="http://schemas.openxmlformats.org/drawingml/2006/main">
+                  <a:graphicData uri="http://schemas.microsoft.com/office/word/2010/wordprocessingShape">
+                    <wps:wsp>
+                      <wps:cNvCnPr/>
+                      <wps:spPr>
+                        <a:xfrm>
+                          <a:off x="0" y="0"/>
+                          <a:ext cx="0" cy="350520"/>
+                        </a:xfrm>
+                        <a:prstGeom prst="line">
+                          <a:avLst/>
+                        </a:prstGeom>
+                        <a:ln w="12700">
+                          <a:solidFill>
+                            <a:schemeClr val="tx1"/>
+                          </a:solidFill>
+                        </a:ln>
+                      </wps:spPr>
+                      <wps:style>
+                        <a:lnRef idx="1">
+                          <a:schemeClr val="accent1"/>
+                        </a:lnRef>
+                        <a:fillRef idx="0">
+                          <a:schemeClr val="accent1"/>
+                        </a:fillRef>
+                        <a:effectRef idx="0">
+                          <a:schemeClr val="accent1"/>
+                        </a:effectRef>
+                        <a:fontRef idx="minor">
+                          <a:schemeClr val="tx1"/>
+                        </a:fontRef>
+                      </wps:style>
+                      <wps:bodyPr/>
+                    </wps:wsp>
+                  </a:graphicData>
+                </a:graphic>
+              </wp:anchor>
+            </w:drawing>
+          </mc:Choice>
+          <mc:Fallback>
+            <w:pict>
+              <v:line w14:anchorId="6EA54960" id="Gerader Verbinder 328" o:spid="_x0000_s1026" style="position:absolute;z-index:251749376;visibility:visible;mso-wrap-style:square;mso-wrap-distance-left:9pt;mso-wrap-distance-top:0;mso-wrap-distance-right:9pt;mso-wrap-distance-bottom:0;mso-position-horizontal:absolute;mso-position-horizontal-relative:text;mso-position-vertical:absolute;mso-position-vertical-relative:text" from="363.65pt,2.8pt" to="363.65pt,30.4pt" o:gfxdata="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" strokecolor="black [3213]" strokeweight="1pt">
+                <v:stroke joinstyle="miter"/>
+              </v:line>
+            </w:pict>
+          </mc:Fallback>
+        </mc:AlternateContent>
+      </w:r>
+      <w:r>
+        <w:rPr>
+          <w:noProof/>
+        </w:rPr>
+        <mc:AlternateContent>
+          <mc:Choice Requires="wps">
+            <w:drawing>
+              <wp:anchor distT="0" distB="0" distL="114300" distR="114300" simplePos="0" relativeHeight="251747328" behindDoc="0" locked="0" layoutInCell="1" allowOverlap="1" wp14:anchorId="3F4F629F" wp14:editId="63875277">
+                <wp:simplePos x="0" y="0"/>
+                <wp:positionH relativeFrom="column">
+                  <wp:posOffset>1051560</wp:posOffset>
+                </wp:positionH>
+                <wp:positionV relativeFrom="paragraph">
+                  <wp:posOffset>64135</wp:posOffset>
+                </wp:positionV>
+                <wp:extent cx="830580" cy="274320"/>
+                <wp:effectExtent l="0" t="0" r="7620" b="0"/>
+                <wp:wrapNone/>
+                <wp:docPr id="329" name="Textfeld 329"/>
+                <wp:cNvGraphicFramePr/>
+                <a:graphic xmlns:a="http://schemas.openxmlformats.org/drawingml/2006/main">
+                  <a:graphicData uri="http://schemas.microsoft.com/office/word/2010/wordprocessingShape">
+                    <wps:wsp>
+                      <wps:cNvSpPr txBox="1"/>
+                      <wps:spPr>
+                        <a:xfrm>
+                          <a:off x="0" y="0"/>
+                          <a:ext cx="830580" cy="274320"/>
+                        </a:xfrm>
+                        <a:prstGeom prst="rect">
+                          <a:avLst/>
+                        </a:prstGeom>
+                        <a:solidFill>
+                          <a:schemeClr val="lt1"/>
+                        </a:solidFill>
+                        <a:ln w="6350">
+                          <a:noFill/>
+                        </a:ln>
+                      </wps:spPr>
+                      <wps:txbx>
+                        <w:txbxContent>
+                          <w:p>
+                            <w:pPr>
+                              <w:jc w:val="center"/>
+                            </w:pPr>
+                            <w:r>
+                              <w:t>64</w:t>
+                            </w:r>
+                          </w:p>
+                        </w:txbxContent>
+                      </wps:txbx>
+                      <wps:bodyPr rot="0" spcFirstLastPara="0" vertOverflow="overflow" horzOverflow="overflow" vert="horz" wrap="square" lIns="91440" tIns="45720" rIns="91440" bIns="45720" numCol="1" spcCol="0" rtlCol="0" fromWordArt="0" anchor="t" anchorCtr="0" forceAA="0" compatLnSpc="1">
+                        <a:prstTxWarp prst="textNoShape">
+                          <a:avLst/>
+                        </a:prstTxWarp>
+                        <a:noAutofit/>
+                      </wps:bodyPr>
+                    </wps:wsp>
+                  </a:graphicData>
+                </a:graphic>
+                <wp14:sizeRelH relativeFrom="margin">
+                  <wp14:pctWidth>0</wp14:pctWidth>
+                </wp14:sizeRelH>
+                <wp14:sizeRelV relativeFrom="margin">
+                  <wp14:pctHeight>0</wp14:pctHeight>
+                </wp14:sizeRelV>
+              </wp:anchor>
+            </w:drawing>
+          </mc:Choice>
+          <mc:Fallback>
+            <w:pict>
+              <v:shape w14:anchorId="3F4F629F" id="Textfeld 329" o:spid="_x0000_s1053" type="#_x0000_t202" style="position:absolute;margin-left:82.8pt;margin-top:5.05pt;width:65.4pt;height:21.6pt;z-index:251747328;visibility:visible;mso-wrap-style:square;mso-width-percent:0;mso-height-percent:0;mso-wrap-distance-left:9pt;mso-wrap-distance-top:0;mso-wrap-distance-right:9pt;mso-wrap-distance-bottom:0;mso-position-horizontal:absolute;mso-position-horizontal-relative:text;mso-position-vertical:absolute;mso-position-vertical-relative:text;mso-width-percent:0;mso-height-percent:0;mso-width-relative:margin;mso-height-relative:margin;v-text-anchor:top" o:gfxdata="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" fillcolor="white [3201]" stroked="f" strokeweight=".5pt">
+                <v:textbox>
+                  <w:txbxContent>
+                    <w:p>
+                      <w:pPr>
+                        <w:jc w:val="center"/>
+                      </w:pPr>
+                      <w:r>
+                        <w:t>64</w:t>
+                      </w:r>
+                    </w:p>
+                  </w:txbxContent>
+                </v:textbox>
+              </v:shape>
+            </w:pict>
+          </mc:Fallback>
+        </mc:AlternateContent>
+      </w:r>
+      <w:r>
+        <w:rPr>
+          <w:noProof/>
+        </w:rPr>
+        <mc:AlternateContent>
+          <mc:Choice Requires="wps">
+            <w:drawing>
+              <wp:anchor distT="0" distB="0" distL="114300" distR="114300" simplePos="0" relativeHeight="251746304" behindDoc="0" locked="0" layoutInCell="1" allowOverlap="1" wp14:anchorId="59737DDD" wp14:editId="3EB070EF">
+                <wp:simplePos x="0" y="0"/>
+                <wp:positionH relativeFrom="column">
+                  <wp:posOffset>3086735</wp:posOffset>
+                </wp:positionH>
+                <wp:positionV relativeFrom="paragraph">
+                  <wp:posOffset>12700</wp:posOffset>
+                </wp:positionV>
+                <wp:extent cx="0" cy="350520"/>
+                <wp:effectExtent l="0" t="0" r="38100" b="30480"/>
+                <wp:wrapNone/>
+                <wp:docPr id="330" name="Gerader Verbinder 330"/>
+                <wp:cNvGraphicFramePr/>
+                <a:graphic xmlns:a="http://schemas.openxmlformats.org/drawingml/2006/main">
+                  <a:graphicData uri="http://schemas.microsoft.com/office/word/2010/wordprocessingShape">
+                    <wps:wsp>
+                      <wps:cNvCnPr/>
+                      <wps:spPr>
+                        <a:xfrm>
+                          <a:off x="0" y="0"/>
+                          <a:ext cx="0" cy="350520"/>
+                        </a:xfrm>
+                        <a:prstGeom prst="line">
+                          <a:avLst/>
+                        </a:prstGeom>
+                        <a:ln w="12700">
+                          <a:solidFill>
+                            <a:schemeClr val="tx1"/>
+                          </a:solidFill>
+                        </a:ln>
+                      </wps:spPr>
+                      <wps:style>
+                        <a:lnRef idx="1">
+                          <a:schemeClr val="accent1"/>
+                        </a:lnRef>
+                        <a:fillRef idx="0">
+                          <a:schemeClr val="accent1"/>
+                        </a:fillRef>
+                        <a:effectRef idx="0">
+                          <a:schemeClr val="accent1"/>
+                        </a:effectRef>
+                        <a:fontRef idx="minor">
+                          <a:schemeClr val="tx1"/>
+                        </a:fontRef>
+                      </wps:style>
+                      <wps:bodyPr/>
+                    </wps:wsp>
+                  </a:graphicData>
+                </a:graphic>
+              </wp:anchor>
+            </w:drawing>
+          </mc:Choice>
+          <mc:Fallback>
+            <w:pict>
+              <v:line w14:anchorId="574A11D1" id="Gerader Verbinder 330" o:spid="_x0000_s1026" style="position:absolute;z-index:251746304;visibility:visible;mso-wrap-style:square;mso-wrap-distance-left:9pt;mso-wrap-distance-top:0;mso-wrap-distance-right:9pt;mso-wrap-distance-bottom:0;mso-position-horizontal:absolute;mso-position-horizontal-relative:text;mso-position-vertical:absolute;mso-position-vertical-relative:text" from="243.05pt,1pt" to="243.05pt,28.6pt" o:gfxdata="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" strokecolor="black [3213]" strokeweight="1pt">
+                <v:stroke joinstyle="miter"/>
+              </v:line>
+            </w:pict>
+          </mc:Fallback>
+        </mc:AlternateContent>
+      </w:r>
+      <w:r>
+        <w:rPr>
+          <w:noProof/>
+        </w:rPr>
+        <w:drawing>
+          <wp:inline distT="0" distB="0" distL="0" distR="0" wp14:anchorId="11E95F03" wp14:editId="40EEB5EE">
+            <wp:extent cx="6190107" cy="400939"/>
+            <wp:effectExtent l="0" t="0" r="0" b="0"/>
+            <wp:docPr id="331" name="Picture 344"/>
+            <wp:cNvGraphicFramePr/>
+            <a:graphic xmlns:a="http://schemas.openxmlformats.org/drawingml/2006/main">
+              <a:graphicData uri="http://schemas.openxmlformats.org/drawingml/2006/picture">
+                <pic:pic xmlns:pic="http://schemas.openxmlformats.org/drawingml/2006/picture">
+                  <pic:nvPicPr>
+                    <pic:cNvPr id="344" name="Picture 344"/>
+                    <pic:cNvPicPr/>
+                  </pic:nvPicPr>
+                  <pic:blipFill>
+                    <a:blip r:embed="rId4"/>
+                    <a:stretch>
+                      <a:fillRect/>
+                    </a:stretch>
+                  </pic:blipFill>
+                  <pic:spPr>
+                    <a:xfrm>
+                      <a:off x="0" y="0"/>
+                      <a:ext cx="6190107" cy="400939"/>
+                    </a:xfrm>
+                    <a:prstGeom prst="rect">
+                      <a:avLst/>
+                    </a:prstGeom>
+                  </pic:spPr>
+                </pic:pic>
+              </a:graphicData>
+            </a:graphic>
+          </wp:inline>
+        </w:drawing>
+      </w:r>
+    </w:p>
+    <w:p>
+      <w:pPr>
+        <w:ind w:left="-5" w:right="67"/>
+      </w:pPr>
+      <w:r>
+        <w:t>free(a3);</w:t>
+      </w:r>
+    </w:p>
+    <w:p>
+      <w:pPr>
+        <w:spacing w:after="127"/>
+      </w:pPr>
+      <w:r>
+        <w:rPr>
+          <w:noProof/>
+        </w:rPr>
+        <mc:AlternateContent>
+          <mc:Choice Requires="wps">
+            <w:drawing>
+              <wp:anchor distT="0" distB="0" distL="114300" distR="114300" simplePos="0" relativeHeight="251754496" behindDoc="0" locked="0" layoutInCell="1" allowOverlap="1" wp14:anchorId="727C61B1" wp14:editId="28BCA755">
+                <wp:simplePos x="0" y="0"/>
+                <wp:positionH relativeFrom="column">
+                  <wp:posOffset>5098415</wp:posOffset>
+                </wp:positionH>
+                <wp:positionV relativeFrom="paragraph">
+                  <wp:posOffset>73025</wp:posOffset>
+                </wp:positionV>
+                <wp:extent cx="594360" cy="259080"/>
+                <wp:effectExtent l="0" t="0" r="0" b="7620"/>
+                <wp:wrapNone/>
+                <wp:docPr id="332" name="Textfeld 332"/>
+                <wp:cNvGraphicFramePr/>
+                <a:graphic xmlns:a="http://schemas.openxmlformats.org/drawingml/2006/main">
+                  <a:graphicData uri="http://schemas.microsoft.com/office/word/2010/wordprocessingShape">
+                    <wps:wsp>
+                      <wps:cNvSpPr txBox="1"/>
+                      <wps:spPr>
+                        <a:xfrm>
+                          <a:off x="0" y="0"/>
+                          <a:ext cx="594360" cy="259080"/>
+                        </a:xfrm>
+                        <a:prstGeom prst="rect">
+                          <a:avLst/>
+                        </a:prstGeom>
+                        <a:solidFill>
+                          <a:schemeClr val="lt1"/>
+                        </a:solidFill>
+                        <a:ln w="6350">
+                          <a:noFill/>
+                        </a:ln>
+                      </wps:spPr>
+                      <wps:txbx>
+                        <w:txbxContent>
+                          <w:p>
+                            <w:pPr>
+                              <w:jc w:val="center"/>
+                            </w:pPr>
+                            <w:r>
+                              <w:t>A5(32)</w:t>
+                            </w:r>
+                          </w:p>
+                        </w:txbxContent>
+                      </wps:txbx>
+                      <wps:bodyPr rot="0" spcFirstLastPara="0" vertOverflow="overflow" horzOverflow="overflow" vert="horz" wrap="square" lIns="91440" tIns="45720" rIns="91440" bIns="45720" numCol="1" spcCol="0" rtlCol="0" fromWordArt="0" anchor="t" anchorCtr="0" forceAA="0" compatLnSpc="1">
+                        <a:prstTxWarp prst="textNoShape">
+                          <a:avLst/>
+                        </a:prstTxWarp>
+                        <a:noAutofit/>
+                      </wps:bodyPr>
+                    </wps:wsp>
+                  </a:graphicData>
+                </a:graphic>
+                <wp14:sizeRelH relativeFrom="margin">
+                  <wp14:pctWidth>0</wp14:pctWidth>
+                </wp14:sizeRelH>
+                <wp14:sizeRelV relativeFrom="margin">
+                  <wp14:pctHeight>0</wp14:pctHeight>
+                </wp14:sizeRelV>
+              </wp:anchor>
+            </w:drawing>
+          </mc:Choice>
+          <mc:Fallback>
+            <w:pict>
+              <v:shape w14:anchorId="727C61B1" id="Textfeld 332" o:spid="_x0000_s1054" type="#_x0000_t202" style="position:absolute;margin-left:401.45pt;margin-top:5.75pt;width:46.8pt;height:20.4pt;z-index:251754496;visibility:visible;mso-wrap-style:square;mso-width-percent:0;mso-height-percent:0;mso-wrap-distance-left:9pt;mso-wrap-distance-top:0;mso-wrap-distance-right:9pt;mso-wrap-distance-bottom:0;mso-position-horizontal:absolute;mso-position-horizontal-relative:text;mso-position-vertical:absolute;mso-position-vertical-relative:text;mso-width-percent:0;mso-height-percent:0;mso-width-relative:margin;mso-height-relative:margin;v-text-anchor:top" o:gfxdata="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" fillcolor="white [3201]" stroked="f" strokeweight=".5pt">
+                <v:textbox>
+                  <w:txbxContent>
+                    <w:p>
+                      <w:pPr>
+                        <w:jc w:val="center"/>
+                      </w:pPr>
+                      <w:r>
+                        <w:t>A5(32)</w:t>
+                      </w:r>
+                    </w:p>
+                  </w:txbxContent>
+                </v:textbox>
+              </v:shape>
+            </w:pict>
+          </mc:Fallback>
+        </mc:AlternateContent>
+      </w:r>
+      <w:r>
+        <w:rPr>
+          <w:noProof/>
+        </w:rPr>
+        <mc:AlternateContent>
+          <mc:Choice Requires="wps">
+            <w:drawing>
+              <wp:anchor distT="0" distB="0" distL="114300" distR="114300" simplePos="0" relativeHeight="251751424" behindDoc="0" locked="0" layoutInCell="1" allowOverlap="1" wp14:anchorId="686C2E3C" wp14:editId="1936A325">
+                <wp:simplePos x="0" y="0"/>
+                <wp:positionH relativeFrom="column">
+                  <wp:posOffset>3528695</wp:posOffset>
+                </wp:positionH>
+                <wp:positionV relativeFrom="paragraph">
+                  <wp:posOffset>78105</wp:posOffset>
+                </wp:positionV>
+                <wp:extent cx="693420" cy="259080"/>
+                <wp:effectExtent l="0" t="0" r="0" b="7620"/>
+                <wp:wrapNone/>
+                <wp:docPr id="333" name="Textfeld 333"/>
+                <wp:cNvGraphicFramePr/>
+                <a:graphic xmlns:a="http://schemas.openxmlformats.org/drawingml/2006/main">
+                  <a:graphicData uri="http://schemas.microsoft.com/office/word/2010/wordprocessingShape">
+                    <wps:wsp>
+                      <wps:cNvSpPr txBox="1"/>
+                      <wps:spPr>
+                        <a:xfrm>
+                          <a:off x="0" y="0"/>
+                          <a:ext cx="693420" cy="259080"/>
+                        </a:xfrm>
+                        <a:prstGeom prst="rect">
+                          <a:avLst/>
+                        </a:prstGeom>
+                        <a:solidFill>
+                          <a:schemeClr val="lt1"/>
+                        </a:solidFill>
+                        <a:ln w="6350">
+                          <a:noFill/>
+                        </a:ln>
+                      </wps:spPr>
+                      <wps:txbx>
+                        <w:txbxContent>
+                          <w:p>
+                            <w:pPr>
+                              <w:jc w:val="center"/>
+                            </w:pPr>
+                            <w:r>
+                              <w:t>32</w:t>
+                            </w:r>
+                          </w:p>
+                        </w:txbxContent>
+                      </wps:txbx>
+                      <wps:bodyPr rot="0" spcFirstLastPara="0" vertOverflow="overflow" horzOverflow="overflow" vert="horz" wrap="square" lIns="91440" tIns="45720" rIns="91440" bIns="45720" numCol="1" spcCol="0" rtlCol="0" fromWordArt="0" anchor="t" anchorCtr="0" forceAA="0" compatLnSpc="1">
+                        <a:prstTxWarp prst="textNoShape">
+                          <a:avLst/>
+                        </a:prstTxWarp>
+                        <a:noAutofit/>
+                      </wps:bodyPr>
+                    </wps:wsp>
+                  </a:graphicData>
+                </a:graphic>
+                <wp14:sizeRelH relativeFrom="margin">
+                  <wp14:pctWidth>0</wp14:pctWidth>
+                </wp14:sizeRelH>
+                <wp14:sizeRelV relativeFrom="margin">
+                  <wp14:pctHeight>0</wp14:pctHeight>
+                </wp14:sizeRelV>
+              </wp:anchor>
+            </w:drawing>
+          </mc:Choice>
+          <mc:Fallback>
+            <w:pict>
+              <v:shape w14:anchorId="686C2E3C" id="Textfeld 333" o:spid="_x0000_s1055" type="#_x0000_t202" style="position:absolute;margin-left:277.85pt;margin-top:6.15pt;width:54.6pt;height:20.4pt;z-index:251751424;visibility:visible;mso-wrap-style:square;mso-width-percent:0;mso-height-percent:0;mso-wrap-distance-left:9pt;mso-wrap-distance-top:0;mso-wrap-distance-right:9pt;mso-wrap-distance-bottom:0;mso-position-horizontal:absolute;mso-position-horizontal-relative:text;mso-position-vertical:absolute;mso-position-vertical-relative:text;mso-width-percent:0;mso-height-percent:0;mso-width-relative:margin;mso-height-relative:margin;v-text-anchor:top" o:gfxdata="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" fillcolor="white [3201]" stroked="f" strokeweight=".5pt">
+                <v:textbox>
+                  <w:txbxContent>
+                    <w:p>
+                      <w:pPr>
+                        <w:jc w:val="center"/>
+                      </w:pPr>
+                      <w:r>
+                        <w:t>32</w:t>
+                      </w:r>
+                    </w:p>
+                  </w:txbxContent>
+                </v:textbox>
+              </v:shape>
+            </w:pict>
+          </mc:Fallback>
+        </mc:AlternateContent>
+      </w:r>
+      <w:r>
+        <w:rPr>
+          <w:noProof/>
+        </w:rPr>
+        <mc:AlternateContent>
+          <mc:Choice Requires="wps">
+            <w:drawing>
+              <wp:anchor distT="0" distB="0" distL="114300" distR="114300" simplePos="0" relativeHeight="251755520" behindDoc="0" locked="0" layoutInCell="1" allowOverlap="1" wp14:anchorId="601D72C5" wp14:editId="64C8CF79">
+                <wp:simplePos x="0" y="0"/>
+                <wp:positionH relativeFrom="column">
+                  <wp:posOffset>4618355</wp:posOffset>
+                </wp:positionH>
+                <wp:positionV relativeFrom="paragraph">
+                  <wp:posOffset>35560</wp:posOffset>
+                </wp:positionV>
+                <wp:extent cx="0" cy="350520"/>
+                <wp:effectExtent l="0" t="0" r="38100" b="30480"/>
+                <wp:wrapNone/>
+                <wp:docPr id="334" name="Gerader Verbinder 334"/>
+                <wp:cNvGraphicFramePr/>
+                <a:graphic xmlns:a="http://schemas.openxmlformats.org/drawingml/2006/main">
+                  <a:graphicData uri="http://schemas.microsoft.com/office/word/2010/wordprocessingShape">
+                    <wps:wsp>
+                      <wps:cNvCnPr/>
+                      <wps:spPr>
+                        <a:xfrm>
+                          <a:off x="0" y="0"/>
+                          <a:ext cx="0" cy="350520"/>
+                        </a:xfrm>
+                        <a:prstGeom prst="line">
+                          <a:avLst/>
+                        </a:prstGeom>
+                        <a:ln w="12700">
+                          <a:solidFill>
+                            <a:schemeClr val="tx1"/>
+                          </a:solidFill>
+                        </a:ln>
+                      </wps:spPr>
+                      <wps:style>
+                        <a:lnRef idx="1">
+                          <a:schemeClr val="accent1"/>
+                        </a:lnRef>
+                        <a:fillRef idx="0">
+                          <a:schemeClr val="accent1"/>
+                        </a:fillRef>
+                        <a:effectRef idx="0">
+                          <a:schemeClr val="accent1"/>
+                        </a:effectRef>
+                        <a:fontRef idx="minor">
+                          <a:schemeClr val="tx1"/>
+                        </a:fontRef>
+                      </wps:style>
+                      <wps:bodyPr/>
+                    </wps:wsp>
+                  </a:graphicData>
+                </a:graphic>
+              </wp:anchor>
+            </w:drawing>
+          </mc:Choice>
+          <mc:Fallback>
+            <w:pict>
+              <v:line w14:anchorId="70E9175E" id="Gerader Verbinder 334" o:spid="_x0000_s1026" style="position:absolute;z-index:251755520;visibility:visible;mso-wrap-style:square;mso-wrap-distance-left:9pt;mso-wrap-distance-top:0;mso-wrap-distance-right:9pt;mso-wrap-distance-bottom:0;mso-position-horizontal:absolute;mso-position-horizontal-relative:text;mso-position-vertical:absolute;mso-position-vertical-relative:text" from="363.65pt,2.8pt" to="363.65pt,30.4pt" o:gfxdata="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" strokecolor="black [3213]" strokeweight="1pt">
+                <v:stroke joinstyle="miter"/>
+              </v:line>
+            </w:pict>
+          </mc:Fallback>
+        </mc:AlternateContent>
+      </w:r>
+      <w:r>
+        <w:rPr>
+          <w:noProof/>
+        </w:rPr>
+        <mc:AlternateContent>
+          <mc:Choice Requires="wps">
+            <w:drawing>
+              <wp:anchor distT="0" distB="0" distL="114300" distR="114300" simplePos="0" relativeHeight="251753472" behindDoc="0" locked="0" layoutInCell="1" allowOverlap="1" wp14:anchorId="06CC41FB" wp14:editId="650BF8AC">
+                <wp:simplePos x="0" y="0"/>
+                <wp:positionH relativeFrom="column">
+                  <wp:posOffset>1051560</wp:posOffset>
+                </wp:positionH>
+                <wp:positionV relativeFrom="paragraph">
+                  <wp:posOffset>64135</wp:posOffset>
+                </wp:positionV>
+                <wp:extent cx="830580" cy="274320"/>
+                <wp:effectExtent l="0" t="0" r="7620" b="0"/>
+                <wp:wrapNone/>
+                <wp:docPr id="335" name="Textfeld 335"/>
+                <wp:cNvGraphicFramePr/>
+                <a:graphic xmlns:a="http://schemas.openxmlformats.org/drawingml/2006/main">
+                  <a:graphicData uri="http://schemas.microsoft.com/office/word/2010/wordprocessingShape">
+                    <wps:wsp>
+                      <wps:cNvSpPr txBox="1"/>
+                      <wps:spPr>
+                        <a:xfrm>
+                          <a:off x="0" y="0"/>
+                          <a:ext cx="830580" cy="274320"/>
+                        </a:xfrm>
+                        <a:prstGeom prst="rect">
+                          <a:avLst/>
+                        </a:prstGeom>
+                        <a:solidFill>
+                          <a:schemeClr val="lt1"/>
+                        </a:solidFill>
+                        <a:ln w="6350">
+                          <a:noFill/>
+                        </a:ln>
+                      </wps:spPr>
+                      <wps:txbx>
+                        <w:txbxContent>
+                          <w:p>
+                            <w:pPr>
+                              <w:jc w:val="center"/>
+                            </w:pPr>
+                            <w:r>
+                              <w:t>64</w:t>
+                            </w:r>
+                          </w:p>
+                        </w:txbxContent>
+                      </wps:txbx>
+                      <wps:bodyPr rot="0" spcFirstLastPara="0" vertOverflow="overflow" horzOverflow="overflow" vert="horz" wrap="square" lIns="91440" tIns="45720" rIns="91440" bIns="45720" numCol="1" spcCol="0" rtlCol="0" fromWordArt="0" anchor="t" anchorCtr="0" forceAA="0" compatLnSpc="1">
+                        <a:prstTxWarp prst="textNoShape">
+                          <a:avLst/>
+                        </a:prstTxWarp>
+                        <a:noAutofit/>
+                      </wps:bodyPr>
+                    </wps:wsp>
+                  </a:graphicData>
+                </a:graphic>
+                <wp14:sizeRelH relativeFrom="margin">
+                  <wp14:pctWidth>0</wp14:pctWidth>
+                </wp14:sizeRelH>
+                <wp14:sizeRelV relativeFrom="margin">
+                  <wp14:pctHeight>0</wp14:pctHeight>
+                </wp14:sizeRelV>
+              </wp:anchor>
+            </w:drawing>
+          </mc:Choice>
+          <mc:Fallback>
+            <w:pict>
+              <v:shape w14:anchorId="06CC41FB" id="Textfeld 335" o:spid="_x0000_s1056" type="#_x0000_t202" style="position:absolute;margin-left:82.8pt;margin-top:5.05pt;width:65.4pt;height:21.6pt;z-index:251753472;visibility:visible;mso-wrap-style:square;mso-width-percent:0;mso-height-percent:0;mso-wrap-distance-left:9pt;mso-wrap-distance-top:0;mso-wrap-distance-right:9pt;mso-wrap-distance-bottom:0;mso-position-horizontal:absolute;mso-position-horizontal-relative:text;mso-position-vertical:absolute;mso-position-vertical-relative:text;mso-width-percent:0;mso-height-percent:0;mso-width-relative:margin;mso-height-relative:margin;v-text-anchor:top" o:gfxdata="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" fillcolor="white [3201]" stroked="f" strokeweight=".5pt">
+                <v:textbox>
+                  <w:txbxContent>
+                    <w:p>
+                      <w:pPr>
+                        <w:jc w:val="center"/>
+                      </w:pPr>
+                      <w:r>
+                        <w:t>64</w:t>
+                      </w:r>
+                    </w:p>
+                  </w:txbxContent>
+                </v:textbox>
+              </v:shape>
+            </w:pict>
+          </mc:Fallback>
+        </mc:AlternateContent>
+      </w:r>
+      <w:r>
+        <w:rPr>
+          <w:noProof/>
+        </w:rPr>
+        <mc:AlternateContent>
+          <mc:Choice Requires="wps">
+            <w:drawing>
+              <wp:anchor distT="0" distB="0" distL="114300" distR="114300" simplePos="0" relativeHeight="251752448" behindDoc="0" locked="0" layoutInCell="1" allowOverlap="1" wp14:anchorId="174FCB0F" wp14:editId="6B2DB97E">
+                <wp:simplePos x="0" y="0"/>
+                <wp:positionH relativeFrom="column">
+                  <wp:posOffset>3086735</wp:posOffset>
+                </wp:positionH>
+                <wp:positionV relativeFrom="paragraph">
+                  <wp:posOffset>12700</wp:posOffset>
+                </wp:positionV>
+                <wp:extent cx="0" cy="350520"/>
+                <wp:effectExtent l="0" t="0" r="38100" b="30480"/>
+                <wp:wrapNone/>
+                <wp:docPr id="336" name="Gerader Verbinder 336"/>
+                <wp:cNvGraphicFramePr/>
+                <a:graphic xmlns:a="http://schemas.openxmlformats.org/drawingml/2006/main">
+                  <a:graphicData uri="http://schemas.microsoft.com/office/word/2010/wordprocessingShape">
+                    <wps:wsp>
+                      <wps:cNvCnPr/>
+                      <wps:spPr>
+                        <a:xfrm>
+                          <a:off x="0" y="0"/>
+                          <a:ext cx="0" cy="350520"/>
+                        </a:xfrm>
+                        <a:prstGeom prst="line">
+                          <a:avLst/>
+                        </a:prstGeom>
+                        <a:ln w="12700">
+                          <a:solidFill>
+                            <a:schemeClr val="tx1"/>
+                          </a:solidFill>
+                        </a:ln>
+                      </wps:spPr>
+                      <wps:style>
+                        <a:lnRef idx="1">
+                          <a:schemeClr val="accent1"/>
+                        </a:lnRef>
+                        <a:fillRef idx="0">
+                          <a:schemeClr val="accent1"/>
+                        </a:fillRef>
+                        <a:effectRef idx="0">
+                          <a:schemeClr val="accent1"/>
+                        </a:effectRef>
+                        <a:fontRef idx="minor">
+                          <a:schemeClr val="tx1"/>
+                        </a:fontRef>
+                      </wps:style>
+                      <wps:bodyPr/>
+                    </wps:wsp>
+                  </a:graphicData>
+                </a:graphic>
+              </wp:anchor>
+            </w:drawing>
+          </mc:Choice>
+          <mc:Fallback>
+            <w:pict>
+              <v:line w14:anchorId="6DFF0FC5" id="Gerader Verbinder 336" o:spid="_x0000_s1026" style="position:absolute;z-index:251752448;visibility:visible;mso-wrap-style:square;mso-wrap-distance-left:9pt;mso-wrap-distance-top:0;mso-wrap-distance-right:9pt;mso-wrap-distance-bottom:0;mso-position-horizontal:absolute;mso-position-horizontal-relative:text;mso-position-vertical:absolute;mso-position-vertical-relative:text" from="243.05pt,1pt" to="243.05pt,28.6pt" o:gfxdata="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" strokecolor="black [3213]" strokeweight="1pt">
+                <v:stroke joinstyle="miter"/>
+              </v:line>
+            </w:pict>
+          </mc:Fallback>
+        </mc:AlternateContent>
+      </w:r>
+      <w:r>
+        <w:rPr>
+          <w:noProof/>
+        </w:rPr>
+        <w:drawing>
+          <wp:inline distT="0" distB="0" distL="0" distR="0" wp14:anchorId="5431F5B5" wp14:editId="1BABFFFE">
+            <wp:extent cx="6190107" cy="400939"/>
+            <wp:effectExtent l="0" t="0" r="0" b="0"/>
+            <wp:docPr id="337" name="Picture 344"/>
+            <wp:cNvGraphicFramePr/>
+            <a:graphic xmlns:a="http://schemas.openxmlformats.org/drawingml/2006/main">
+              <a:graphicData uri="http://schemas.openxmlformats.org/drawingml/2006/picture">
+                <pic:pic xmlns:pic="http://schemas.openxmlformats.org/drawingml/2006/picture">
+                  <pic:nvPicPr>
+                    <pic:cNvPr id="344" name="Picture 344"/>
+                    <pic:cNvPicPr/>
+                  </pic:nvPicPr>
+                  <pic:blipFill>
+                    <a:blip r:embed="rId4"/>
+                    <a:stretch>
+                      <a:fillRect/>
+                    </a:stretch>
+                  </pic:blipFill>
+                  <pic:spPr>
+                    <a:xfrm>
+                      <a:off x="0" y="0"/>
+                      <a:ext cx="6190107" cy="400939"/>
+                    </a:xfrm>
+                    <a:prstGeom prst="rect">
+                      <a:avLst/>
+                    </a:prstGeom>
+                  </pic:spPr>
+                </pic:pic>
+              </a:graphicData>
+            </a:graphic>
+          </wp:inline>
+        </w:drawing>
+      </w:r>
+    </w:p>
+    <w:p>
+      <w:pPr>
+        <w:spacing w:after="416"/>
+      </w:pPr>
+    </w:p>
     <w:sectPr>
       <w:pgSz w:w="16838" w:h="11906" w:orient="landscape"/>
       <w:pgMar w:top="284" w:right="851" w:bottom="567" w:left="851" w:header="709" w:footer="709" w:gutter="0"/>

</xml_diff>